<commit_message>
New font! Also changes some wording and switched to a position-first model.
</commit_message>
<xml_diff>
--- a/Resume.docx
+++ b/Resume.docx
@@ -7,7 +7,7 @@
         <w:spacing w:after="0" w:line="240" w:lineRule="auto"/>
         <w:jc w:val="center"/>
         <w:rPr>
-          <w:rFonts w:cstheme="minorHAnsi"/>
+          <w:rFonts w:ascii="Arial Nova" w:hAnsi="Arial Nova" w:cstheme="minorHAnsi"/>
           <w:bCs/>
           <w:color w:val="44546A" w:themeColor="text2"/>
           <w:sz w:val="32"/>
@@ -16,7 +16,7 @@
       </w:pPr>
       <w:r>
         <w:rPr>
-          <w:rFonts w:cstheme="minorHAnsi"/>
+          <w:rFonts w:ascii="Arial Nova" w:hAnsi="Arial Nova" w:cstheme="minorHAnsi"/>
           <w:bCs/>
           <w:color w:val="44546A" w:themeColor="text2"/>
           <w:sz w:val="32"/>
@@ -30,7 +30,7 @@
         <w:spacing w:after="0" w:line="240" w:lineRule="auto"/>
         <w:jc w:val="center"/>
         <w:rPr>
-          <w:rFonts w:asciiTheme="majorHAnsi" w:hAnsiTheme="majorHAnsi"/>
+          <w:rFonts w:ascii="Arial Nova Light" w:hAnsi="Arial Nova Light"/>
           <w:color w:val="44546A" w:themeColor="text2"/>
         </w:rPr>
       </w:pPr>
@@ -38,7 +38,7 @@
         <w:r>
           <w:rPr>
             <w:rStyle w:val="Hyperlink"/>
-            <w:rFonts w:asciiTheme="majorHAnsi" w:hAnsiTheme="majorHAnsi"/>
+            <w:rFonts w:ascii="Arial Nova Light" w:hAnsi="Arial Nova Light"/>
             <w:color w:val="44546A" w:themeColor="text2"/>
           </w:rPr>
           <w:t>hkabaria@umich.edu</w:t>
@@ -46,7 +46,7 @@
       </w:hyperlink>
       <w:r>
         <w:rPr>
-          <w:rFonts w:asciiTheme="majorHAnsi" w:hAnsiTheme="majorHAnsi"/>
+          <w:rFonts w:ascii="Arial Nova Light" w:hAnsi="Arial Nova Light"/>
           <w:color w:val="44546A" w:themeColor="text2"/>
         </w:rPr>
         <w:t xml:space="preserve"> | (813) 766-2335 | </w:t>
@@ -55,31 +55,15 @@
         <w:r>
           <w:rPr>
             <w:rStyle w:val="Hyperlink"/>
-            <w:rFonts w:asciiTheme="majorHAnsi" w:hAnsiTheme="majorHAnsi"/>
+            <w:rFonts w:ascii="Arial Nova Light" w:hAnsi="Arial Nova Light"/>
             <w:color w:val="44546A" w:themeColor="text2"/>
           </w:rPr>
-          <w:t>linkedin.com/in</w:t>
-        </w:r>
-        <w:r>
-          <w:rPr>
-            <w:rStyle w:val="Hyperlink"/>
-            <w:rFonts w:asciiTheme="majorHAnsi" w:hAnsiTheme="majorHAnsi"/>
-            <w:color w:val="44546A" w:themeColor="text2"/>
-          </w:rPr>
-          <w:t>/</w:t>
-        </w:r>
-        <w:r>
-          <w:rPr>
-            <w:rStyle w:val="Hyperlink"/>
-            <w:rFonts w:asciiTheme="majorHAnsi" w:hAnsiTheme="majorHAnsi"/>
-            <w:color w:val="44546A" w:themeColor="text2"/>
-          </w:rPr>
-          <w:t>hirsh-kabaria</w:t>
+          <w:t>linkedin.com/in/hirsh-kabaria</w:t>
         </w:r>
       </w:hyperlink>
       <w:r>
         <w:rPr>
-          <w:rFonts w:asciiTheme="majorHAnsi" w:hAnsiTheme="majorHAnsi"/>
+          <w:rFonts w:ascii="Arial Nova Light" w:hAnsi="Arial Nova Light"/>
           <w:color w:val="44546A" w:themeColor="text2"/>
         </w:rPr>
         <w:t xml:space="preserve"> </w:t>
@@ -95,33 +79,75 @@
         </w:rPr>
       </w:pPr>
       <w:r>
+        <w:rPr>
+          <w:rFonts w:ascii="Arial Nova Light" w:hAnsi="Arial Nova Light"/>
+          <w:sz w:val="24"/>
+          <w:szCs w:val="24"/>
+        </w:rPr>
         <w:t>EDUCATION</w:t>
       </w:r>
       <w:r>
+        <w:rPr>
+          <w:sz w:val="24"/>
+          <w:szCs w:val="24"/>
+        </w:rPr>
         <w:softHyphen/>
       </w:r>
       <w:r>
+        <w:rPr>
+          <w:sz w:val="24"/>
+          <w:szCs w:val="24"/>
+        </w:rPr>
         <w:softHyphen/>
       </w:r>
       <w:r>
+        <w:rPr>
+          <w:sz w:val="24"/>
+          <w:szCs w:val="24"/>
+        </w:rPr>
         <w:softHyphen/>
-      </w:r>
-      <w:r>
-        <w:softHyphen/>
-      </w:r>
-      <w:r>
-        <w:t>_________________________</w:t>
-      </w:r>
-      <w:r>
+        <w:t>________________________</w:t>
+      </w:r>
+      <w:r>
+        <w:rPr>
+          <w:sz w:val="24"/>
+          <w:szCs w:val="24"/>
+        </w:rPr>
         <w:t>_</w:t>
       </w:r>
       <w:r>
-        <w:t>____________________________</w:t>
-      </w:r>
-      <w:r>
+        <w:rPr>
+          <w:sz w:val="24"/>
+          <w:szCs w:val="24"/>
+        </w:rPr>
+        <w:t>___________</w:t>
+      </w:r>
+      <w:r>
+        <w:rPr>
+          <w:sz w:val="24"/>
+          <w:szCs w:val="24"/>
+        </w:rPr>
+        <w:t>_____________</w:t>
+      </w:r>
+      <w:r>
+        <w:rPr>
+          <w:sz w:val="24"/>
+          <w:szCs w:val="24"/>
+        </w:rPr>
+        <w:t>_________________</w:t>
+      </w:r>
+      <w:r>
+        <w:rPr>
+          <w:sz w:val="24"/>
+          <w:szCs w:val="24"/>
+        </w:rPr>
         <w:t>_____</w:t>
       </w:r>
       <w:r>
+        <w:rPr>
+          <w:sz w:val="24"/>
+          <w:szCs w:val="24"/>
+        </w:rPr>
         <w:t>________</w:t>
       </w:r>
       <w:r>
@@ -164,45 +190,45 @@
               <w:spacing w:before="0"/>
               <w:outlineLvl w:val="1"/>
               <w:rPr>
-                <w:rFonts w:asciiTheme="minorHAnsi" w:hAnsiTheme="minorHAnsi" w:cstheme="minorHAnsi"/>
+                <w:rFonts w:ascii="Arial Nova" w:hAnsi="Arial Nova" w:cs="Tahoma"/>
                 <w:b/>
                 <w:bCs/>
                 <w:color w:val="auto"/>
-                <w:sz w:val="22"/>
-                <w:szCs w:val="22"/>
+                <w:sz w:val="20"/>
+                <w:szCs w:val="20"/>
               </w:rPr>
             </w:pPr>
             <w:r>
               <w:rPr>
-                <w:rFonts w:asciiTheme="minorHAnsi" w:hAnsiTheme="minorHAnsi" w:cstheme="minorHAnsi"/>
+                <w:rFonts w:ascii="Arial Nova" w:hAnsi="Arial Nova" w:cs="Tahoma"/>
                 <w:b/>
                 <w:bCs/>
                 <w:color w:val="auto"/>
-                <w:sz w:val="22"/>
-                <w:szCs w:val="22"/>
+                <w:sz w:val="20"/>
+                <w:szCs w:val="20"/>
               </w:rPr>
               <w:softHyphen/>
             </w:r>
             <w:r>
               <w:rPr>
-                <w:rFonts w:asciiTheme="minorHAnsi" w:hAnsiTheme="minorHAnsi" w:cstheme="minorHAnsi"/>
+                <w:rFonts w:ascii="Arial Nova" w:hAnsi="Arial Nova" w:cs="Tahoma"/>
                 <w:b/>
                 <w:bCs/>
                 <w:color w:val="auto"/>
-                <w:sz w:val="22"/>
-                <w:szCs w:val="22"/>
+                <w:sz w:val="20"/>
+                <w:szCs w:val="20"/>
               </w:rPr>
               <w:softHyphen/>
             </w:r>
             <w:bookmarkStart w:id="0" w:name="_Hlk60779297"/>
             <w:r>
               <w:rPr>
-                <w:rFonts w:asciiTheme="minorHAnsi" w:hAnsiTheme="minorHAnsi" w:cstheme="minorHAnsi"/>
+                <w:rFonts w:ascii="Arial Nova" w:hAnsi="Arial Nova" w:cs="Tahoma"/>
                 <w:b/>
                 <w:bCs/>
                 <w:color w:val="auto"/>
-                <w:sz w:val="22"/>
-                <w:szCs w:val="22"/>
+                <w:sz w:val="20"/>
+                <w:szCs w:val="20"/>
               </w:rPr>
               <w:t>University of Michigan</w:t>
             </w:r>
@@ -219,22 +245,22 @@
               <w:jc w:val="right"/>
               <w:outlineLvl w:val="1"/>
               <w:rPr>
-                <w:rFonts w:asciiTheme="minorHAnsi" w:hAnsiTheme="minorHAnsi" w:cstheme="minorHAnsi"/>
+                <w:rFonts w:ascii="Arial Nova" w:hAnsi="Arial Nova" w:cs="Tahoma"/>
                 <w:b/>
                 <w:bCs/>
                 <w:color w:val="auto"/>
-                <w:sz w:val="22"/>
-                <w:szCs w:val="22"/>
+                <w:sz w:val="20"/>
+                <w:szCs w:val="20"/>
               </w:rPr>
             </w:pPr>
             <w:r>
               <w:rPr>
-                <w:rFonts w:asciiTheme="minorHAnsi" w:hAnsiTheme="minorHAnsi" w:cstheme="minorHAnsi"/>
+                <w:rFonts w:ascii="Arial Nova" w:hAnsi="Arial Nova" w:cs="Tahoma"/>
                 <w:b/>
                 <w:bCs/>
                 <w:color w:val="auto"/>
-                <w:sz w:val="22"/>
-                <w:szCs w:val="22"/>
+                <w:sz w:val="20"/>
+                <w:szCs w:val="20"/>
               </w:rPr>
               <w:t>May 2024</w:t>
             </w:r>
@@ -250,16 +276,34 @@
             <w:pPr>
               <w:spacing w:line="240" w:lineRule="atLeast"/>
               <w:rPr>
-                <w:sz w:val="20"/>
-                <w:szCs w:val="20"/>
+                <w:rFonts w:ascii="Arial Nova" w:hAnsi="Arial Nova" w:cs="Tahoma"/>
+                <w:sz w:val="18"/>
+                <w:szCs w:val="18"/>
               </w:rPr>
             </w:pPr>
             <w:r>
               <w:rPr>
-                <w:sz w:val="20"/>
-                <w:szCs w:val="20"/>
+                <w:rFonts w:ascii="Arial Nova" w:hAnsi="Arial Nova" w:cs="Tahoma"/>
+                <w:sz w:val="18"/>
+                <w:szCs w:val="18"/>
               </w:rPr>
-              <w:t>Bachelor of Science in Engineering in Aerospace Engineering</w:t>
+              <w:t>Aerospace Engineering</w:t>
+            </w:r>
+            <w:r>
+              <w:rPr>
+                <w:rFonts w:ascii="Arial Nova" w:hAnsi="Arial Nova" w:cs="Tahoma"/>
+                <w:sz w:val="18"/>
+                <w:szCs w:val="18"/>
+              </w:rPr>
+              <w:t xml:space="preserve">, </w:t>
+            </w:r>
+            <w:r>
+              <w:rPr>
+                <w:rFonts w:ascii="Arial Nova" w:hAnsi="Arial Nova" w:cs="Tahoma"/>
+                <w:sz w:val="18"/>
+                <w:szCs w:val="18"/>
+              </w:rPr>
+              <w:t>Bachelor of Science in Engineering</w:t>
             </w:r>
           </w:p>
         </w:tc>
@@ -274,18 +318,18 @@
               <w:jc w:val="right"/>
               <w:outlineLvl w:val="1"/>
               <w:rPr>
-                <w:rFonts w:asciiTheme="minorHAnsi" w:hAnsiTheme="minorHAnsi" w:cstheme="minorHAnsi"/>
+                <w:rFonts w:ascii="Arial Nova" w:hAnsi="Arial Nova" w:cs="Tahoma"/>
                 <w:color w:val="auto"/>
-                <w:sz w:val="20"/>
-                <w:szCs w:val="20"/>
+                <w:sz w:val="18"/>
+                <w:szCs w:val="18"/>
               </w:rPr>
             </w:pPr>
             <w:r>
               <w:rPr>
-                <w:rFonts w:asciiTheme="minorHAnsi" w:hAnsiTheme="minorHAnsi" w:cstheme="minorHAnsi"/>
+                <w:rFonts w:ascii="Arial Nova" w:hAnsi="Arial Nova" w:cs="Tahoma"/>
                 <w:color w:val="auto"/>
-                <w:sz w:val="20"/>
-                <w:szCs w:val="20"/>
+                <w:sz w:val="18"/>
+                <w:szCs w:val="18"/>
               </w:rPr>
               <w:t>Ann Arbor, MI</w:t>
             </w:r>
@@ -298,111 +342,122 @@
       <w:pPr>
         <w:spacing w:after="0" w:line="240" w:lineRule="atLeast"/>
         <w:rPr>
+          <w:rFonts w:ascii="Arial Nova" w:hAnsi="Arial Nova" w:cs="Tahoma"/>
+          <w:sz w:val="18"/>
+          <w:szCs w:val="18"/>
+        </w:rPr>
+      </w:pPr>
+      <w:r>
+        <w:rPr>
+          <w:rFonts w:ascii="Arial Nova" w:hAnsi="Arial Nova" w:cs="Tahoma"/>
+          <w:sz w:val="18"/>
+          <w:szCs w:val="18"/>
+        </w:rPr>
+        <w:t>Computer Science</w:t>
+      </w:r>
+      <w:r>
+        <w:rPr>
+          <w:rFonts w:ascii="Arial Nova" w:hAnsi="Arial Nova" w:cs="Tahoma"/>
+          <w:sz w:val="18"/>
+          <w:szCs w:val="18"/>
+        </w:rPr>
+        <w:t>, Minor</w:t>
+      </w:r>
+    </w:p>
+    <w:p>
+      <w:pPr>
+        <w:spacing w:after="0" w:line="240" w:lineRule="atLeast"/>
+        <w:rPr>
+          <w:rFonts w:ascii="Arial Nova" w:hAnsi="Arial Nova" w:cs="Tahoma"/>
+          <w:sz w:val="18"/>
+          <w:szCs w:val="18"/>
+        </w:rPr>
+      </w:pPr>
+      <w:r>
+        <w:rPr>
+          <w:rFonts w:ascii="Arial Nova" w:hAnsi="Arial Nova" w:cs="Tahoma"/>
+          <w:sz w:val="18"/>
+          <w:szCs w:val="18"/>
+        </w:rPr>
+        <w:t>3.</w:t>
+      </w:r>
+      <w:r>
+        <w:rPr>
+          <w:rFonts w:ascii="Arial Nova" w:hAnsi="Arial Nova" w:cs="Tahoma"/>
+          <w:sz w:val="18"/>
+          <w:szCs w:val="18"/>
+        </w:rPr>
+        <w:t>6</w:t>
+      </w:r>
+      <w:r>
+        <w:rPr>
+          <w:rFonts w:ascii="Arial Nova" w:hAnsi="Arial Nova" w:cs="Tahoma"/>
+          <w:sz w:val="18"/>
+          <w:szCs w:val="18"/>
+        </w:rPr>
+        <w:t xml:space="preserve"> GPA</w:t>
+      </w:r>
+    </w:p>
+    <w:p>
+      <w:pPr>
+        <w:spacing w:after="0" w:line="240" w:lineRule="atLeast"/>
+        <w:rPr>
+          <w:rFonts w:ascii="Arial Nova" w:hAnsi="Arial Nova" w:cs="Tahoma"/>
+          <w:sz w:val="18"/>
+          <w:szCs w:val="18"/>
+        </w:rPr>
+      </w:pPr>
+      <w:r>
+        <w:rPr>
+          <w:rFonts w:ascii="Arial Nova" w:hAnsi="Arial Nova" w:cs="Tahoma"/>
+          <w:sz w:val="18"/>
+          <w:szCs w:val="18"/>
+        </w:rPr>
+        <w:t xml:space="preserve">Notable Classes: </w:t>
+      </w:r>
+      <w:r>
+        <w:rPr>
+          <w:rFonts w:ascii="Arial Nova" w:hAnsi="Arial Nova" w:cs="Tahoma"/>
+          <w:sz w:val="18"/>
+          <w:szCs w:val="18"/>
+        </w:rPr>
+        <w:t xml:space="preserve">Intro to Solid Mechanics and Aerospace Structures, Intro to Gas Dynamics, </w:t>
+      </w:r>
+      <w:r>
+        <w:rPr>
+          <w:rFonts w:ascii="Arial Nova" w:hAnsi="Arial Nova" w:cs="Tahoma"/>
+          <w:sz w:val="18"/>
+          <w:szCs w:val="18"/>
+        </w:rPr>
+        <w:t>MATLAB Applications for Engineers</w:t>
+      </w:r>
+    </w:p>
+    <w:p>
+      <w:pPr>
+        <w:spacing w:after="0"/>
+        <w:rPr>
+          <w:color w:val="2F5496" w:themeColor="accent1" w:themeShade="BF"/>
           <w:sz w:val="20"/>
           <w:szCs w:val="20"/>
-        </w:rPr>
-      </w:pPr>
-      <w:r>
-        <w:rPr>
+          <w:u w:val="single"/>
+        </w:rPr>
+      </w:pPr>
+    </w:p>
+    <w:p>
+      <w:pPr>
+        <w:spacing w:after="0"/>
+        <w:rPr>
+          <w:rFonts w:cstheme="minorHAnsi"/>
           <w:sz w:val="20"/>
           <w:szCs w:val="20"/>
         </w:rPr>
-        <w:t>Minor in Computer Science</w:t>
-      </w:r>
-    </w:p>
-    <w:p>
-      <w:pPr>
-        <w:spacing w:after="0" w:line="240" w:lineRule="atLeast"/>
-        <w:rPr>
-          <w:sz w:val="20"/>
-          <w:szCs w:val="20"/>
-        </w:rPr>
-      </w:pPr>
-      <w:r>
-        <w:rPr>
-          <w:sz w:val="20"/>
-          <w:szCs w:val="20"/>
-        </w:rPr>
-        <w:t>GPA: 3.</w:t>
-      </w:r>
-      <w:r>
-        <w:rPr>
-          <w:sz w:val="20"/>
-          <w:szCs w:val="20"/>
-        </w:rPr>
-        <w:t>6</w:t>
-      </w:r>
-    </w:p>
-    <w:p>
-      <w:pPr>
-        <w:spacing w:after="0" w:line="240" w:lineRule="atLeast"/>
-        <w:rPr>
-          <w:sz w:val="20"/>
-          <w:szCs w:val="20"/>
-        </w:rPr>
-      </w:pPr>
-      <w:r>
-        <w:rPr>
-          <w:sz w:val="20"/>
-          <w:szCs w:val="20"/>
-        </w:rPr>
-        <w:t xml:space="preserve">Notable Classes: </w:t>
-      </w:r>
-      <w:r>
-        <w:rPr>
-          <w:sz w:val="20"/>
-          <w:szCs w:val="20"/>
-        </w:rPr>
-        <w:t>Intro</w:t>
-      </w:r>
-      <w:r>
-        <w:rPr>
-          <w:sz w:val="20"/>
-          <w:szCs w:val="20"/>
-        </w:rPr>
-        <w:t xml:space="preserve"> </w:t>
-      </w:r>
-      <w:r>
-        <w:rPr>
-          <w:sz w:val="20"/>
-          <w:szCs w:val="20"/>
-        </w:rPr>
-        <w:t>to Solid Mechanics and Aerospace Structures</w:t>
-      </w:r>
-      <w:r>
-        <w:rPr>
-          <w:sz w:val="20"/>
-          <w:szCs w:val="20"/>
-        </w:rPr>
-        <w:t xml:space="preserve">, Intro to Gas Dynamics, </w:t>
-      </w:r>
-      <w:r>
-        <w:rPr>
-          <w:sz w:val="20"/>
-          <w:szCs w:val="20"/>
-        </w:rPr>
-        <w:t>MATLAB Applications for Engineers</w:t>
-      </w:r>
-    </w:p>
-    <w:p>
-      <w:pPr>
-        <w:spacing w:after="0"/>
-        <w:rPr>
-          <w:color w:val="2F5496" w:themeColor="accent1" w:themeShade="BF"/>
-          <w:u w:val="single"/>
-        </w:rPr>
-      </w:pPr>
-    </w:p>
-    <w:p>
-      <w:pPr>
-        <w:spacing w:after="0"/>
-        <w:rPr>
-          <w:rFonts w:cstheme="minorHAnsi"/>
-        </w:rPr>
       </w:pPr>
       <w:r>
         <w:rPr>
           <w:rStyle w:val="Heading1Char"/>
+          <w:rFonts w:ascii="Arial Nova Light" w:hAnsi="Arial Nova Light"/>
+          <w:sz w:val="24"/>
+          <w:szCs w:val="24"/>
         </w:rPr>
         <w:t>SKILLS</w:t>
       </w:r>
@@ -410,28 +465,48 @@
         <w:rPr>
           <w:rFonts w:cstheme="minorHAnsi"/>
           <w:color w:val="44546A" w:themeColor="text2"/>
-          <w:sz w:val="28"/>
-          <w:szCs w:val="28"/>
+          <w:sz w:val="24"/>
+          <w:szCs w:val="24"/>
           <w:u w:val="single"/>
         </w:rPr>
-        <w:t>__________________________________________________________________</w:t>
+        <w:t>_________________________________________</w:t>
       </w:r>
       <w:r>
         <w:rPr>
           <w:rFonts w:cstheme="minorHAnsi"/>
           <w:color w:val="44546A" w:themeColor="text2"/>
-          <w:sz w:val="28"/>
-          <w:szCs w:val="28"/>
+          <w:sz w:val="24"/>
+          <w:szCs w:val="24"/>
           <w:u w:val="single"/>
         </w:rPr>
-        <w:t>_____</w:t>
+        <w:t>_____________</w:t>
       </w:r>
       <w:r>
         <w:rPr>
           <w:rFonts w:cstheme="minorHAnsi"/>
           <w:color w:val="44546A" w:themeColor="text2"/>
-          <w:sz w:val="28"/>
-          <w:szCs w:val="28"/>
+          <w:sz w:val="24"/>
+          <w:szCs w:val="24"/>
+          <w:u w:val="single"/>
+        </w:rPr>
+        <w:t>________________________</w:t>
+      </w:r>
+      <w:r>
+        <w:rPr>
+          <w:rFonts w:cstheme="minorHAnsi"/>
+          <w:color w:val="44546A" w:themeColor="text2"/>
+          <w:sz w:val="24"/>
+          <w:szCs w:val="24"/>
+          <w:u w:val="single"/>
+        </w:rPr>
+        <w:t>_____</w:t>
+      </w:r>
+      <w:r>
+        <w:rPr>
+          <w:rFonts w:cstheme="minorHAnsi"/>
+          <w:color w:val="44546A" w:themeColor="text2"/>
+          <w:sz w:val="24"/>
+          <w:szCs w:val="24"/>
           <w:u w:val="single"/>
         </w:rPr>
         <w:t>_</w:t>
@@ -444,71 +519,104 @@
         </w:tabs>
         <w:spacing w:after="0" w:line="360" w:lineRule="auto"/>
         <w:rPr>
-          <w:sz w:val="20"/>
-          <w:szCs w:val="20"/>
-        </w:rPr>
-      </w:pPr>
-      <w:r>
-        <w:rPr>
+          <w:rFonts w:ascii="Arial Nova" w:hAnsi="Arial Nova"/>
+          <w:sz w:val="18"/>
+          <w:szCs w:val="18"/>
+        </w:rPr>
+      </w:pPr>
+      <w:r>
+        <w:rPr>
+          <w:rFonts w:ascii="Arial Nova" w:hAnsi="Arial Nova"/>
           <w:b/>
           <w:bCs/>
-          <w:sz w:val="20"/>
-          <w:szCs w:val="20"/>
+          <w:sz w:val="18"/>
+          <w:szCs w:val="18"/>
         </w:rPr>
         <w:t>Engineering</w:t>
       </w:r>
       <w:r>
         <w:rPr>
+          <w:rFonts w:ascii="Arial Nova" w:hAnsi="Arial Nova"/>
           <w:b/>
           <w:bCs/>
-          <w:sz w:val="20"/>
-          <w:szCs w:val="20"/>
+          <w:sz w:val="18"/>
+          <w:szCs w:val="18"/>
         </w:rPr>
         <w:t xml:space="preserve"> Administration</w:t>
       </w:r>
       <w:r>
         <w:rPr>
+          <w:rFonts w:ascii="Arial Nova" w:hAnsi="Arial Nova"/>
           <w:b/>
           <w:bCs/>
-          <w:sz w:val="20"/>
-          <w:szCs w:val="20"/>
+          <w:sz w:val="18"/>
+          <w:szCs w:val="18"/>
         </w:rPr>
         <w:t>:</w:t>
       </w:r>
       <w:r>
         <w:rPr>
-          <w:sz w:val="20"/>
-          <w:szCs w:val="20"/>
+          <w:rFonts w:ascii="Arial Nova" w:hAnsi="Arial Nova"/>
+          <w:sz w:val="18"/>
+          <w:szCs w:val="18"/>
         </w:rPr>
         <w:t xml:space="preserve"> </w:t>
       </w:r>
       <w:r>
         <w:rPr>
-          <w:sz w:val="20"/>
-          <w:szCs w:val="20"/>
-        </w:rPr>
-        <w:t xml:space="preserve">Systems Engineering, Corporate </w:t>
-      </w:r>
-      <w:r>
-        <w:rPr>
-          <w:sz w:val="20"/>
-          <w:szCs w:val="20"/>
+          <w:rFonts w:ascii="Arial Nova" w:hAnsi="Arial Nova"/>
+          <w:sz w:val="18"/>
+          <w:szCs w:val="18"/>
+        </w:rPr>
+        <w:t>Business</w:t>
+      </w:r>
+      <w:r>
+        <w:rPr>
+          <w:rFonts w:ascii="Arial Nova" w:hAnsi="Arial Nova"/>
+          <w:sz w:val="18"/>
+          <w:szCs w:val="18"/>
+        </w:rPr>
+        <w:t xml:space="preserve"> </w:t>
+      </w:r>
+      <w:r>
+        <w:rPr>
+          <w:rFonts w:ascii="Arial Nova" w:hAnsi="Arial Nova"/>
+          <w:sz w:val="18"/>
+          <w:szCs w:val="18"/>
         </w:rPr>
         <w:t xml:space="preserve">and Government </w:t>
       </w:r>
       <w:r>
         <w:rPr>
-          <w:sz w:val="20"/>
-          <w:szCs w:val="20"/>
+          <w:rFonts w:ascii="Arial Nova" w:hAnsi="Arial Nova"/>
+          <w:sz w:val="18"/>
+          <w:szCs w:val="18"/>
         </w:rPr>
         <w:t xml:space="preserve">Relations, Team Leadership, </w:t>
       </w:r>
       <w:r>
         <w:rPr>
-          <w:sz w:val="20"/>
-          <w:szCs w:val="20"/>
+          <w:rFonts w:ascii="Arial Nova" w:hAnsi="Arial Nova"/>
+          <w:sz w:val="18"/>
+          <w:szCs w:val="18"/>
         </w:rPr>
         <w:t>Timeline Management</w:t>
+      </w:r>
+      <w:r>
+        <w:rPr>
+          <w:rFonts w:ascii="Arial Nova" w:hAnsi="Arial Nova"/>
+          <w:sz w:val="18"/>
+          <w:szCs w:val="18"/>
+        </w:rPr>
+        <w:t xml:space="preserve">, </w:t>
+      </w:r>
+      <w:r>
+        <w:rPr>
+          <w:rFonts w:ascii="Arial Nova" w:hAnsi="Arial Nova"/>
+          <w:sz w:val="18"/>
+          <w:szCs w:val="18"/>
+        </w:rPr>
+        <w:t>Systems Engineering</w:t>
       </w:r>
     </w:p>
     <w:p>
@@ -518,58 +626,66 @@
         </w:tabs>
         <w:spacing w:after="0" w:line="360" w:lineRule="auto"/>
         <w:rPr>
-          <w:sz w:val="20"/>
-          <w:szCs w:val="20"/>
-        </w:rPr>
-      </w:pPr>
-      <w:r>
-        <w:rPr>
+          <w:rFonts w:ascii="Arial Nova" w:hAnsi="Arial Nova"/>
+          <w:sz w:val="18"/>
+          <w:szCs w:val="18"/>
+        </w:rPr>
+      </w:pPr>
+      <w:r>
+        <w:rPr>
+          <w:rFonts w:ascii="Arial Nova" w:hAnsi="Arial Nova"/>
           <w:b/>
           <w:bCs/>
-          <w:sz w:val="20"/>
-          <w:szCs w:val="20"/>
+          <w:sz w:val="18"/>
+          <w:szCs w:val="18"/>
         </w:rPr>
         <w:t>Engineering:</w:t>
       </w:r>
       <w:r>
         <w:rPr>
-          <w:sz w:val="20"/>
-          <w:szCs w:val="20"/>
+          <w:rFonts w:ascii="Arial Nova" w:hAnsi="Arial Nova"/>
+          <w:sz w:val="18"/>
+          <w:szCs w:val="18"/>
         </w:rPr>
         <w:t xml:space="preserve"> Finite Element Ana</w:t>
       </w:r>
       <w:r>
         <w:rPr>
-          <w:sz w:val="20"/>
-          <w:szCs w:val="20"/>
+          <w:rFonts w:ascii="Arial Nova" w:hAnsi="Arial Nova"/>
+          <w:sz w:val="18"/>
+          <w:szCs w:val="18"/>
         </w:rPr>
         <w:t xml:space="preserve">lysis (Ansys Mechanical), CAD (SolidWorks &amp; NX), </w:t>
       </w:r>
       <w:r>
         <w:rPr>
-          <w:sz w:val="20"/>
-          <w:szCs w:val="20"/>
+          <w:rFonts w:ascii="Arial Nova" w:hAnsi="Arial Nova"/>
+          <w:sz w:val="18"/>
+          <w:szCs w:val="18"/>
         </w:rPr>
         <w:t xml:space="preserve">MATLAB, </w:t>
       </w:r>
       <w:r>
         <w:rPr>
-          <w:sz w:val="20"/>
-          <w:szCs w:val="20"/>
+          <w:rFonts w:ascii="Arial Nova" w:hAnsi="Arial Nova"/>
+          <w:sz w:val="18"/>
+          <w:szCs w:val="18"/>
         </w:rPr>
         <w:t>Manufacturable Design</w:t>
       </w:r>
       <w:r>
         <w:rPr>
-          <w:sz w:val="20"/>
-          <w:szCs w:val="20"/>
+          <w:rFonts w:ascii="Arial Nova" w:hAnsi="Arial Nova"/>
+          <w:sz w:val="18"/>
+          <w:szCs w:val="18"/>
         </w:rPr>
         <w:t xml:space="preserve">, </w:t>
       </w:r>
       <w:r>
         <w:rPr>
-          <w:sz w:val="20"/>
-          <w:szCs w:val="20"/>
+          <w:rFonts w:ascii="Arial Nova" w:hAnsi="Arial Nova"/>
+          <w:sz w:val="18"/>
+          <w:szCs w:val="18"/>
         </w:rPr>
         <w:t>Procurement</w:t>
       </w:r>
@@ -581,88 +697,52 @@
         </w:tabs>
         <w:spacing w:after="0" w:line="360" w:lineRule="auto"/>
         <w:rPr>
-          <w:sz w:val="20"/>
-          <w:szCs w:val="20"/>
-        </w:rPr>
-      </w:pPr>
-      <w:r>
-        <w:rPr>
+          <w:rFonts w:ascii="Arial Nova" w:hAnsi="Arial Nova"/>
+          <w:sz w:val="18"/>
+          <w:szCs w:val="18"/>
+        </w:rPr>
+      </w:pPr>
+      <w:r>
+        <w:rPr>
+          <w:rFonts w:ascii="Arial Nova" w:hAnsi="Arial Nova"/>
           <w:b/>
           <w:bCs/>
-          <w:sz w:val="20"/>
-          <w:szCs w:val="20"/>
+          <w:sz w:val="18"/>
+          <w:szCs w:val="18"/>
         </w:rPr>
         <w:t>Computer:</w:t>
       </w:r>
       <w:r>
         <w:rPr>
-          <w:sz w:val="20"/>
-          <w:szCs w:val="20"/>
+          <w:rFonts w:ascii="Arial Nova" w:hAnsi="Arial Nova"/>
+          <w:sz w:val="18"/>
+          <w:szCs w:val="18"/>
         </w:rPr>
         <w:t xml:space="preserve"> </w:t>
       </w:r>
       <w:r>
         <w:rPr>
-          <w:sz w:val="20"/>
-          <w:szCs w:val="20"/>
-        </w:rPr>
-        <w:t xml:space="preserve">C++, Java, Ubuntu, </w:t>
-      </w:r>
-      <w:r>
-        <w:rPr>
-          <w:sz w:val="20"/>
-          <w:szCs w:val="20"/>
-        </w:rPr>
-        <w:t xml:space="preserve">Adobe CC (Lightroom Classic, Photoshop, </w:t>
-      </w:r>
-      <w:r>
-        <w:rPr>
-          <w:sz w:val="20"/>
-          <w:szCs w:val="20"/>
-        </w:rPr>
-        <w:t>Premiere</w:t>
-      </w:r>
-      <w:r>
-        <w:rPr>
-          <w:sz w:val="20"/>
-          <w:szCs w:val="20"/>
-        </w:rPr>
-        <w:t xml:space="preserve">, </w:t>
-      </w:r>
-      <w:r>
-        <w:rPr>
-          <w:sz w:val="20"/>
-          <w:szCs w:val="20"/>
-        </w:rPr>
-        <w:t>Illustrator</w:t>
-      </w:r>
-      <w:r>
-        <w:rPr>
-          <w:sz w:val="20"/>
-          <w:szCs w:val="20"/>
-        </w:rPr>
-        <w:t xml:space="preserve">, </w:t>
-      </w:r>
-      <w:r>
-        <w:rPr>
-          <w:sz w:val="20"/>
-          <w:szCs w:val="20"/>
-        </w:rPr>
-        <w:t>InDesign</w:t>
-      </w:r>
-      <w:r>
-        <w:rPr>
-          <w:sz w:val="20"/>
-          <w:szCs w:val="20"/>
-        </w:rPr>
-        <w:t>)</w:t>
-      </w:r>
-      <w:r>
-        <w:rPr>
-          <w:sz w:val="20"/>
-          <w:szCs w:val="20"/>
-        </w:rPr>
-        <w:t>, Microsoft Office Master Cert</w:t>
+          <w:rFonts w:ascii="Arial Nova" w:hAnsi="Arial Nova"/>
+          <w:sz w:val="18"/>
+          <w:szCs w:val="18"/>
+        </w:rPr>
+        <w:t xml:space="preserve">C++, Java, Ubuntu, Adobe CC (Lightroom Classic, Photoshop, Premiere, Illustrator, InDesign), </w:t>
+      </w:r>
+      <w:r>
+        <w:rPr>
+          <w:rFonts w:ascii="Arial Nova" w:hAnsi="Arial Nova"/>
+          <w:sz w:val="18"/>
+          <w:szCs w:val="18"/>
+        </w:rPr>
+        <w:t>MS</w:t>
+      </w:r>
+      <w:r>
+        <w:rPr>
+          <w:rFonts w:ascii="Arial Nova" w:hAnsi="Arial Nova"/>
+          <w:sz w:val="18"/>
+          <w:szCs w:val="18"/>
+        </w:rPr>
+        <w:t xml:space="preserve"> Office Master Cert</w:t>
       </w:r>
     </w:p>
     <w:p>
@@ -672,37 +752,42 @@
         </w:tabs>
         <w:spacing w:after="0" w:line="240" w:lineRule="auto"/>
         <w:rPr>
-          <w:sz w:val="20"/>
-          <w:szCs w:val="20"/>
-        </w:rPr>
-      </w:pPr>
-      <w:r>
-        <w:rPr>
+          <w:rFonts w:ascii="Arial Nova" w:hAnsi="Arial Nova"/>
+          <w:sz w:val="18"/>
+          <w:szCs w:val="18"/>
+        </w:rPr>
+      </w:pPr>
+      <w:r>
+        <w:rPr>
+          <w:rFonts w:ascii="Arial Nova" w:hAnsi="Arial Nova"/>
           <w:b/>
           <w:bCs/>
-          <w:sz w:val="20"/>
-          <w:szCs w:val="20"/>
+          <w:sz w:val="18"/>
+          <w:szCs w:val="18"/>
         </w:rPr>
         <w:t>Photography:</w:t>
       </w:r>
       <w:r>
         <w:rPr>
-          <w:sz w:val="20"/>
-          <w:szCs w:val="20"/>
+          <w:rFonts w:ascii="Arial Nova" w:hAnsi="Arial Nova"/>
+          <w:sz w:val="18"/>
+          <w:szCs w:val="18"/>
         </w:rPr>
         <w:t xml:space="preserve"> </w:t>
       </w:r>
       <w:r>
         <w:rPr>
-          <w:sz w:val="20"/>
-          <w:szCs w:val="20"/>
+          <w:rFonts w:ascii="Arial Nova" w:hAnsi="Arial Nova"/>
+          <w:sz w:val="18"/>
+          <w:szCs w:val="18"/>
         </w:rPr>
         <w:t xml:space="preserve">Journalism, </w:t>
       </w:r>
       <w:r>
         <w:rPr>
-          <w:sz w:val="20"/>
-          <w:szCs w:val="20"/>
+          <w:rFonts w:ascii="Arial Nova" w:hAnsi="Arial Nova"/>
+          <w:sz w:val="18"/>
+          <w:szCs w:val="18"/>
         </w:rPr>
         <w:t>Sports, Events, Portrait, Film</w:t>
       </w:r>
@@ -719,15 +804,16 @@
         </w:tabs>
         <w:spacing w:after="0" w:line="240" w:lineRule="auto"/>
         <w:rPr>
-          <w:sz w:val="20"/>
-          <w:szCs w:val="20"/>
-        </w:rPr>
-      </w:pPr>
-      <w:r>
-        <w:rPr>
-          <w:rFonts w:cstheme="minorHAnsi"/>
-          <w:sz w:val="20"/>
-          <w:szCs w:val="20"/>
+          <w:rFonts w:ascii="Arial Nova" w:hAnsi="Arial Nova"/>
+          <w:sz w:val="18"/>
+          <w:szCs w:val="18"/>
+        </w:rPr>
+      </w:pPr>
+      <w:r>
+        <w:rPr>
+          <w:rFonts w:ascii="Arial Nova" w:hAnsi="Arial Nova" w:cstheme="minorHAnsi"/>
+          <w:sz w:val="18"/>
+          <w:szCs w:val="18"/>
         </w:rPr>
         <w:t xml:space="preserve">Portfolio: </w:t>
       </w:r>
@@ -735,17 +821,18 @@
         <w:r>
           <w:rPr>
             <w:rStyle w:val="Hyperlink"/>
-            <w:rFonts w:cstheme="minorHAnsi"/>
-            <w:sz w:val="20"/>
-            <w:szCs w:val="20"/>
+            <w:rFonts w:ascii="Arial Nova" w:hAnsi="Arial Nova" w:cstheme="minorHAnsi"/>
+            <w:sz w:val="18"/>
+            <w:szCs w:val="18"/>
           </w:rPr>
           <w:t>https://www.flickr.com/people/hirsh_kabaria/</w:t>
         </w:r>
       </w:hyperlink>
       <w:r>
         <w:rPr>
-          <w:sz w:val="20"/>
-          <w:szCs w:val="20"/>
+          <w:rFonts w:ascii="Arial Nova" w:hAnsi="Arial Nova"/>
+          <w:sz w:val="18"/>
+          <w:szCs w:val="18"/>
         </w:rPr>
         <w:t xml:space="preserve"> </w:t>
       </w:r>
@@ -766,48 +853,57 @@
       <w:pPr>
         <w:spacing w:after="0"/>
         <w:rPr>
-          <w:rFonts w:cstheme="minorHAnsi"/>
+          <w:rFonts w:ascii="Arial Nova Light" w:eastAsiaTheme="majorEastAsia" w:hAnsi="Arial Nova Light" w:cstheme="minorHAnsi"/>
           <w:color w:val="44546A" w:themeColor="text2"/>
-          <w:sz w:val="28"/>
-          <w:szCs w:val="28"/>
+          <w:sz w:val="24"/>
+          <w:szCs w:val="24"/>
           <w:u w:val="single"/>
         </w:rPr>
       </w:pPr>
       <w:r>
         <w:rPr>
           <w:rStyle w:val="Heading1Char"/>
-        </w:rPr>
-        <w:t>EXPERIENCE</w:t>
-      </w:r>
-      <w:r>
-        <w:rPr>
-          <w:rFonts w:cstheme="minorHAnsi"/>
-          <w:color w:val="44546A" w:themeColor="text2"/>
-          <w:sz w:val="28"/>
-          <w:szCs w:val="28"/>
-          <w:u w:val="single"/>
-        </w:rPr>
-        <w:t>_______________________________________________</w:t>
-      </w:r>
-      <w:r>
-        <w:rPr>
-          <w:rFonts w:cstheme="minorHAnsi"/>
-          <w:color w:val="44546A" w:themeColor="text2"/>
-          <w:sz w:val="28"/>
-          <w:szCs w:val="28"/>
-          <w:u w:val="single"/>
-        </w:rPr>
-        <w:t>_____</w:t>
-      </w:r>
-      <w:r>
-        <w:rPr>
-          <w:rFonts w:cstheme="minorHAnsi"/>
-          <w:color w:val="44546A" w:themeColor="text2"/>
-          <w:sz w:val="28"/>
-          <w:szCs w:val="28"/>
-          <w:u w:val="single"/>
-        </w:rPr>
-        <w:t>_______________</w:t>
+          <w:rFonts w:ascii="Arial Nova Light" w:hAnsi="Arial Nova Light"/>
+          <w:sz w:val="24"/>
+          <w:szCs w:val="24"/>
+        </w:rPr>
+        <w:t>EXPERIENC</w:t>
+      </w:r>
+      <w:r>
+        <w:rPr>
+          <w:rStyle w:val="Heading1Char"/>
+          <w:rFonts w:ascii="Arial Nova Light" w:hAnsi="Arial Nova Light"/>
+          <w:sz w:val="24"/>
+          <w:szCs w:val="24"/>
+        </w:rPr>
+        <w:t>E</w:t>
+      </w:r>
+      <w:r>
+        <w:rPr>
+          <w:rStyle w:val="Heading1Char"/>
+          <w:rFonts w:asciiTheme="majorHAnsi" w:hAnsiTheme="majorHAnsi" w:cstheme="majorHAnsi"/>
+          <w:sz w:val="24"/>
+          <w:szCs w:val="24"/>
+        </w:rPr>
+        <w:t>________________________________</w:t>
+      </w:r>
+      <w:r>
+        <w:rPr>
+          <w:rStyle w:val="Heading1Char"/>
+          <w:rFonts w:asciiTheme="majorHAnsi" w:hAnsiTheme="majorHAnsi" w:cstheme="majorHAnsi"/>
+          <w:sz w:val="24"/>
+          <w:szCs w:val="24"/>
+        </w:rPr>
+        <w:t>_____________</w:t>
+      </w:r>
+      <w:r>
+        <w:rPr>
+          <w:rStyle w:val="Heading1Char"/>
+          <w:rFonts w:asciiTheme="majorHAnsi" w:hAnsiTheme="majorHAnsi" w:cstheme="majorHAnsi"/>
+          <w:sz w:val="24"/>
+          <w:szCs w:val="24"/>
+        </w:rPr>
+        <w:t>_________________________________</w:t>
       </w:r>
     </w:p>
     <w:tbl>
@@ -841,16 +937,99 @@
               <w:keepLines/>
               <w:outlineLvl w:val="1"/>
               <w:rPr>
-                <w:rFonts w:eastAsiaTheme="majorEastAsia" w:cstheme="minorHAnsi"/>
+                <w:rFonts w:ascii="Arial Nova" w:eastAsiaTheme="majorEastAsia" w:hAnsi="Arial Nova" w:cstheme="minorHAnsi"/>
                 <w:b/>
                 <w:bCs/>
+                <w:sz w:val="20"/>
+                <w:szCs w:val="20"/>
               </w:rPr>
             </w:pPr>
             <w:r>
               <w:rPr>
-                <w:rFonts w:eastAsiaTheme="majorEastAsia" w:cstheme="minorHAnsi"/>
+                <w:rFonts w:ascii="Arial Nova" w:eastAsiaTheme="majorEastAsia" w:hAnsi="Arial Nova" w:cstheme="minorHAnsi"/>
                 <w:b/>
                 <w:bCs/>
+                <w:sz w:val="20"/>
+                <w:szCs w:val="20"/>
+              </w:rPr>
+              <w:t>Business Lead</w:t>
+            </w:r>
+          </w:p>
+        </w:tc>
+        <w:tc>
+          <w:tcPr>
+            <w:tcW w:w="5395" w:type="dxa"/>
+            <w:tcBorders>
+              <w:top w:val="nil"/>
+              <w:left w:val="nil"/>
+              <w:bottom w:val="nil"/>
+              <w:right w:val="nil"/>
+            </w:tcBorders>
+          </w:tcPr>
+          <w:p>
+            <w:pPr>
+              <w:keepNext/>
+              <w:keepLines/>
+              <w:jc w:val="right"/>
+              <w:outlineLvl w:val="1"/>
+              <w:rPr>
+                <w:rFonts w:ascii="Arial Nova" w:eastAsiaTheme="majorEastAsia" w:hAnsi="Arial Nova" w:cstheme="minorHAnsi"/>
+                <w:b/>
+                <w:bCs/>
+                <w:sz w:val="20"/>
+                <w:szCs w:val="20"/>
+              </w:rPr>
+            </w:pPr>
+            <w:r>
+              <w:rPr>
+                <w:rFonts w:ascii="Arial Nova" w:eastAsiaTheme="majorEastAsia" w:hAnsi="Arial Nova" w:cstheme="minorHAnsi"/>
+                <w:b/>
+                <w:bCs/>
+                <w:sz w:val="20"/>
+                <w:szCs w:val="20"/>
+              </w:rPr>
+              <w:t>May 2021</w:t>
+            </w:r>
+            <w:r>
+              <w:rPr>
+                <w:rFonts w:ascii="Arial Nova" w:eastAsiaTheme="majorEastAsia" w:hAnsi="Arial Nova" w:cstheme="minorHAnsi"/>
+                <w:b/>
+                <w:bCs/>
+                <w:sz w:val="20"/>
+                <w:szCs w:val="20"/>
+              </w:rPr>
+              <w:t xml:space="preserve"> – Present</w:t>
+            </w:r>
+          </w:p>
+        </w:tc>
+      </w:tr>
+      <w:tr>
+        <w:tc>
+          <w:tcPr>
+            <w:tcW w:w="5395" w:type="dxa"/>
+            <w:tcBorders>
+              <w:top w:val="nil"/>
+              <w:left w:val="nil"/>
+              <w:bottom w:val="nil"/>
+              <w:right w:val="nil"/>
+            </w:tcBorders>
+          </w:tcPr>
+          <w:p>
+            <w:pPr>
+              <w:keepNext/>
+              <w:keepLines/>
+              <w:outlineLvl w:val="1"/>
+              <w:rPr>
+                <w:rFonts w:ascii="Arial Nova" w:eastAsiaTheme="majorEastAsia" w:hAnsi="Arial Nova" w:cstheme="minorHAnsi"/>
+                <w:sz w:val="18"/>
+                <w:szCs w:val="18"/>
+              </w:rPr>
+            </w:pPr>
+            <w:r>
+              <w:rPr>
+                <w:rFonts w:ascii="Arial Nova" w:eastAsiaTheme="majorEastAsia" w:hAnsi="Arial Nova" w:cstheme="minorHAnsi"/>
+                <w:sz w:val="18"/>
+                <w:szCs w:val="18"/>
               </w:rPr>
               <w:t>Michigan Aeronautical Science Association (MASA)</w:t>
             </w:r>
@@ -873,18 +1052,341 @@
               <w:jc w:val="right"/>
               <w:outlineLvl w:val="1"/>
               <w:rPr>
-                <w:rFonts w:eastAsiaTheme="majorEastAsia" w:cstheme="minorHAnsi"/>
-                <w:b/>
-                <w:bCs/>
+                <w:rFonts w:ascii="Arial Nova" w:eastAsiaTheme="majorEastAsia" w:hAnsi="Arial Nova" w:cstheme="minorHAnsi"/>
+                <w:sz w:val="18"/>
+                <w:szCs w:val="18"/>
               </w:rPr>
             </w:pPr>
             <w:r>
               <w:rPr>
-                <w:rFonts w:eastAsiaTheme="majorEastAsia" w:cstheme="minorHAnsi"/>
+                <w:rFonts w:ascii="Arial Nova" w:eastAsiaTheme="majorEastAsia" w:hAnsi="Arial Nova" w:cstheme="minorHAnsi"/>
+                <w:sz w:val="18"/>
+                <w:szCs w:val="18"/>
+              </w:rPr>
+              <w:t>Ann Arbor, MI</w:t>
+            </w:r>
+          </w:p>
+        </w:tc>
+      </w:tr>
+    </w:tbl>
+    <w:p>
+      <w:pPr>
+        <w:pStyle w:val="ListParagraph"/>
+        <w:numPr>
+          <w:ilvl w:val="0"/>
+          <w:numId w:val="30"/>
+        </w:numPr>
+        <w:spacing w:after="0" w:line="240" w:lineRule="auto"/>
+        <w:rPr>
+          <w:rFonts w:ascii="Arial Nova" w:hAnsi="Arial Nova"/>
+          <w:sz w:val="18"/>
+          <w:szCs w:val="18"/>
+        </w:rPr>
+      </w:pPr>
+      <w:r>
+        <w:rPr>
+          <w:rFonts w:ascii="Arial Nova" w:hAnsi="Arial Nova"/>
+          <w:sz w:val="18"/>
+          <w:szCs w:val="18"/>
+        </w:rPr>
+        <w:t xml:space="preserve">Leading a team of 5 to </w:t>
+      </w:r>
+      <w:r>
+        <w:rPr>
+          <w:rFonts w:ascii="Arial Nova" w:hAnsi="Arial Nova"/>
+          <w:sz w:val="18"/>
+          <w:szCs w:val="18"/>
+        </w:rPr>
+        <w:t>raise</w:t>
+      </w:r>
+      <w:r>
+        <w:rPr>
+          <w:rFonts w:ascii="Arial Nova" w:hAnsi="Arial Nova"/>
+          <w:sz w:val="18"/>
+          <w:szCs w:val="18"/>
+        </w:rPr>
+        <w:t xml:space="preserve"> over $100,000 in funding</w:t>
+      </w:r>
+      <w:r>
+        <w:rPr>
+          <w:rFonts w:ascii="Arial Nova" w:hAnsi="Arial Nova"/>
+          <w:sz w:val="18"/>
+          <w:szCs w:val="18"/>
+        </w:rPr>
+        <w:t>, design team merchandise</w:t>
+      </w:r>
+      <w:r>
+        <w:rPr>
+          <w:rFonts w:ascii="Arial Nova" w:hAnsi="Arial Nova"/>
+          <w:sz w:val="18"/>
+          <w:szCs w:val="18"/>
+        </w:rPr>
+        <w:t xml:space="preserve">, </w:t>
+      </w:r>
+      <w:r>
+        <w:rPr>
+          <w:rFonts w:ascii="Arial Nova" w:hAnsi="Arial Nova"/>
+          <w:sz w:val="18"/>
+          <w:szCs w:val="18"/>
+        </w:rPr>
+        <w:t xml:space="preserve">and </w:t>
+      </w:r>
+      <w:r>
+        <w:rPr>
+          <w:rFonts w:ascii="Arial Nova" w:hAnsi="Arial Nova"/>
+          <w:sz w:val="18"/>
+          <w:szCs w:val="18"/>
+        </w:rPr>
+        <w:t>manage public relations.</w:t>
+      </w:r>
+    </w:p>
+    <w:p>
+      <w:pPr>
+        <w:pStyle w:val="ListParagraph"/>
+        <w:numPr>
+          <w:ilvl w:val="0"/>
+          <w:numId w:val="30"/>
+        </w:numPr>
+        <w:spacing w:after="0" w:line="240" w:lineRule="auto"/>
+        <w:rPr>
+          <w:rFonts w:ascii="Arial Nova" w:hAnsi="Arial Nova"/>
+          <w:sz w:val="18"/>
+          <w:szCs w:val="18"/>
+        </w:rPr>
+      </w:pPr>
+      <w:r>
+        <w:rPr>
+          <w:rFonts w:ascii="Arial Nova" w:hAnsi="Arial Nova"/>
+          <w:sz w:val="18"/>
+          <w:szCs w:val="18"/>
+        </w:rPr>
+        <w:t>E</w:t>
+      </w:r>
+      <w:r>
+        <w:rPr>
+          <w:rFonts w:ascii="Arial Nova" w:hAnsi="Arial Nova"/>
+          <w:sz w:val="18"/>
+          <w:szCs w:val="18"/>
+        </w:rPr>
+        <w:t>xperience in grants,</w:t>
+      </w:r>
+      <w:r>
+        <w:rPr>
+          <w:rFonts w:ascii="Arial Nova" w:hAnsi="Arial Nova"/>
+          <w:sz w:val="18"/>
+          <w:szCs w:val="18"/>
+        </w:rPr>
+        <w:t xml:space="preserve"> corporate relations,</w:t>
+      </w:r>
+      <w:r>
+        <w:rPr>
+          <w:rFonts w:ascii="Arial Nova" w:hAnsi="Arial Nova"/>
+          <w:sz w:val="18"/>
+          <w:szCs w:val="18"/>
+        </w:rPr>
+        <w:t xml:space="preserve"> sponsorships, and crowdfunding</w:t>
+      </w:r>
+      <w:r>
+        <w:rPr>
+          <w:rFonts w:ascii="Arial Nova" w:hAnsi="Arial Nova"/>
+          <w:sz w:val="18"/>
+          <w:szCs w:val="18"/>
+        </w:rPr>
+        <w:t>.</w:t>
+      </w:r>
+    </w:p>
+    <w:p>
+      <w:pPr>
+        <w:pStyle w:val="ListParagraph"/>
+        <w:numPr>
+          <w:ilvl w:val="0"/>
+          <w:numId w:val="30"/>
+        </w:numPr>
+        <w:spacing w:after="0" w:line="240" w:lineRule="auto"/>
+        <w:rPr>
+          <w:rFonts w:ascii="Arial Nova" w:hAnsi="Arial Nova"/>
+          <w:sz w:val="18"/>
+          <w:szCs w:val="18"/>
+        </w:rPr>
+      </w:pPr>
+      <w:r>
+        <w:rPr>
+          <w:rFonts w:ascii="Arial Nova" w:hAnsi="Arial Nova"/>
+          <w:sz w:val="18"/>
+          <w:szCs w:val="18"/>
+        </w:rPr>
+        <w:t xml:space="preserve">Realized </w:t>
+      </w:r>
+      <w:r>
+        <w:rPr>
+          <w:rFonts w:ascii="Arial Nova" w:hAnsi="Arial Nova"/>
+          <w:sz w:val="18"/>
+          <w:szCs w:val="18"/>
+        </w:rPr>
+        <w:t>&gt;600% growth in social media reach on Instagram and Twitter</w:t>
+      </w:r>
+      <w:r>
+        <w:rPr>
+          <w:rFonts w:ascii="Arial Nova" w:hAnsi="Arial Nova"/>
+          <w:sz w:val="18"/>
+          <w:szCs w:val="18"/>
+        </w:rPr>
+        <w:t xml:space="preserve">. </w:t>
+      </w:r>
+    </w:p>
+    <w:p>
+      <w:pPr>
+        <w:pStyle w:val="ListParagraph"/>
+        <w:numPr>
+          <w:ilvl w:val="0"/>
+          <w:numId w:val="30"/>
+        </w:numPr>
+        <w:spacing w:after="0" w:line="240" w:lineRule="auto"/>
+        <w:rPr>
+          <w:rFonts w:ascii="Arial Nova" w:hAnsi="Arial Nova"/>
+          <w:sz w:val="18"/>
+          <w:szCs w:val="18"/>
+        </w:rPr>
+      </w:pPr>
+      <w:r>
+        <w:rPr>
+          <w:rFonts w:ascii="Arial Nova" w:hAnsi="Arial Nova"/>
+          <w:sz w:val="18"/>
+          <w:szCs w:val="18"/>
+        </w:rPr>
+        <w:t xml:space="preserve">Collaborated with airport and town authorities </w:t>
+      </w:r>
+      <w:r>
+        <w:rPr>
+          <w:rFonts w:ascii="Arial Nova" w:hAnsi="Arial Nova"/>
+          <w:sz w:val="18"/>
+          <w:szCs w:val="18"/>
+        </w:rPr>
+        <w:t>to find a suitable liquid engine test site</w:t>
+      </w:r>
+      <w:r>
+        <w:rPr>
+          <w:rFonts w:ascii="Arial Nova" w:hAnsi="Arial Nova"/>
+          <w:sz w:val="18"/>
+          <w:szCs w:val="18"/>
+        </w:rPr>
+        <w:t>.</w:t>
+      </w:r>
+    </w:p>
+    <w:p>
+      <w:pPr>
+        <w:pStyle w:val="ListParagraph"/>
+        <w:spacing w:after="0" w:line="240" w:lineRule="auto"/>
+        <w:rPr>
+          <w:rFonts w:ascii="Arial Nova" w:hAnsi="Arial Nova"/>
+          <w:sz w:val="20"/>
+          <w:szCs w:val="20"/>
+        </w:rPr>
+      </w:pPr>
+    </w:p>
+    <w:tbl>
+      <w:tblPr>
+        <w:tblStyle w:val="TableGrid"/>
+        <w:tblW w:w="0" w:type="auto"/>
+        <w:tblCellMar>
+          <w:left w:w="0" w:type="dxa"/>
+          <w:right w:w="0" w:type="dxa"/>
+        </w:tblCellMar>
+        <w:tblLook w:val="04A0" w:firstRow="1" w:lastRow="0" w:firstColumn="1" w:lastColumn="0" w:noHBand="0" w:noVBand="1"/>
+      </w:tblPr>
+      <w:tblGrid>
+        <w:gridCol w:w="5395"/>
+        <w:gridCol w:w="5395"/>
+      </w:tblGrid>
+      <w:tr>
+        <w:tc>
+          <w:tcPr>
+            <w:tcW w:w="5395" w:type="dxa"/>
+            <w:tcBorders>
+              <w:top w:val="nil"/>
+              <w:left w:val="nil"/>
+              <w:bottom w:val="nil"/>
+              <w:right w:val="nil"/>
+            </w:tcBorders>
+          </w:tcPr>
+          <w:p>
+            <w:pPr>
+              <w:keepNext/>
+              <w:keepLines/>
+              <w:outlineLvl w:val="1"/>
+              <w:rPr>
+                <w:rFonts w:ascii="Arial Nova" w:eastAsiaTheme="majorEastAsia" w:hAnsi="Arial Nova" w:cstheme="minorHAnsi"/>
                 <w:b/>
                 <w:bCs/>
+                <w:sz w:val="20"/>
+                <w:szCs w:val="20"/>
               </w:rPr>
-              <w:t>August 2020 – Present</w:t>
+            </w:pPr>
+            <w:r>
+              <w:rPr>
+                <w:rFonts w:ascii="Arial Nova" w:eastAsiaTheme="majorEastAsia" w:hAnsi="Arial Nova" w:cstheme="minorHAnsi"/>
+                <w:b/>
+                <w:bCs/>
+                <w:sz w:val="20"/>
+                <w:szCs w:val="20"/>
+              </w:rPr>
+              <w:t xml:space="preserve">Aerodynamics and Recovery </w:t>
+            </w:r>
+            <w:r>
+              <w:rPr>
+                <w:rFonts w:ascii="Arial Nova" w:eastAsiaTheme="majorEastAsia" w:hAnsi="Arial Nova" w:cstheme="minorHAnsi"/>
+                <w:b/>
+                <w:bCs/>
+                <w:sz w:val="20"/>
+                <w:szCs w:val="20"/>
+              </w:rPr>
+              <w:t>Engineer</w:t>
+            </w:r>
+          </w:p>
+        </w:tc>
+        <w:tc>
+          <w:tcPr>
+            <w:tcW w:w="5395" w:type="dxa"/>
+            <w:tcBorders>
+              <w:top w:val="nil"/>
+              <w:left w:val="nil"/>
+              <w:bottom w:val="nil"/>
+              <w:right w:val="nil"/>
+            </w:tcBorders>
+          </w:tcPr>
+          <w:p>
+            <w:pPr>
+              <w:keepNext/>
+              <w:keepLines/>
+              <w:jc w:val="right"/>
+              <w:outlineLvl w:val="1"/>
+              <w:rPr>
+                <w:rFonts w:ascii="Arial Nova" w:eastAsiaTheme="majorEastAsia" w:hAnsi="Arial Nova" w:cstheme="minorHAnsi"/>
+                <w:b/>
+                <w:bCs/>
+                <w:sz w:val="20"/>
+                <w:szCs w:val="20"/>
+              </w:rPr>
+            </w:pPr>
+            <w:r>
+              <w:rPr>
+                <w:rFonts w:ascii="Arial Nova" w:eastAsiaTheme="majorEastAsia" w:hAnsi="Arial Nova" w:cstheme="minorHAnsi"/>
+                <w:b/>
+                <w:bCs/>
+                <w:sz w:val="20"/>
+                <w:szCs w:val="20"/>
+              </w:rPr>
+              <w:t>August</w:t>
+            </w:r>
+            <w:r>
+              <w:rPr>
+                <w:rFonts w:ascii="Arial Nova" w:eastAsiaTheme="majorEastAsia" w:hAnsi="Arial Nova" w:cstheme="minorHAnsi"/>
+                <w:b/>
+                <w:bCs/>
+                <w:sz w:val="20"/>
+                <w:szCs w:val="20"/>
+              </w:rPr>
+              <w:t xml:space="preserve"> 2021 – Present</w:t>
             </w:r>
           </w:p>
         </w:tc>
@@ -906,18 +1408,18 @@
               <w:keepLines/>
               <w:outlineLvl w:val="1"/>
               <w:rPr>
-                <w:rFonts w:eastAsiaTheme="majorEastAsia" w:cstheme="minorHAnsi"/>
-                <w:sz w:val="20"/>
-                <w:szCs w:val="20"/>
+                <w:rFonts w:ascii="Arial Nova" w:eastAsiaTheme="majorEastAsia" w:hAnsi="Arial Nova" w:cstheme="minorHAnsi"/>
+                <w:sz w:val="18"/>
+                <w:szCs w:val="18"/>
               </w:rPr>
             </w:pPr>
             <w:r>
               <w:rPr>
-                <w:rFonts w:eastAsiaTheme="majorEastAsia" w:cstheme="minorHAnsi"/>
-                <w:sz w:val="20"/>
-                <w:szCs w:val="20"/>
+                <w:rFonts w:ascii="Arial Nova" w:eastAsiaTheme="majorEastAsia" w:hAnsi="Arial Nova" w:cstheme="minorHAnsi"/>
+                <w:sz w:val="18"/>
+                <w:szCs w:val="18"/>
               </w:rPr>
-              <w:t>Business Lead (2021-Present)</w:t>
+              <w:t>Michigan Aeronautical Science Association (MASA)</w:t>
             </w:r>
           </w:p>
         </w:tc>
@@ -938,16 +1440,16 @@
               <w:jc w:val="right"/>
               <w:outlineLvl w:val="1"/>
               <w:rPr>
-                <w:rFonts w:eastAsiaTheme="majorEastAsia" w:cstheme="minorHAnsi"/>
-                <w:sz w:val="20"/>
-                <w:szCs w:val="20"/>
+                <w:rFonts w:ascii="Arial Nova" w:eastAsiaTheme="majorEastAsia" w:hAnsi="Arial Nova" w:cstheme="minorHAnsi"/>
+                <w:sz w:val="18"/>
+                <w:szCs w:val="18"/>
               </w:rPr>
             </w:pPr>
             <w:r>
               <w:rPr>
-                <w:rFonts w:eastAsiaTheme="majorEastAsia" w:cstheme="minorHAnsi"/>
-                <w:sz w:val="20"/>
-                <w:szCs w:val="20"/>
+                <w:rFonts w:ascii="Arial Nova" w:eastAsiaTheme="majorEastAsia" w:hAnsi="Arial Nova" w:cstheme="minorHAnsi"/>
+                <w:sz w:val="18"/>
+                <w:szCs w:val="18"/>
               </w:rPr>
               <w:t>Ann Arbor, MI</w:t>
             </w:r>
@@ -960,62 +1462,62 @@
         <w:pStyle w:val="ListParagraph"/>
         <w:numPr>
           <w:ilvl w:val="0"/>
-          <w:numId w:val="30"/>
+          <w:numId w:val="23"/>
         </w:numPr>
-        <w:spacing w:after="0"/>
-        <w:rPr>
-          <w:sz w:val="20"/>
-          <w:szCs w:val="20"/>
-        </w:rPr>
-      </w:pPr>
-      <w:r>
-        <w:rPr>
-          <w:sz w:val="20"/>
-          <w:szCs w:val="20"/>
-        </w:rPr>
-        <w:t>Managing over $100,000 in funding, with experience in grants,</w:t>
-      </w:r>
-      <w:r>
-        <w:rPr>
-          <w:sz w:val="20"/>
-          <w:szCs w:val="20"/>
-        </w:rPr>
-        <w:t xml:space="preserve"> corporate relations,</w:t>
-      </w:r>
-      <w:r>
-        <w:rPr>
-          <w:sz w:val="20"/>
-          <w:szCs w:val="20"/>
-        </w:rPr>
-        <w:t xml:space="preserve"> sponsorships, and crowdfunding</w:t>
-      </w:r>
-      <w:r>
-        <w:rPr>
-          <w:sz w:val="20"/>
-          <w:szCs w:val="20"/>
-        </w:rPr>
-        <w:t>.</w:t>
-      </w:r>
-      <w:r>
-        <w:rPr>
-          <w:sz w:val="20"/>
-          <w:szCs w:val="20"/>
-        </w:rPr>
-        <w:t xml:space="preserve"> Achieved </w:t>
-      </w:r>
-      <w:r>
-        <w:rPr>
-          <w:sz w:val="20"/>
-          <w:szCs w:val="20"/>
-        </w:rPr>
-        <w:t>&gt;600% growth in social media reach on Instagram and Twitter</w:t>
-      </w:r>
-      <w:r>
-        <w:rPr>
-          <w:sz w:val="20"/>
-          <w:szCs w:val="20"/>
-        </w:rPr>
-        <w:t xml:space="preserve">. </w:t>
+        <w:spacing w:after="0" w:line="240" w:lineRule="auto"/>
+        <w:rPr>
+          <w:rFonts w:ascii="Arial Nova" w:hAnsi="Arial Nova"/>
+          <w:sz w:val="18"/>
+          <w:szCs w:val="18"/>
+        </w:rPr>
+      </w:pPr>
+      <w:r>
+        <w:rPr>
+          <w:rFonts w:ascii="Arial Nova" w:hAnsi="Arial Nova"/>
+          <w:sz w:val="18"/>
+          <w:szCs w:val="18"/>
+        </w:rPr>
+        <w:t>Leading a</w:t>
+      </w:r>
+      <w:r>
+        <w:rPr>
+          <w:rFonts w:ascii="Arial Nova" w:hAnsi="Arial Nova"/>
+          <w:sz w:val="18"/>
+          <w:szCs w:val="18"/>
+        </w:rPr>
+        <w:t xml:space="preserve"> team d</w:t>
+      </w:r>
+      <w:r>
+        <w:rPr>
+          <w:rFonts w:ascii="Arial Nova" w:hAnsi="Arial Nova"/>
+          <w:sz w:val="18"/>
+          <w:szCs w:val="18"/>
+        </w:rPr>
+        <w:t xml:space="preserve">eveloping a composite </w:t>
+      </w:r>
+      <w:r>
+        <w:rPr>
+          <w:rFonts w:ascii="Arial Nova" w:hAnsi="Arial Nova"/>
+          <w:sz w:val="18"/>
+          <w:szCs w:val="18"/>
+        </w:rPr>
+        <w:t xml:space="preserve">separation mechanism to survive supersonic flight </w:t>
+      </w:r>
+      <w:r>
+        <w:rPr>
+          <w:rFonts w:ascii="Arial Nova" w:hAnsi="Arial Nova"/>
+          <w:sz w:val="18"/>
+          <w:szCs w:val="18"/>
+        </w:rPr>
+        <w:t xml:space="preserve">and </w:t>
+      </w:r>
+      <w:r>
+        <w:rPr>
+          <w:rFonts w:ascii="Arial Nova" w:hAnsi="Arial Nova"/>
+          <w:sz w:val="18"/>
+          <w:szCs w:val="18"/>
+        </w:rPr>
+        <w:t>ensure rocket recovery.</w:t>
       </w:r>
     </w:p>
     <w:p>
@@ -1025,46 +1527,92 @@
           <w:ilvl w:val="0"/>
           <w:numId w:val="23"/>
         </w:numPr>
-        <w:spacing w:after="0"/>
-        <w:rPr>
-          <w:sz w:val="20"/>
-          <w:szCs w:val="20"/>
-        </w:rPr>
-      </w:pPr>
-      <w:r>
-        <w:rPr>
-          <w:sz w:val="20"/>
-          <w:szCs w:val="20"/>
-        </w:rPr>
-        <w:t>Lead of a team d</w:t>
-      </w:r>
-      <w:r>
-        <w:rPr>
-          <w:sz w:val="20"/>
-          <w:szCs w:val="20"/>
-        </w:rPr>
-        <w:t xml:space="preserve">eveloping a composite </w:t>
-      </w:r>
-      <w:r>
-        <w:rPr>
-          <w:sz w:val="20"/>
-          <w:szCs w:val="20"/>
-        </w:rPr>
-        <w:t xml:space="preserve">separation mechanism to survive supersonic flight </w:t>
-      </w:r>
-      <w:r>
-        <w:rPr>
-          <w:sz w:val="20"/>
-          <w:szCs w:val="20"/>
-        </w:rPr>
-        <w:t xml:space="preserve">and </w:t>
-      </w:r>
-      <w:r>
-        <w:rPr>
-          <w:sz w:val="20"/>
-          <w:szCs w:val="20"/>
-        </w:rPr>
-        <w:t>ensure rocket recovery.</w:t>
+        <w:spacing w:after="0" w:line="240" w:lineRule="auto"/>
+        <w:rPr>
+          <w:rFonts w:ascii="Arial Nova" w:hAnsi="Arial Nova"/>
+          <w:sz w:val="18"/>
+          <w:szCs w:val="18"/>
+        </w:rPr>
+      </w:pPr>
+      <w:r>
+        <w:rPr>
+          <w:rFonts w:ascii="Arial Nova" w:hAnsi="Arial Nova"/>
+          <w:sz w:val="18"/>
+          <w:szCs w:val="18"/>
+        </w:rPr>
+        <w:t>C</w:t>
+      </w:r>
+      <w:r>
+        <w:rPr>
+          <w:rFonts w:ascii="Arial Nova" w:hAnsi="Arial Nova"/>
+          <w:sz w:val="18"/>
+          <w:szCs w:val="18"/>
+        </w:rPr>
+        <w:t>oordinate</w:t>
+      </w:r>
+      <w:r>
+        <w:rPr>
+          <w:rFonts w:ascii="Arial Nova" w:hAnsi="Arial Nova"/>
+          <w:sz w:val="18"/>
+          <w:szCs w:val="18"/>
+        </w:rPr>
+        <w:t>d</w:t>
+      </w:r>
+      <w:r>
+        <w:rPr>
+          <w:rFonts w:ascii="Arial Nova" w:hAnsi="Arial Nova"/>
+          <w:sz w:val="18"/>
+          <w:szCs w:val="18"/>
+        </w:rPr>
+        <w:t xml:space="preserve"> </w:t>
+      </w:r>
+      <w:r>
+        <w:rPr>
+          <w:rFonts w:ascii="Arial Nova" w:hAnsi="Arial Nova"/>
+          <w:sz w:val="18"/>
+          <w:szCs w:val="18"/>
+        </w:rPr>
+        <w:t>layout of ground support equipment electrical box</w:t>
+      </w:r>
+      <w:r>
+        <w:rPr>
+          <w:rFonts w:ascii="Arial Nova" w:hAnsi="Arial Nova"/>
+          <w:sz w:val="18"/>
+          <w:szCs w:val="18"/>
+        </w:rPr>
+        <w:t xml:space="preserve"> between multiple teams</w:t>
+      </w:r>
+      <w:r>
+        <w:rPr>
+          <w:rFonts w:ascii="Arial Nova" w:hAnsi="Arial Nova"/>
+          <w:sz w:val="18"/>
+          <w:szCs w:val="18"/>
+        </w:rPr>
+        <w:t xml:space="preserve"> and optimize</w:t>
+      </w:r>
+      <w:r>
+        <w:rPr>
+          <w:rFonts w:ascii="Arial Nova" w:hAnsi="Arial Nova"/>
+          <w:sz w:val="18"/>
+          <w:szCs w:val="18"/>
+        </w:rPr>
+        <w:t>d</w:t>
+      </w:r>
+      <w:r>
+        <w:rPr>
+          <w:rFonts w:ascii="Arial Nova" w:hAnsi="Arial Nova"/>
+          <w:sz w:val="18"/>
+          <w:szCs w:val="18"/>
+        </w:rPr>
+        <w:t xml:space="preserve"> </w:t>
+      </w:r>
+      <w:r>
+        <w:rPr>
+          <w:rFonts w:ascii="Arial Nova" w:hAnsi="Arial Nova"/>
+          <w:sz w:val="18"/>
+          <w:szCs w:val="18"/>
+        </w:rPr>
+        <w:t>internal placement of boards, lighting, and power while maintaining waterproofing.</w:t>
       </w:r>
     </w:p>
     <w:p>
@@ -1074,39 +1622,52 @@
           <w:ilvl w:val="0"/>
           <w:numId w:val="23"/>
         </w:numPr>
-        <w:spacing w:after="0"/>
-        <w:rPr>
-          <w:sz w:val="20"/>
-          <w:szCs w:val="20"/>
-        </w:rPr>
-      </w:pPr>
-      <w:r>
-        <w:rPr>
-          <w:sz w:val="20"/>
-          <w:szCs w:val="20"/>
-        </w:rPr>
-        <w:t xml:space="preserve">Worked </w:t>
-      </w:r>
-      <w:r>
-        <w:rPr>
-          <w:sz w:val="20"/>
-          <w:szCs w:val="20"/>
-        </w:rPr>
-        <w:t xml:space="preserve">with multiple teams to coordinate the </w:t>
-      </w:r>
-      <w:r>
-        <w:rPr>
-          <w:sz w:val="20"/>
-          <w:szCs w:val="20"/>
-        </w:rPr>
-        <w:t>layout of our ground support equipment electrical box and optimize the</w:t>
-      </w:r>
-      <w:r>
-        <w:rPr>
-          <w:sz w:val="20"/>
-          <w:szCs w:val="20"/>
-        </w:rPr>
-        <w:t xml:space="preserve"> internal placement of boards, lighting, and power while maintaining waterproofing.</w:t>
+        <w:spacing w:after="0" w:line="240" w:lineRule="auto"/>
+        <w:rPr>
+          <w:rFonts w:ascii="Arial Nova" w:hAnsi="Arial Nova"/>
+          <w:sz w:val="18"/>
+          <w:szCs w:val="18"/>
+        </w:rPr>
+      </w:pPr>
+      <w:r>
+        <w:rPr>
+          <w:rFonts w:ascii="Arial Nova" w:hAnsi="Arial Nova"/>
+          <w:sz w:val="18"/>
+          <w:szCs w:val="18"/>
+        </w:rPr>
+        <w:t>Designed a Fin Test Stand</w:t>
+      </w:r>
+      <w:r>
+        <w:rPr>
+          <w:rFonts w:ascii="Arial Nova" w:hAnsi="Arial Nova"/>
+          <w:sz w:val="18"/>
+          <w:szCs w:val="18"/>
+        </w:rPr>
+        <w:t xml:space="preserve"> to </w:t>
+      </w:r>
+      <w:r>
+        <w:rPr>
+          <w:rFonts w:ascii="Arial Nova" w:hAnsi="Arial Nova"/>
+          <w:sz w:val="18"/>
+          <w:szCs w:val="18"/>
+        </w:rPr>
+        <w:t xml:space="preserve">validate fin tolerances </w:t>
+      </w:r>
+      <w:r>
+        <w:rPr>
+          <w:rFonts w:ascii="Arial Nova" w:hAnsi="Arial Nova"/>
+          <w:sz w:val="18"/>
+          <w:szCs w:val="18"/>
+        </w:rPr>
+        <w:t>and roll rate in a 150 mph 5’ x 7’ wind tunnel</w:t>
+      </w:r>
+      <w:r>
+        <w:rPr>
+          <w:rFonts w:ascii="Arial Nova" w:hAnsi="Arial Nova"/>
+          <w:sz w:val="18"/>
+          <w:szCs w:val="18"/>
+        </w:rPr>
+        <w:t>.</w:t>
       </w:r>
     </w:p>
     <w:p>
@@ -1116,46 +1677,36 @@
           <w:ilvl w:val="0"/>
           <w:numId w:val="23"/>
         </w:numPr>
-        <w:spacing w:after="0"/>
-        <w:rPr>
-          <w:sz w:val="20"/>
-          <w:szCs w:val="20"/>
-        </w:rPr>
-      </w:pPr>
-      <w:r>
-        <w:rPr>
-          <w:sz w:val="20"/>
-          <w:szCs w:val="20"/>
-        </w:rPr>
-        <w:t>Designed a Fin Test Stand</w:t>
-      </w:r>
-      <w:r>
-        <w:rPr>
-          <w:sz w:val="20"/>
-          <w:szCs w:val="20"/>
-        </w:rPr>
-        <w:t xml:space="preserve"> to </w:t>
-      </w:r>
-      <w:r>
-        <w:rPr>
-          <w:sz w:val="20"/>
-          <w:szCs w:val="20"/>
-        </w:rPr>
-        <w:t xml:space="preserve">validate fin tolerances </w:t>
-      </w:r>
-      <w:r>
-        <w:rPr>
-          <w:sz w:val="20"/>
-          <w:szCs w:val="20"/>
-        </w:rPr>
-        <w:t>and roll rate in a 150 mph 5’ x 7’ wind tunnel</w:t>
-      </w:r>
-      <w:r>
-        <w:rPr>
-          <w:sz w:val="20"/>
-          <w:szCs w:val="20"/>
-        </w:rPr>
-        <w:t>.</w:t>
+        <w:spacing w:after="0" w:line="240" w:lineRule="auto"/>
+        <w:rPr>
+          <w:rFonts w:ascii="Arial Nova" w:hAnsi="Arial Nova"/>
+          <w:sz w:val="18"/>
+          <w:szCs w:val="18"/>
+        </w:rPr>
+      </w:pPr>
+      <w:r>
+        <w:rPr>
+          <w:rFonts w:ascii="Arial Nova" w:hAnsi="Arial Nova"/>
+          <w:sz w:val="18"/>
+          <w:szCs w:val="18"/>
+        </w:rPr>
+        <w:t xml:space="preserve">Conducted FEA and trade studies to optimize design of former separation mechanism </w:t>
+      </w:r>
+      <w:r>
+        <w:rPr>
+          <w:rFonts w:ascii="Arial Nova" w:hAnsi="Arial Nova"/>
+          <w:sz w:val="18"/>
+          <w:szCs w:val="18"/>
+        </w:rPr>
+        <w:t>to</w:t>
+      </w:r>
+      <w:r>
+        <w:rPr>
+          <w:rFonts w:ascii="Arial Nova" w:hAnsi="Arial Nova"/>
+          <w:sz w:val="18"/>
+          <w:szCs w:val="18"/>
+        </w:rPr>
+        <w:t xml:space="preserve"> ensure survival given significant bending moment and abort case considerations.</w:t>
       </w:r>
     </w:p>
     <w:p>
@@ -1165,74 +1716,59 @@
           <w:ilvl w:val="0"/>
           <w:numId w:val="23"/>
         </w:numPr>
-        <w:spacing w:after="0"/>
-        <w:rPr>
-          <w:sz w:val="20"/>
-          <w:szCs w:val="20"/>
-        </w:rPr>
-      </w:pPr>
-      <w:r>
-        <w:rPr>
-          <w:sz w:val="20"/>
-          <w:szCs w:val="20"/>
-        </w:rPr>
-        <w:t xml:space="preserve">Conducted </w:t>
-      </w:r>
-      <w:r>
-        <w:rPr>
-          <w:sz w:val="20"/>
-          <w:szCs w:val="20"/>
-        </w:rPr>
-        <w:t>FEA and trade studies to optimize design of former separation mechanism and ensure survival given significant bending moment and abort case considerations.</w:t>
+        <w:spacing w:after="0" w:line="240" w:lineRule="auto"/>
+        <w:rPr>
+          <w:rFonts w:ascii="Arial Nova" w:hAnsi="Arial Nova"/>
+          <w:sz w:val="18"/>
+          <w:szCs w:val="18"/>
+        </w:rPr>
+      </w:pPr>
+      <w:r>
+        <w:rPr>
+          <w:rFonts w:ascii="Arial Nova" w:hAnsi="Arial Nova"/>
+          <w:sz w:val="18"/>
+          <w:szCs w:val="18"/>
+        </w:rPr>
+        <w:t>Worked on 3 design reviews</w:t>
+      </w:r>
+      <w:r>
+        <w:rPr>
+          <w:rFonts w:ascii="Arial Nova" w:hAnsi="Arial Nova"/>
+          <w:sz w:val="18"/>
+          <w:szCs w:val="18"/>
+        </w:rPr>
+        <w:t xml:space="preserve">, </w:t>
+      </w:r>
+      <w:r>
+        <w:rPr>
+          <w:rFonts w:ascii="Arial Nova" w:hAnsi="Arial Nova"/>
+          <w:sz w:val="18"/>
+          <w:szCs w:val="18"/>
+        </w:rPr>
+        <w:t xml:space="preserve">currently </w:t>
+      </w:r>
+      <w:r>
+        <w:rPr>
+          <w:rFonts w:ascii="Arial Nova" w:hAnsi="Arial Nova"/>
+          <w:sz w:val="18"/>
+          <w:szCs w:val="18"/>
+        </w:rPr>
+        <w:t xml:space="preserve">establishing timelines for fins and </w:t>
+      </w:r>
+      <w:r>
+        <w:rPr>
+          <w:rFonts w:ascii="Arial Nova" w:hAnsi="Arial Nova"/>
+          <w:sz w:val="18"/>
+          <w:szCs w:val="18"/>
+        </w:rPr>
+        <w:t>nosecone as part of the aerodynamics team.</w:t>
       </w:r>
     </w:p>
     <w:p>
       <w:pPr>
-        <w:pStyle w:val="ListParagraph"/>
-        <w:numPr>
-          <w:ilvl w:val="0"/>
-          <w:numId w:val="23"/>
-        </w:numPr>
         <w:spacing w:after="0"/>
         <w:rPr>
-          <w:sz w:val="20"/>
-          <w:szCs w:val="20"/>
-        </w:rPr>
-      </w:pPr>
-      <w:r>
-        <w:rPr>
-          <w:sz w:val="20"/>
-          <w:szCs w:val="20"/>
-        </w:rPr>
-        <w:t xml:space="preserve">Worked on 3 design reviews and </w:t>
-      </w:r>
-      <w:r>
-        <w:rPr>
-          <w:sz w:val="20"/>
-          <w:szCs w:val="20"/>
-        </w:rPr>
-        <w:t xml:space="preserve">currently </w:t>
-      </w:r>
-      <w:r>
-        <w:rPr>
-          <w:sz w:val="20"/>
-          <w:szCs w:val="20"/>
-        </w:rPr>
-        <w:t xml:space="preserve">establishing timelines for fins and </w:t>
-      </w:r>
-      <w:r>
-        <w:rPr>
-          <w:sz w:val="20"/>
-          <w:szCs w:val="20"/>
-        </w:rPr>
-        <w:t>nosecone as part of the aerodynamics team.</w:t>
-      </w:r>
-    </w:p>
-    <w:p>
-      <w:pPr>
-        <w:pStyle w:val="ListParagraph"/>
-        <w:spacing w:after="0"/>
-        <w:rPr>
+          <w:rFonts w:ascii="Arial Nova" w:hAnsi="Arial Nova"/>
           <w:sz w:val="16"/>
           <w:szCs w:val="16"/>
         </w:rPr>
@@ -1272,38 +1808,29 @@
               <w:keepNext/>
               <w:keepLines/>
               <w:outlineLvl w:val="1"/>
+              <w:rPr>
+                <w:rFonts w:ascii="Arial Nova" w:hAnsi="Arial Nova"/>
+                <w:sz w:val="20"/>
+                <w:szCs w:val="20"/>
+              </w:rPr>
             </w:pPr>
-            <w:proofErr w:type="spellStart"/>
             <w:r>
               <w:rPr>
-                <w:rFonts w:eastAsiaTheme="majorEastAsia" w:cstheme="minorHAnsi"/>
+                <w:rFonts w:ascii="Arial Nova" w:eastAsiaTheme="majorEastAsia" w:hAnsi="Arial Nova" w:cstheme="minorHAnsi"/>
                 <w:b/>
                 <w:bCs/>
+                <w:sz w:val="20"/>
+                <w:szCs w:val="20"/>
               </w:rPr>
-              <w:t>Michiganensian</w:t>
-            </w:r>
-            <w:proofErr w:type="spellEnd"/>
-            <w:r>
-              <w:rPr>
-                <w:rFonts w:eastAsiaTheme="majorEastAsia" w:cstheme="minorHAnsi"/>
-                <w:b/>
-                <w:bCs/>
-              </w:rPr>
-              <w:t xml:space="preserve"> </w:t>
+              <w:t>Photojournalist</w:t>
             </w:r>
             <w:r>
               <w:rPr>
-                <w:rFonts w:eastAsiaTheme="majorEastAsia" w:cstheme="minorHAnsi"/>
+                <w:rFonts w:ascii="Arial Nova" w:eastAsiaTheme="majorEastAsia" w:hAnsi="Arial Nova" w:cstheme="minorHAnsi"/>
                 <w:b/>
                 <w:bCs/>
-              </w:rPr>
-              <w:t>Yearbook</w:t>
-            </w:r>
-            <w:r>
-              <w:rPr>
-                <w:rFonts w:eastAsiaTheme="majorEastAsia" w:cstheme="minorHAnsi"/>
-                <w:b/>
-                <w:bCs/>
+                <w:sz w:val="20"/>
+                <w:szCs w:val="20"/>
               </w:rPr>
               <w:t xml:space="preserve"> </w:t>
             </w:r>
@@ -1321,33 +1848,41 @@
               <w:jc w:val="right"/>
               <w:outlineLvl w:val="1"/>
               <w:rPr>
-                <w:rFonts w:cstheme="minorHAnsi"/>
+                <w:rFonts w:ascii="Arial Nova" w:hAnsi="Arial Nova" w:cstheme="minorHAnsi"/>
                 <w:b/>
                 <w:bCs/>
+                <w:sz w:val="20"/>
+                <w:szCs w:val="20"/>
                 <w:u w:val="single"/>
               </w:rPr>
             </w:pPr>
             <w:r>
               <w:rPr>
-                <w:rFonts w:eastAsiaTheme="majorEastAsia" w:cstheme="minorHAnsi"/>
+                <w:rFonts w:ascii="Arial Nova" w:eastAsiaTheme="majorEastAsia" w:hAnsi="Arial Nova" w:cstheme="minorHAnsi"/>
                 <w:b/>
                 <w:bCs/>
+                <w:sz w:val="20"/>
+                <w:szCs w:val="20"/>
               </w:rPr>
               <w:t>August 2020</w:t>
             </w:r>
             <w:r>
               <w:rPr>
-                <w:rFonts w:eastAsiaTheme="majorEastAsia" w:cstheme="minorHAnsi"/>
+                <w:rFonts w:ascii="Arial Nova" w:eastAsiaTheme="majorEastAsia" w:hAnsi="Arial Nova" w:cstheme="minorHAnsi"/>
                 <w:b/>
                 <w:bCs/>
+                <w:sz w:val="20"/>
+                <w:szCs w:val="20"/>
               </w:rPr>
               <w:t xml:space="preserve"> – </w:t>
             </w:r>
             <w:r>
               <w:rPr>
-                <w:rFonts w:eastAsiaTheme="majorEastAsia" w:cstheme="minorHAnsi"/>
+                <w:rFonts w:ascii="Arial Nova" w:eastAsiaTheme="majorEastAsia" w:hAnsi="Arial Nova" w:cstheme="minorHAnsi"/>
                 <w:b/>
                 <w:bCs/>
+                <w:sz w:val="20"/>
+                <w:szCs w:val="20"/>
               </w:rPr>
               <w:t>Present</w:t>
             </w:r>
@@ -1363,16 +1898,28 @@
           <w:p>
             <w:pPr>
               <w:rPr>
-                <w:sz w:val="20"/>
-                <w:szCs w:val="20"/>
+                <w:rFonts w:ascii="Arial Nova" w:hAnsi="Arial Nova"/>
+                <w:sz w:val="18"/>
+                <w:szCs w:val="18"/>
               </w:rPr>
             </w:pPr>
+            <w:proofErr w:type="spellStart"/>
             <w:r>
               <w:rPr>
-                <w:sz w:val="20"/>
-                <w:szCs w:val="20"/>
+                <w:rFonts w:ascii="Arial Nova" w:hAnsi="Arial Nova"/>
+                <w:sz w:val="18"/>
+                <w:szCs w:val="18"/>
               </w:rPr>
-              <w:t>Staff Photographer</w:t>
+              <w:t>Michiganensian</w:t>
+            </w:r>
+            <w:proofErr w:type="spellEnd"/>
+            <w:r>
+              <w:rPr>
+                <w:rFonts w:ascii="Arial Nova" w:hAnsi="Arial Nova"/>
+                <w:sz w:val="18"/>
+                <w:szCs w:val="18"/>
+              </w:rPr>
+              <w:t xml:space="preserve"> Yearbook</w:t>
             </w:r>
           </w:p>
         </w:tc>
@@ -1385,14 +1932,16 @@
             <w:pPr>
               <w:jc w:val="right"/>
               <w:rPr>
-                <w:sz w:val="20"/>
-                <w:szCs w:val="20"/>
+                <w:rFonts w:ascii="Arial Nova" w:hAnsi="Arial Nova"/>
+                <w:sz w:val="18"/>
+                <w:szCs w:val="18"/>
               </w:rPr>
             </w:pPr>
             <w:r>
               <w:rPr>
-                <w:sz w:val="20"/>
-                <w:szCs w:val="20"/>
+                <w:rFonts w:ascii="Arial Nova" w:hAnsi="Arial Nova"/>
+                <w:sz w:val="18"/>
+                <w:szCs w:val="18"/>
               </w:rPr>
               <w:softHyphen/>
               <w:t>Ann Arbor, MI</w:t>
@@ -1410,50 +1959,57 @@
         </w:numPr>
         <w:spacing w:after="0"/>
         <w:rPr>
-          <w:sz w:val="20"/>
-          <w:szCs w:val="20"/>
-        </w:rPr>
-      </w:pPr>
-      <w:r>
-        <w:rPr>
-          <w:sz w:val="20"/>
-          <w:szCs w:val="20"/>
+          <w:rFonts w:ascii="Arial Nova" w:hAnsi="Arial Nova"/>
+          <w:sz w:val="18"/>
+          <w:szCs w:val="18"/>
+        </w:rPr>
+      </w:pPr>
+      <w:r>
+        <w:rPr>
+          <w:rFonts w:ascii="Arial Nova" w:hAnsi="Arial Nova"/>
+          <w:sz w:val="18"/>
+          <w:szCs w:val="18"/>
         </w:rPr>
         <w:t xml:space="preserve">Photographing </w:t>
       </w:r>
       <w:r>
         <w:rPr>
-          <w:sz w:val="20"/>
-          <w:szCs w:val="20"/>
+          <w:rFonts w:ascii="Arial Nova" w:hAnsi="Arial Nova"/>
+          <w:sz w:val="18"/>
+          <w:szCs w:val="18"/>
         </w:rPr>
         <w:t>campus athletics, life, and events, as well as stock photos and portraits</w:t>
       </w:r>
       <w:r>
         <w:rPr>
-          <w:sz w:val="20"/>
-          <w:szCs w:val="20"/>
+          <w:rFonts w:ascii="Arial Nova" w:hAnsi="Arial Nova"/>
+          <w:sz w:val="18"/>
+          <w:szCs w:val="18"/>
         </w:rPr>
         <w:t xml:space="preserve"> for the official yearbook of the University of Michigan, now in its 126</w:t>
       </w:r>
       <w:r>
         <w:rPr>
-          <w:sz w:val="20"/>
-          <w:szCs w:val="20"/>
+          <w:rFonts w:ascii="Arial Nova" w:hAnsi="Arial Nova"/>
+          <w:sz w:val="18"/>
+          <w:szCs w:val="18"/>
           <w:vertAlign w:val="superscript"/>
         </w:rPr>
         <w:t>th</w:t>
       </w:r>
       <w:r>
         <w:rPr>
-          <w:sz w:val="20"/>
-          <w:szCs w:val="20"/>
+          <w:rFonts w:ascii="Arial Nova" w:hAnsi="Arial Nova"/>
+          <w:sz w:val="18"/>
+          <w:szCs w:val="18"/>
         </w:rPr>
         <w:t xml:space="preserve"> edition</w:t>
       </w:r>
       <w:r>
         <w:rPr>
-          <w:sz w:val="20"/>
-          <w:szCs w:val="20"/>
+          <w:rFonts w:ascii="Arial Nova" w:hAnsi="Arial Nova"/>
+          <w:sz w:val="18"/>
+          <w:szCs w:val="18"/>
         </w:rPr>
         <w:t>.</w:t>
       </w:r>
@@ -1467,35 +2023,40 @@
         </w:numPr>
         <w:spacing w:after="0"/>
         <w:rPr>
-          <w:sz w:val="20"/>
-          <w:szCs w:val="20"/>
-        </w:rPr>
-      </w:pPr>
-      <w:r>
-        <w:rPr>
-          <w:sz w:val="20"/>
-          <w:szCs w:val="20"/>
+          <w:rFonts w:ascii="Arial Nova" w:hAnsi="Arial Nova"/>
+          <w:sz w:val="18"/>
+          <w:szCs w:val="18"/>
+        </w:rPr>
+      </w:pPr>
+      <w:r>
+        <w:rPr>
+          <w:rFonts w:ascii="Arial Nova" w:hAnsi="Arial Nova"/>
+          <w:sz w:val="18"/>
+          <w:szCs w:val="18"/>
         </w:rPr>
         <w:t xml:space="preserve">Notable Assignments: Glass Animals Concert, </w:t>
       </w:r>
       <w:r>
         <w:rPr>
-          <w:sz w:val="20"/>
-          <w:szCs w:val="20"/>
+          <w:rFonts w:ascii="Arial Nova" w:hAnsi="Arial Nova"/>
+          <w:sz w:val="18"/>
+          <w:szCs w:val="18"/>
         </w:rPr>
         <w:t xml:space="preserve">Michigan Football, </w:t>
       </w:r>
       <w:r>
         <w:rPr>
-          <w:sz w:val="20"/>
-          <w:szCs w:val="20"/>
+          <w:rFonts w:ascii="Arial Nova" w:hAnsi="Arial Nova"/>
+          <w:sz w:val="18"/>
+          <w:szCs w:val="18"/>
         </w:rPr>
         <w:t xml:space="preserve">Graduate Employee Strike, </w:t>
       </w:r>
       <w:r>
         <w:rPr>
-          <w:sz w:val="20"/>
-          <w:szCs w:val="20"/>
+          <w:rFonts w:ascii="Arial Nova" w:hAnsi="Arial Nova"/>
+          <w:sz w:val="18"/>
+          <w:szCs w:val="18"/>
         </w:rPr>
         <w:t>Michigan Women’s Basketball</w:t>
       </w:r>
@@ -1517,14 +2078,17 @@
           <w:b/>
           <w:bCs/>
           <w:color w:val="44546A" w:themeColor="text2"/>
-          <w:sz w:val="28"/>
-          <w:szCs w:val="28"/>
+          <w:sz w:val="24"/>
+          <w:szCs w:val="24"/>
           <w:u w:val="single"/>
         </w:rPr>
       </w:pPr>
       <w:r>
         <w:rPr>
           <w:rStyle w:val="Heading1Char"/>
+          <w:rFonts w:ascii="Arial Nova Light" w:hAnsi="Arial Nova Light"/>
+          <w:sz w:val="24"/>
+          <w:szCs w:val="24"/>
         </w:rPr>
         <w:t>CLASS PROJECTS</w:t>
       </w:r>
@@ -1532,18 +2096,18 @@
         <w:rPr>
           <w:rFonts w:cstheme="minorHAnsi"/>
           <w:color w:val="44546A" w:themeColor="text2"/>
-          <w:sz w:val="28"/>
-          <w:szCs w:val="28"/>
+          <w:sz w:val="24"/>
+          <w:szCs w:val="24"/>
           <w:u w:val="single"/>
         </w:rPr>
-        <w:t>_____________________________</w:t>
+        <w:t>__________________________</w:t>
       </w:r>
       <w:r>
         <w:rPr>
           <w:rFonts w:cstheme="minorHAnsi"/>
           <w:color w:val="44546A" w:themeColor="text2"/>
-          <w:sz w:val="28"/>
-          <w:szCs w:val="28"/>
+          <w:sz w:val="24"/>
+          <w:szCs w:val="24"/>
           <w:u w:val="single"/>
         </w:rPr>
         <w:t>______</w:t>
@@ -1552,11 +2116,41 @@
         <w:rPr>
           <w:rFonts w:cstheme="minorHAnsi"/>
           <w:color w:val="44546A" w:themeColor="text2"/>
-          <w:sz w:val="28"/>
-          <w:szCs w:val="28"/>
+          <w:sz w:val="24"/>
+          <w:szCs w:val="24"/>
           <w:u w:val="single"/>
         </w:rPr>
-        <w:t>____________________________</w:t>
+        <w:t>______________</w:t>
+      </w:r>
+      <w:r>
+        <w:rPr>
+          <w:rFonts w:cstheme="minorHAnsi"/>
+          <w:color w:val="44546A" w:themeColor="text2"/>
+          <w:sz w:val="24"/>
+          <w:szCs w:val="24"/>
+          <w:u w:val="single"/>
+        </w:rPr>
+        <w:t>__________</w:t>
+      </w:r>
+      <w:r>
+        <w:rPr>
+          <w:rFonts w:cstheme="minorHAnsi"/>
+          <w:color w:val="44546A" w:themeColor="text2"/>
+          <w:sz w:val="24"/>
+          <w:szCs w:val="24"/>
+          <w:u w:val="single"/>
+        </w:rPr>
+        <w:t>___</w:t>
+      </w:r>
+      <w:r>
+        <w:rPr>
+          <w:rFonts w:cstheme="minorHAnsi"/>
+          <w:color w:val="44546A" w:themeColor="text2"/>
+          <w:sz w:val="24"/>
+          <w:szCs w:val="24"/>
+          <w:u w:val="single"/>
+        </w:rPr>
+        <w:t>______________</w:t>
       </w:r>
     </w:p>
     <w:p>
@@ -1568,35 +2162,40 @@
         </w:numPr>
         <w:spacing w:after="0"/>
         <w:rPr>
-          <w:sz w:val="20"/>
-          <w:szCs w:val="20"/>
-        </w:rPr>
-      </w:pPr>
-      <w:r>
-        <w:rPr>
-          <w:sz w:val="20"/>
-          <w:szCs w:val="20"/>
+          <w:rFonts w:ascii="Arial Nova" w:hAnsi="Arial Nova"/>
+          <w:sz w:val="18"/>
+          <w:szCs w:val="18"/>
+        </w:rPr>
+      </w:pPr>
+      <w:r>
+        <w:rPr>
+          <w:rFonts w:ascii="Arial Nova" w:hAnsi="Arial Nova"/>
+          <w:sz w:val="18"/>
+          <w:szCs w:val="18"/>
         </w:rPr>
         <w:t xml:space="preserve">Drone Simulation: Worked with a team of 4 to </w:t>
       </w:r>
       <w:r>
         <w:rPr>
-          <w:sz w:val="20"/>
-          <w:szCs w:val="20"/>
+          <w:rFonts w:ascii="Arial Nova" w:hAnsi="Arial Nova"/>
+          <w:sz w:val="18"/>
+          <w:szCs w:val="18"/>
         </w:rPr>
         <w:t xml:space="preserve">simulate a drone </w:t>
       </w:r>
       <w:r>
         <w:rPr>
-          <w:sz w:val="20"/>
-          <w:szCs w:val="20"/>
+          <w:rFonts w:ascii="Arial Nova" w:hAnsi="Arial Nova"/>
+          <w:sz w:val="18"/>
+          <w:szCs w:val="18"/>
         </w:rPr>
         <w:t xml:space="preserve">delivery system in a </w:t>
       </w:r>
       <w:r>
         <w:rPr>
-          <w:sz w:val="20"/>
-          <w:szCs w:val="20"/>
+          <w:rFonts w:ascii="Arial Nova" w:hAnsi="Arial Nova"/>
+          <w:sz w:val="18"/>
+          <w:szCs w:val="18"/>
         </w:rPr>
         <w:t>custom simulation environment.</w:t>
       </w:r>
@@ -1610,28 +2209,32 @@
         </w:numPr>
         <w:spacing w:after="0"/>
         <w:rPr>
-          <w:sz w:val="20"/>
-          <w:szCs w:val="20"/>
-        </w:rPr>
-      </w:pPr>
-      <w:r>
-        <w:rPr>
-          <w:sz w:val="20"/>
-          <w:szCs w:val="20"/>
+          <w:rFonts w:ascii="Arial Nova" w:hAnsi="Arial Nova"/>
+          <w:sz w:val="18"/>
+          <w:szCs w:val="18"/>
+        </w:rPr>
+      </w:pPr>
+      <w:r>
+        <w:rPr>
+          <w:rFonts w:ascii="Arial Nova" w:hAnsi="Arial Nova"/>
+          <w:sz w:val="18"/>
+          <w:szCs w:val="18"/>
         </w:rPr>
         <w:t xml:space="preserve">Designed a mock factory floor in SOLIDWORKS and </w:t>
       </w:r>
       <w:r>
         <w:rPr>
-          <w:sz w:val="20"/>
-          <w:szCs w:val="20"/>
+          <w:rFonts w:ascii="Arial Nova" w:hAnsi="Arial Nova"/>
+          <w:sz w:val="18"/>
+          <w:szCs w:val="18"/>
         </w:rPr>
         <w:t xml:space="preserve">imported it into </w:t>
       </w:r>
       <w:r>
         <w:rPr>
-          <w:sz w:val="20"/>
-          <w:szCs w:val="20"/>
+          <w:rFonts w:ascii="Arial Nova" w:hAnsi="Arial Nova"/>
+          <w:sz w:val="18"/>
+          <w:szCs w:val="18"/>
         </w:rPr>
         <w:t>the simulation software.</w:t>
       </w:r>
@@ -1645,49 +2248,56 @@
         </w:numPr>
         <w:spacing w:after="0"/>
         <w:rPr>
-          <w:sz w:val="20"/>
-          <w:szCs w:val="20"/>
-        </w:rPr>
-      </w:pPr>
-      <w:r>
-        <w:rPr>
-          <w:sz w:val="20"/>
-          <w:szCs w:val="20"/>
+          <w:rFonts w:ascii="Arial Nova" w:hAnsi="Arial Nova"/>
+          <w:sz w:val="18"/>
+          <w:szCs w:val="18"/>
+        </w:rPr>
+      </w:pPr>
+      <w:r>
+        <w:rPr>
+          <w:rFonts w:ascii="Arial Nova" w:hAnsi="Arial Nova"/>
+          <w:sz w:val="18"/>
+          <w:szCs w:val="18"/>
         </w:rPr>
         <w:t>FED Solver:</w:t>
       </w:r>
       <w:r>
         <w:rPr>
-          <w:sz w:val="20"/>
-          <w:szCs w:val="20"/>
+          <w:rFonts w:ascii="Arial Nova" w:hAnsi="Arial Nova"/>
+          <w:sz w:val="18"/>
+          <w:szCs w:val="18"/>
         </w:rPr>
         <w:t xml:space="preserve"> Implemented a Finite Element Difference Solver</w:t>
       </w:r>
       <w:r>
         <w:rPr>
-          <w:sz w:val="20"/>
-          <w:szCs w:val="20"/>
+          <w:rFonts w:ascii="Arial Nova" w:hAnsi="Arial Nova"/>
+          <w:sz w:val="18"/>
+          <w:szCs w:val="18"/>
         </w:rPr>
         <w:t xml:space="preserve"> </w:t>
       </w:r>
       <w:r>
         <w:rPr>
-          <w:sz w:val="20"/>
-          <w:szCs w:val="20"/>
+          <w:rFonts w:ascii="Arial Nova" w:hAnsi="Arial Nova"/>
+          <w:sz w:val="18"/>
+          <w:szCs w:val="18"/>
         </w:rPr>
         <w:t xml:space="preserve">in MATLAB to </w:t>
       </w:r>
       <w:r>
         <w:rPr>
-          <w:sz w:val="20"/>
-          <w:szCs w:val="20"/>
+          <w:rFonts w:ascii="Arial Nova" w:hAnsi="Arial Nova"/>
+          <w:sz w:val="18"/>
+          <w:szCs w:val="18"/>
         </w:rPr>
         <w:t xml:space="preserve">simulate </w:t>
       </w:r>
       <w:r>
         <w:rPr>
-          <w:sz w:val="20"/>
-          <w:szCs w:val="20"/>
+          <w:rFonts w:ascii="Arial Nova" w:hAnsi="Arial Nova"/>
+          <w:sz w:val="18"/>
+          <w:szCs w:val="18"/>
         </w:rPr>
         <w:t xml:space="preserve">heat flow in a rod using PDEs. </w:t>
       </w:r>
@@ -1701,56 +2311,64 @@
         </w:numPr>
         <w:spacing w:after="0"/>
         <w:rPr>
-          <w:sz w:val="20"/>
-          <w:szCs w:val="20"/>
-        </w:rPr>
-      </w:pPr>
-      <w:r>
-        <w:rPr>
-          <w:sz w:val="20"/>
-          <w:szCs w:val="20"/>
+          <w:rFonts w:ascii="Arial Nova" w:hAnsi="Arial Nova"/>
+          <w:sz w:val="18"/>
+          <w:szCs w:val="18"/>
+        </w:rPr>
+      </w:pPr>
+      <w:r>
+        <w:rPr>
+          <w:rFonts w:ascii="Arial Nova" w:hAnsi="Arial Nova"/>
+          <w:sz w:val="18"/>
+          <w:szCs w:val="18"/>
         </w:rPr>
         <w:t xml:space="preserve">Neural Network: </w:t>
       </w:r>
       <w:r>
         <w:rPr>
-          <w:sz w:val="20"/>
-          <w:szCs w:val="20"/>
+          <w:rFonts w:ascii="Arial Nova" w:hAnsi="Arial Nova"/>
+          <w:sz w:val="18"/>
+          <w:szCs w:val="18"/>
         </w:rPr>
         <w:t xml:space="preserve">Used the Monte Carlo method </w:t>
       </w:r>
       <w:r>
         <w:rPr>
-          <w:sz w:val="20"/>
-          <w:szCs w:val="20"/>
+          <w:rFonts w:ascii="Arial Nova" w:hAnsi="Arial Nova"/>
+          <w:sz w:val="18"/>
+          <w:szCs w:val="18"/>
         </w:rPr>
         <w:t xml:space="preserve">of flipping </w:t>
       </w:r>
       <w:r>
         <w:rPr>
-          <w:sz w:val="20"/>
-          <w:szCs w:val="20"/>
+          <w:rFonts w:ascii="Arial Nova" w:hAnsi="Arial Nova"/>
+          <w:sz w:val="18"/>
+          <w:szCs w:val="18"/>
         </w:rPr>
         <w:t xml:space="preserve">neurons to create a network </w:t>
       </w:r>
       <w:r>
         <w:rPr>
-          <w:sz w:val="20"/>
-          <w:szCs w:val="20"/>
+          <w:rFonts w:ascii="Arial Nova" w:hAnsi="Arial Nova"/>
+          <w:sz w:val="18"/>
+          <w:szCs w:val="18"/>
         </w:rPr>
         <w:t>trained on letters</w:t>
       </w:r>
       <w:r>
         <w:rPr>
-          <w:sz w:val="20"/>
-          <w:szCs w:val="20"/>
+          <w:rFonts w:ascii="Arial Nova" w:hAnsi="Arial Nova"/>
+          <w:sz w:val="18"/>
+          <w:szCs w:val="18"/>
         </w:rPr>
         <w:t xml:space="preserve"> in MATLAB</w:t>
       </w:r>
       <w:r>
         <w:rPr>
-          <w:sz w:val="20"/>
-          <w:szCs w:val="20"/>
+          <w:rFonts w:ascii="Arial Nova" w:hAnsi="Arial Nova"/>
+          <w:sz w:val="18"/>
+          <w:szCs w:val="18"/>
         </w:rPr>
         <w:t>.</w:t>
       </w:r>
@@ -1781,6 +2399,13 @@
       <w:r>
         <w:tab/>
       </w:r>
+    </w:p>
+    <w:p/>
+    <w:p/>
+    <w:p>
+      <w:pPr>
+        <w:jc w:val="right"/>
+      </w:pPr>
     </w:p>
     <w:sectPr>
       <w:footerReference w:type="default" r:id="rId11"/>
@@ -1862,7 +2487,15 @@
         <w:sz w:val="10"/>
         <w:szCs w:val="10"/>
       </w:rPr>
-      <w:t>10-02</w:t>
+      <w:t>10-</w:t>
+    </w:r>
+    <w:r>
+      <w:rPr>
+        <w:rFonts w:asciiTheme="majorHAnsi" w:hAnsiTheme="majorHAnsi"/>
+        <w:sz w:val="10"/>
+        <w:szCs w:val="10"/>
+      </w:rPr>
+      <w:t>23</w:t>
     </w:r>
   </w:p>
 </w:ftr>
@@ -5783,7 +6416,7 @@
   <w:style w:type="paragraph" w:default="1" w:styleId="Normal">
     <w:name w:val="Normal"/>
     <w:qFormat/>
-    <w:rsid w:val="00937A23"/>
+    <w:rsid w:val="0093516D"/>
   </w:style>
   <w:style w:type="paragraph" w:styleId="Heading1">
     <w:name w:val="heading 1"/>
@@ -5877,7 +6510,6 @@
   <w:style w:type="character" w:default="1" w:styleId="DefaultParagraphFont">
     <w:name w:val="Default Paragraph Font"/>
     <w:uiPriority w:val="1"/>
-    <w:semiHidden/>
     <w:unhideWhenUsed/>
   </w:style>
   <w:style w:type="table" w:default="1" w:styleId="TableNormal">

</xml_diff>

<commit_message>
added NASA test site
</commit_message>
<xml_diff>
--- a/Resume.docx
+++ b/Resume.docx
@@ -1282,6 +1282,14 @@
         </w:rPr>
         <w:t>.</w:t>
       </w:r>
+      <w:r>
+        <w:rPr>
+          <w:rFonts w:ascii="Arial Nova" w:hAnsi="Arial Nova"/>
+          <w:sz w:val="18"/>
+          <w:szCs w:val="18"/>
+        </w:rPr>
+        <w:t xml:space="preserve"> Currently working with NASA to find short-term solution.</w:t>
+      </w:r>
     </w:p>
     <w:p>
       <w:pPr>
@@ -2477,7 +2485,15 @@
         <w:sz w:val="10"/>
         <w:szCs w:val="10"/>
       </w:rPr>
-      <w:t>23</w:t>
+      <w:t>2</w:t>
+    </w:r>
+    <w:r>
+      <w:rPr>
+        <w:rFonts w:asciiTheme="majorHAnsi" w:hAnsiTheme="majorHAnsi"/>
+        <w:sz w:val="10"/>
+        <w:szCs w:val="10"/>
+      </w:rPr>
+      <w:t>4</w:t>
     </w:r>
   </w:p>
 </w:ftr>

</xml_diff>

<commit_message>
Big Updates going into WN 22
Updated SGT
Updated Classes
added teamcenter
numbers first for biz lead
added scitech
added more projects, outside of class
</commit_message>
<xml_diff>
--- a/Resume.docx
+++ b/Resume.docx
@@ -4,7 +4,7 @@
   <w:body>
     <w:p>
       <w:pPr>
-        <w:spacing w:after="0" w:line="240" w:lineRule="auto"/>
+        <w:spacing w:after="0" w:line="276" w:lineRule="auto"/>
         <w:jc w:val="center"/>
         <w:rPr>
           <w:rFonts w:ascii="Arial Nova" w:hAnsi="Arial Nova" w:cstheme="minorHAnsi"/>
@@ -27,7 +27,7 @@
     </w:p>
     <w:p>
       <w:pPr>
-        <w:spacing w:after="0" w:line="240" w:lineRule="auto"/>
+        <w:spacing w:after="0" w:line="276" w:lineRule="auto"/>
         <w:jc w:val="center"/>
         <w:rPr>
           <w:rFonts w:ascii="Arial Nova Light" w:hAnsi="Arial Nova Light"/>
@@ -79,6 +79,7 @@
     <w:p>
       <w:pPr>
         <w:pStyle w:val="Heading1"/>
+        <w:spacing w:line="276" w:lineRule="auto"/>
         <w:rPr>
           <w:rFonts w:cstheme="majorHAnsi"/>
           <w:b/>
@@ -280,7 +281,7 @@
           <w:p>
             <w:pPr>
               <w:pStyle w:val="Heading2"/>
-              <w:spacing w:before="0"/>
+              <w:spacing w:before="0" w:line="276" w:lineRule="auto"/>
               <w:jc w:val="right"/>
               <w:outlineLvl w:val="1"/>
               <w:rPr>
@@ -313,7 +314,6 @@
           </w:tcPr>
           <w:p>
             <w:pPr>
-              <w:spacing w:line="240" w:lineRule="atLeast"/>
               <w:rPr>
                 <w:rFonts w:ascii="Arial Nova" w:hAnsi="Arial Nova" w:cs="Tahoma"/>
                 <w:sz w:val="18"/>
@@ -353,7 +353,7 @@
           <w:p>
             <w:pPr>
               <w:pStyle w:val="Heading2"/>
-              <w:spacing w:before="0"/>
+              <w:spacing w:before="0" w:line="276" w:lineRule="auto"/>
               <w:jc w:val="right"/>
               <w:outlineLvl w:val="1"/>
               <w:rPr>
@@ -379,7 +379,7 @@
     <w:bookmarkEnd w:id="0"/>
     <w:p>
       <w:pPr>
-        <w:spacing w:after="0" w:line="240" w:lineRule="atLeast"/>
+        <w:spacing w:after="0" w:line="276" w:lineRule="auto"/>
         <w:rPr>
           <w:rFonts w:ascii="Arial Nova" w:hAnsi="Arial Nova" w:cs="Tahoma"/>
           <w:sz w:val="18"/>
@@ -405,7 +405,7 @@
     </w:p>
     <w:p>
       <w:pPr>
-        <w:spacing w:after="0" w:line="240" w:lineRule="atLeast"/>
+        <w:spacing w:after="0" w:line="276" w:lineRule="auto"/>
         <w:rPr>
           <w:rFonts w:ascii="Arial Nova" w:hAnsi="Arial Nova" w:cs="Tahoma"/>
           <w:sz w:val="18"/>
@@ -455,7 +455,7 @@
     </w:p>
     <w:p>
       <w:pPr>
-        <w:spacing w:after="0" w:line="240" w:lineRule="atLeast"/>
+        <w:spacing w:after="0" w:line="276" w:lineRule="auto"/>
         <w:rPr>
           <w:rFonts w:ascii="Arial Nova" w:hAnsi="Arial Nova" w:cs="Tahoma"/>
           <w:sz w:val="18"/>
@@ -476,7 +476,7 @@
           <w:sz w:val="18"/>
           <w:szCs w:val="18"/>
         </w:rPr>
-        <w:t xml:space="preserve">Intro to Solid Mechanics and Aerospace Structures, Intro to Gas Dynamics, </w:t>
+        <w:t>Dynamics and Vibrations</w:t>
       </w:r>
       <w:r>
         <w:rPr>
@@ -484,12 +484,44 @@
           <w:sz w:val="18"/>
           <w:szCs w:val="18"/>
         </w:rPr>
+        <w:t xml:space="preserve">, </w:t>
+      </w:r>
+      <w:r>
+        <w:rPr>
+          <w:rFonts w:ascii="Arial Nova" w:hAnsi="Arial Nova" w:cs="Tahoma"/>
+          <w:sz w:val="18"/>
+          <w:szCs w:val="18"/>
+        </w:rPr>
+        <w:t>Aerodynamics</w:t>
+      </w:r>
+      <w:r>
+        <w:rPr>
+          <w:rFonts w:ascii="Arial Nova" w:hAnsi="Arial Nova" w:cs="Tahoma"/>
+          <w:sz w:val="18"/>
+          <w:szCs w:val="18"/>
+        </w:rPr>
+        <w:t xml:space="preserve">, </w:t>
+      </w:r>
+      <w:r>
+        <w:rPr>
+          <w:rFonts w:ascii="Arial Nova" w:hAnsi="Arial Nova" w:cs="Tahoma"/>
+          <w:sz w:val="18"/>
+          <w:szCs w:val="18"/>
+        </w:rPr>
         <w:t>MATLAB Applications for Engineers</w:t>
+      </w:r>
+      <w:r>
+        <w:rPr>
+          <w:rFonts w:ascii="Arial Nova" w:hAnsi="Arial Nova" w:cs="Tahoma"/>
+          <w:sz w:val="18"/>
+          <w:szCs w:val="18"/>
+        </w:rPr>
+        <w:t>, Aerospace Structures and Solid Mech</w:t>
       </w:r>
     </w:p>
     <w:p>
       <w:pPr>
-        <w:spacing w:after="0" w:line="240" w:lineRule="atLeast"/>
+        <w:spacing w:after="0" w:line="276" w:lineRule="auto"/>
         <w:rPr>
           <w:rFonts w:ascii="Arial Nova" w:hAnsi="Arial Nova" w:cs="Tahoma"/>
           <w:sz w:val="18"/>
@@ -518,6 +550,30 @@
           <w:sz w:val="18"/>
           <w:szCs w:val="18"/>
         </w:rPr>
+        <w:t xml:space="preserve"> Member (</w:t>
+      </w:r>
+      <w:r>
+        <w:rPr>
+          <w:rFonts w:ascii="Arial Nova" w:hAnsi="Arial Nova" w:cs="Tahoma"/>
+          <w:sz w:val="18"/>
+          <w:szCs w:val="18"/>
+        </w:rPr>
+        <w:t>I</w:t>
+      </w:r>
+      <w:r>
+        <w:rPr>
+          <w:rFonts w:ascii="Arial Nova" w:hAnsi="Arial Nova" w:cs="Tahoma"/>
+          <w:sz w:val="18"/>
+          <w:szCs w:val="18"/>
+        </w:rPr>
+        <w:t>nitiated</w:t>
+      </w:r>
+      <w:r>
+        <w:rPr>
+          <w:rFonts w:ascii="Arial Nova" w:hAnsi="Arial Nova" w:cs="Tahoma"/>
+          <w:sz w:val="18"/>
+          <w:szCs w:val="18"/>
+        </w:rPr>
         <w:t xml:space="preserve"> </w:t>
       </w:r>
       <w:r>
@@ -526,7 +582,15 @@
           <w:sz w:val="18"/>
           <w:szCs w:val="18"/>
         </w:rPr>
-        <w:t xml:space="preserve">Initiate, </w:t>
+        <w:t>Dec ’21)</w:t>
+      </w:r>
+      <w:r>
+        <w:rPr>
+          <w:rFonts w:ascii="Arial Nova" w:hAnsi="Arial Nova" w:cs="Tahoma"/>
+          <w:sz w:val="18"/>
+          <w:szCs w:val="18"/>
+        </w:rPr>
+        <w:t xml:space="preserve">, </w:t>
       </w:r>
       <w:r>
         <w:rPr>
@@ -539,7 +603,7 @@
     </w:p>
     <w:p>
       <w:pPr>
-        <w:spacing w:after="0"/>
+        <w:spacing w:after="0" w:line="276" w:lineRule="auto"/>
         <w:rPr>
           <w:color w:val="2F5496" w:themeColor="accent1" w:themeShade="BF"/>
           <w:sz w:val="20"/>
@@ -550,34 +614,48 @@
     </w:p>
     <w:p>
       <w:pPr>
-        <w:spacing w:after="0"/>
-      </w:pPr>
-      <w:r>
-        <w:rPr>
-          <w:rStyle w:val="Heading1Char"/>
+        <w:pStyle w:val="Heading1"/>
+        <w:spacing w:line="276" w:lineRule="auto"/>
+        <w:rPr>
+          <w:rFonts w:cstheme="majorHAnsi"/>
+          <w:b/>
+          <w:bCs/>
+        </w:rPr>
+      </w:pPr>
+      <w:r>
+        <w:rPr>
           <w:rFonts w:ascii="Arial Nova Light" w:hAnsi="Arial Nova Light"/>
           <w:sz w:val="24"/>
           <w:szCs w:val="24"/>
         </w:rPr>
-        <w:t>SKILLS</w:t>
-      </w:r>
-      <w:r>
-        <w:t>___________________________________</w:t>
-      </w:r>
-      <w:r>
-        <w:t>________</w:t>
-      </w:r>
-      <w:r>
-        <w:t>______</w:t>
-      </w:r>
-      <w:r>
-        <w:t>_____________</w:t>
-      </w:r>
-      <w:r>
-        <w:t>________________________</w:t>
-      </w:r>
-      <w:r>
-        <w:t>_____</w:t>
+        <w:t xml:space="preserve">SKILLS         </w:t>
+      </w:r>
+      <w:r>
+        <w:rPr>
+          <w:rStyle w:val="Heading1Char"/>
+          <w:rFonts w:asciiTheme="majorHAnsi" w:hAnsiTheme="majorHAnsi" w:cstheme="majorHAnsi"/>
+          <w:sz w:val="24"/>
+          <w:szCs w:val="24"/>
+        </w:rPr>
+        <w:t>________________________________</w:t>
+      </w:r>
+      <w:r>
+        <w:rPr>
+          <w:rStyle w:val="Heading1Char"/>
+          <w:rFonts w:asciiTheme="majorHAnsi" w:hAnsiTheme="majorHAnsi" w:cstheme="majorHAnsi"/>
+          <w:sz w:val="24"/>
+          <w:szCs w:val="24"/>
+        </w:rPr>
+        <w:t>______________</w:t>
+      </w:r>
+      <w:r>
+        <w:rPr>
+          <w:rStyle w:val="Heading1Char"/>
+          <w:rFonts w:asciiTheme="majorHAnsi" w:hAnsiTheme="majorHAnsi" w:cstheme="majorHAnsi"/>
+          <w:sz w:val="24"/>
+          <w:szCs w:val="24"/>
+        </w:rPr>
+        <w:t>_________________________________</w:t>
       </w:r>
     </w:p>
     <w:p>
@@ -585,7 +663,7 @@
         <w:tabs>
           <w:tab w:val="right" w:pos="10800"/>
         </w:tabs>
-        <w:spacing w:after="0" w:line="360" w:lineRule="auto"/>
+        <w:spacing w:after="0" w:line="276" w:lineRule="auto"/>
         <w:rPr>
           <w:rFonts w:ascii="Arial Nova" w:hAnsi="Arial Nova"/>
           <w:sz w:val="18"/>
@@ -684,7 +762,7 @@
         <w:tabs>
           <w:tab w:val="right" w:pos="10800"/>
         </w:tabs>
-        <w:spacing w:after="0" w:line="360" w:lineRule="auto"/>
+        <w:spacing w:after="0" w:line="276" w:lineRule="auto"/>
         <w:rPr>
           <w:rFonts w:ascii="Arial Nova" w:hAnsi="Arial Nova"/>
           <w:sz w:val="18"/>
@@ -715,39 +793,47 @@
           <w:sz w:val="18"/>
           <w:szCs w:val="18"/>
         </w:rPr>
-        <w:t xml:space="preserve">lysis (Ansys Mechanical), CAD (SolidWorks &amp; NX), </w:t>
-      </w:r>
-      <w:r>
-        <w:rPr>
-          <w:rFonts w:ascii="Arial Nova" w:hAnsi="Arial Nova"/>
-          <w:sz w:val="18"/>
-          <w:szCs w:val="18"/>
-        </w:rPr>
-        <w:t xml:space="preserve">MATLAB, </w:t>
-      </w:r>
-      <w:r>
-        <w:rPr>
-          <w:rFonts w:ascii="Arial Nova" w:hAnsi="Arial Nova"/>
-          <w:sz w:val="18"/>
-          <w:szCs w:val="18"/>
-        </w:rPr>
-        <w:t>Manufacturable Design</w:t>
-      </w:r>
-      <w:r>
-        <w:rPr>
-          <w:rFonts w:ascii="Arial Nova" w:hAnsi="Arial Nova"/>
-          <w:sz w:val="18"/>
-          <w:szCs w:val="18"/>
-        </w:rPr>
-        <w:t xml:space="preserve">, </w:t>
-      </w:r>
-      <w:r>
-        <w:rPr>
-          <w:rFonts w:ascii="Arial Nova" w:hAnsi="Arial Nova"/>
-          <w:sz w:val="18"/>
-          <w:szCs w:val="18"/>
-        </w:rPr>
-        <w:t>Procurement</w:t>
+        <w:t>lysis (</w:t>
+      </w:r>
+      <w:r>
+        <w:rPr>
+          <w:rFonts w:ascii="Arial Nova" w:hAnsi="Arial Nova"/>
+          <w:sz w:val="18"/>
+          <w:szCs w:val="18"/>
+        </w:rPr>
+        <w:t>Ansys</w:t>
+      </w:r>
+      <w:r>
+        <w:rPr>
+          <w:rFonts w:ascii="Arial Nova" w:hAnsi="Arial Nova"/>
+          <w:sz w:val="18"/>
+          <w:szCs w:val="18"/>
+        </w:rPr>
+        <w:t xml:space="preserve"> Mechanical), CAD (SolidWorks &amp; NX</w:t>
+      </w:r>
+      <w:r>
+        <w:rPr>
+          <w:rFonts w:ascii="Arial Nova" w:hAnsi="Arial Nova"/>
+          <w:sz w:val="18"/>
+          <w:szCs w:val="18"/>
+        </w:rPr>
+        <w:t xml:space="preserve"> w/ Teamcenter</w:t>
+      </w:r>
+      <w:r>
+        <w:rPr>
+          <w:rFonts w:ascii="Arial Nova" w:hAnsi="Arial Nova"/>
+          <w:sz w:val="18"/>
+          <w:szCs w:val="18"/>
+        </w:rPr>
+        <w:t xml:space="preserve">), </w:t>
+      </w:r>
+      <w:r>
+        <w:rPr>
+          <w:rFonts w:ascii="Arial Nova" w:hAnsi="Arial Nova"/>
+          <w:sz w:val="18"/>
+          <w:szCs w:val="18"/>
+        </w:rPr>
+        <w:t>MATLAB</w:t>
       </w:r>
     </w:p>
     <w:p>
@@ -755,7 +841,7 @@
         <w:tabs>
           <w:tab w:val="right" w:pos="10800"/>
         </w:tabs>
-        <w:spacing w:after="0" w:line="360" w:lineRule="auto"/>
+        <w:spacing w:after="0" w:line="276" w:lineRule="auto"/>
         <w:rPr>
           <w:rFonts w:ascii="Arial Nova" w:hAnsi="Arial Nova"/>
           <w:sz w:val="18"/>
@@ -826,7 +912,7 @@
         <w:tabs>
           <w:tab w:val="right" w:pos="10800"/>
         </w:tabs>
-        <w:spacing w:after="0" w:line="240" w:lineRule="auto"/>
+        <w:spacing w:after="0" w:line="276" w:lineRule="auto"/>
         <w:rPr>
           <w:rFonts w:ascii="Arial Nova" w:hAnsi="Arial Nova"/>
           <w:sz w:val="18"/>
@@ -878,7 +964,7 @@
         <w:tabs>
           <w:tab w:val="right" w:pos="10800"/>
         </w:tabs>
-        <w:spacing w:after="0" w:line="240" w:lineRule="auto"/>
+        <w:spacing w:after="0" w:line="276" w:lineRule="auto"/>
         <w:rPr>
           <w:rFonts w:ascii="Arial Nova" w:hAnsi="Arial Nova"/>
           <w:sz w:val="18"/>
@@ -919,7 +1005,7 @@
         <w:tabs>
           <w:tab w:val="right" w:pos="10800"/>
         </w:tabs>
-        <w:spacing w:after="0"/>
+        <w:spacing w:after="0" w:line="276" w:lineRule="auto"/>
         <w:rPr>
           <w:sz w:val="20"/>
           <w:szCs w:val="20"/>
@@ -928,62 +1014,56 @@
     </w:p>
     <w:p>
       <w:pPr>
-        <w:spacing w:after="0"/>
-        <w:rPr>
-          <w:rFonts w:cstheme="minorHAnsi"/>
-          <w:color w:val="44546A" w:themeColor="text2"/>
-          <w:sz w:val="24"/>
-          <w:szCs w:val="24"/>
-          <w:u w:val="single"/>
-        </w:rPr>
-      </w:pPr>
-      <w:r>
-        <w:rPr>
-          <w:rStyle w:val="Heading1Char"/>
+        <w:pStyle w:val="Heading1"/>
+        <w:spacing w:line="276" w:lineRule="auto"/>
+        <w:rPr>
+          <w:rFonts w:cstheme="majorHAnsi"/>
+          <w:b/>
+          <w:bCs/>
+        </w:rPr>
+      </w:pPr>
+      <w:r>
+        <w:rPr>
           <w:rFonts w:ascii="Arial Nova Light" w:hAnsi="Arial Nova Light"/>
           <w:sz w:val="24"/>
           <w:szCs w:val="24"/>
         </w:rPr>
-        <w:t>EXPERIENC</w:t>
-      </w:r>
-      <w:r>
-        <w:rPr>
-          <w:rStyle w:val="Heading1Char"/>
+        <w:t>EXPERIENCE</w:t>
+      </w:r>
+      <w:r>
+        <w:rPr>
           <w:rFonts w:ascii="Arial Nova Light" w:hAnsi="Arial Nova Light"/>
           <w:sz w:val="24"/>
           <w:szCs w:val="24"/>
         </w:rPr>
-        <w:t>E</w:t>
-      </w:r>
-      <w:r>
-        <w:rPr>
-          <w:rFonts w:cstheme="minorHAnsi"/>
-          <w:color w:val="44546A" w:themeColor="text2"/>
+        <w:t xml:space="preserve">       </w:t>
+      </w:r>
+      <w:r>
+        <w:rPr>
+          <w:rStyle w:val="Heading1Char"/>
+          <w:rFonts w:asciiTheme="majorHAnsi" w:hAnsiTheme="majorHAnsi" w:cstheme="majorHAnsi"/>
           <w:sz w:val="24"/>
           <w:szCs w:val="24"/>
-          <w:u w:val="single"/>
-        </w:rPr>
-        <w:t>____________________</w:t>
-      </w:r>
-      <w:r>
-        <w:rPr>
-          <w:rFonts w:cstheme="minorHAnsi"/>
-          <w:color w:val="44546A" w:themeColor="text2"/>
+        </w:rPr>
+        <w:t>___________________________</w:t>
+      </w:r>
+      <w:r>
+        <w:rPr>
+          <w:rStyle w:val="Heading1Char"/>
+          <w:rFonts w:asciiTheme="majorHAnsi" w:hAnsiTheme="majorHAnsi" w:cstheme="majorHAnsi"/>
           <w:sz w:val="24"/>
           <w:szCs w:val="24"/>
-          <w:u w:val="single"/>
-        </w:rPr>
-        <w:t>_______</w:t>
-      </w:r>
-      <w:r>
-        <w:rPr>
-          <w:rFonts w:cstheme="minorHAnsi"/>
-          <w:color w:val="44546A" w:themeColor="text2"/>
+        </w:rPr>
+        <w:t>______________</w:t>
+      </w:r>
+      <w:r>
+        <w:rPr>
+          <w:rStyle w:val="Heading1Char"/>
+          <w:rFonts w:asciiTheme="majorHAnsi" w:hAnsiTheme="majorHAnsi" w:cstheme="majorHAnsi"/>
           <w:sz w:val="24"/>
           <w:szCs w:val="24"/>
-          <w:u w:val="single"/>
-        </w:rPr>
-        <w:t>___________________________________________________</w:t>
+        </w:rPr>
+        <w:t>_________________________________</w:t>
       </w:r>
     </w:p>
     <w:tbl>
@@ -1098,7 +1178,6 @@
             <w:pPr>
               <w:keepNext/>
               <w:keepLines/>
-              <w:spacing w:line="276" w:lineRule="auto"/>
               <w:outlineLvl w:val="1"/>
               <w:rPr>
                 <w:rFonts w:ascii="Arial Nova" w:eastAsiaTheme="majorEastAsia" w:hAnsi="Arial Nova" w:cstheme="minorHAnsi"/>
@@ -1130,7 +1209,6 @@
             <w:pPr>
               <w:keepNext/>
               <w:keepLines/>
-              <w:spacing w:line="276" w:lineRule="auto"/>
               <w:jc w:val="right"/>
               <w:outlineLvl w:val="1"/>
               <w:rPr>
@@ -1171,7 +1249,25 @@
           <w:sz w:val="18"/>
           <w:szCs w:val="18"/>
         </w:rPr>
-        <w:t xml:space="preserve">Leading a team of 5 to </w:t>
+        <w:t xml:space="preserve">Leading a team of </w:t>
+      </w:r>
+      <w:proofErr w:type="gramStart"/>
+      <w:r>
+        <w:rPr>
+          <w:rFonts w:ascii="Arial Nova" w:hAnsi="Arial Nova"/>
+          <w:sz w:val="18"/>
+          <w:szCs w:val="18"/>
+        </w:rPr>
+        <w:t>5</w:t>
+      </w:r>
+      <w:proofErr w:type="gramEnd"/>
+      <w:r>
+        <w:rPr>
+          <w:rFonts w:ascii="Arial Nova" w:hAnsi="Arial Nova"/>
+          <w:sz w:val="18"/>
+          <w:szCs w:val="18"/>
+        </w:rPr>
+        <w:t xml:space="preserve"> to </w:t>
       </w:r>
       <w:r>
         <w:rPr>
@@ -1242,31 +1338,55 @@
           <w:sz w:val="18"/>
           <w:szCs w:val="18"/>
         </w:rPr>
-        <w:t xml:space="preserve">Raised </w:t>
-      </w:r>
-      <w:r>
-        <w:rPr>
-          <w:rFonts w:ascii="Arial Nova" w:hAnsi="Arial Nova"/>
-          <w:sz w:val="18"/>
-          <w:szCs w:val="18"/>
-        </w:rPr>
-        <w:t>over</w:t>
-      </w:r>
-      <w:r>
-        <w:rPr>
-          <w:rFonts w:ascii="Arial Nova" w:hAnsi="Arial Nova"/>
-          <w:sz w:val="18"/>
-          <w:szCs w:val="18"/>
-        </w:rPr>
-        <w:t xml:space="preserve"> $28,000</w:t>
-      </w:r>
-      <w:r>
-        <w:rPr>
-          <w:rFonts w:ascii="Arial Nova" w:hAnsi="Arial Nova"/>
-          <w:sz w:val="18"/>
-          <w:szCs w:val="18"/>
-        </w:rPr>
-        <w:t xml:space="preserve"> in grants,</w:t>
+        <w:t>$28,000</w:t>
+      </w:r>
+      <w:r>
+        <w:rPr>
+          <w:rFonts w:ascii="Arial Nova" w:hAnsi="Arial Nova"/>
+          <w:sz w:val="18"/>
+          <w:szCs w:val="18"/>
+        </w:rPr>
+        <w:t>+</w:t>
+      </w:r>
+      <w:r>
+        <w:rPr>
+          <w:rFonts w:ascii="Arial Nova" w:hAnsi="Arial Nova"/>
+          <w:sz w:val="18"/>
+          <w:szCs w:val="18"/>
+        </w:rPr>
+        <w:t xml:space="preserve"> </w:t>
+      </w:r>
+      <w:r>
+        <w:rPr>
+          <w:rFonts w:ascii="Arial Nova" w:hAnsi="Arial Nova"/>
+          <w:sz w:val="18"/>
+          <w:szCs w:val="18"/>
+        </w:rPr>
+        <w:t xml:space="preserve">raised </w:t>
+      </w:r>
+      <w:r>
+        <w:rPr>
+          <w:rFonts w:ascii="Arial Nova" w:hAnsi="Arial Nova"/>
+          <w:sz w:val="18"/>
+          <w:szCs w:val="18"/>
+        </w:rPr>
+        <w:t xml:space="preserve">in </w:t>
+      </w:r>
+      <w:r>
+        <w:rPr>
+          <w:rFonts w:ascii="Arial Nova" w:hAnsi="Arial Nova"/>
+          <w:sz w:val="18"/>
+          <w:szCs w:val="18"/>
+        </w:rPr>
+        <w:t xml:space="preserve">NASA and UMich </w:t>
+      </w:r>
+      <w:r>
+        <w:rPr>
+          <w:rFonts w:ascii="Arial Nova" w:hAnsi="Arial Nova"/>
+          <w:sz w:val="18"/>
+          <w:szCs w:val="18"/>
+        </w:rPr>
+        <w:t>grants,</w:t>
       </w:r>
       <w:r>
         <w:rPr>
@@ -1291,6 +1411,14 @@
           <w:szCs w:val="18"/>
         </w:rPr>
         <w:t>.</w:t>
+      </w:r>
+      <w:r>
+        <w:rPr>
+          <w:rFonts w:ascii="Arial Nova" w:hAnsi="Arial Nova"/>
+          <w:sz w:val="18"/>
+          <w:szCs w:val="18"/>
+        </w:rPr>
+        <w:t xml:space="preserve"> </w:t>
       </w:r>
     </w:p>
     <w:p>
@@ -1313,14 +1441,6 @@
           <w:sz w:val="18"/>
           <w:szCs w:val="18"/>
         </w:rPr>
-        <w:t xml:space="preserve">Grew team social media by over </w:t>
-      </w:r>
-      <w:r>
-        <w:rPr>
-          <w:rFonts w:ascii="Arial Nova" w:hAnsi="Arial Nova"/>
-          <w:sz w:val="18"/>
-          <w:szCs w:val="18"/>
-        </w:rPr>
         <w:t>600%</w:t>
       </w:r>
       <w:r>
@@ -1329,15 +1449,47 @@
           <w:sz w:val="18"/>
           <w:szCs w:val="18"/>
         </w:rPr>
-        <w:t xml:space="preserve"> between Twitter and Facebook</w:t>
-      </w:r>
-      <w:r>
-        <w:rPr>
-          <w:rFonts w:ascii="Arial Nova" w:hAnsi="Arial Nova"/>
-          <w:sz w:val="18"/>
-          <w:szCs w:val="18"/>
-        </w:rPr>
-        <w:t xml:space="preserve">. </w:t>
+        <w:t xml:space="preserve"> growth of the team’s </w:t>
+      </w:r>
+      <w:r>
+        <w:rPr>
+          <w:rFonts w:ascii="Arial Nova" w:hAnsi="Arial Nova"/>
+          <w:sz w:val="18"/>
+          <w:szCs w:val="18"/>
+        </w:rPr>
+        <w:t>Twitter</w:t>
+      </w:r>
+      <w:r>
+        <w:rPr>
+          <w:rFonts w:ascii="Arial Nova" w:hAnsi="Arial Nova"/>
+          <w:sz w:val="18"/>
+          <w:szCs w:val="18"/>
+        </w:rPr>
+        <w:t>,</w:t>
+      </w:r>
+      <w:r>
+        <w:rPr>
+          <w:rFonts w:ascii="Arial Nova" w:hAnsi="Arial Nova"/>
+          <w:sz w:val="18"/>
+          <w:szCs w:val="18"/>
+        </w:rPr>
+        <w:t xml:space="preserve"> Facebook</w:t>
+      </w:r>
+      <w:r>
+        <w:rPr>
+          <w:rFonts w:ascii="Arial Nova" w:hAnsi="Arial Nova"/>
+          <w:sz w:val="18"/>
+          <w:szCs w:val="18"/>
+        </w:rPr>
+        <w:t xml:space="preserve">, and LinkedIn pages through engaging </w:t>
+      </w:r>
+      <w:r>
+        <w:rPr>
+          <w:rFonts w:ascii="Arial Nova" w:hAnsi="Arial Nova"/>
+          <w:sz w:val="18"/>
+          <w:szCs w:val="18"/>
+        </w:rPr>
+        <w:t>visual content.</w:t>
       </w:r>
     </w:p>
     <w:p>
@@ -1360,7 +1512,55 @@
           <w:sz w:val="18"/>
           <w:szCs w:val="18"/>
         </w:rPr>
-        <w:t xml:space="preserve">Collaborated with airport and town authorities </w:t>
+        <w:t xml:space="preserve">Collaborated with </w:t>
+      </w:r>
+      <w:r>
+        <w:rPr>
+          <w:rFonts w:ascii="Arial Nova" w:hAnsi="Arial Nova"/>
+          <w:sz w:val="18"/>
+          <w:szCs w:val="18"/>
+        </w:rPr>
+        <w:t xml:space="preserve">NASA, </w:t>
+      </w:r>
+      <w:r>
+        <w:rPr>
+          <w:rFonts w:ascii="Arial Nova" w:hAnsi="Arial Nova"/>
+          <w:sz w:val="18"/>
+          <w:szCs w:val="18"/>
+        </w:rPr>
+        <w:t>airport</w:t>
+      </w:r>
+      <w:r>
+        <w:rPr>
+          <w:rFonts w:ascii="Arial Nova" w:hAnsi="Arial Nova"/>
+          <w:sz w:val="18"/>
+          <w:szCs w:val="18"/>
+        </w:rPr>
+        <w:t>,</w:t>
+      </w:r>
+      <w:r>
+        <w:rPr>
+          <w:rFonts w:ascii="Arial Nova" w:hAnsi="Arial Nova"/>
+          <w:sz w:val="18"/>
+          <w:szCs w:val="18"/>
+        </w:rPr>
+        <w:t xml:space="preserve"> and </w:t>
+      </w:r>
+      <w:r>
+        <w:rPr>
+          <w:rFonts w:ascii="Arial Nova" w:hAnsi="Arial Nova"/>
+          <w:sz w:val="18"/>
+          <w:szCs w:val="18"/>
+        </w:rPr>
+        <w:t>local</w:t>
+      </w:r>
+      <w:r>
+        <w:rPr>
+          <w:rFonts w:ascii="Arial Nova" w:hAnsi="Arial Nova"/>
+          <w:sz w:val="18"/>
+          <w:szCs w:val="18"/>
+        </w:rPr>
+        <w:t xml:space="preserve"> authorities </w:t>
       </w:r>
       <w:r>
         <w:rPr>
@@ -1377,20 +1577,67 @@
           <w:szCs w:val="18"/>
         </w:rPr>
         <w:t>.</w:t>
-      </w:r>
-      <w:r>
-        <w:rPr>
-          <w:rFonts w:ascii="Arial Nova" w:hAnsi="Arial Nova"/>
-          <w:sz w:val="18"/>
-          <w:szCs w:val="18"/>
-        </w:rPr>
-        <w:t xml:space="preserve"> Currently working with NASA to find short-term solution.</w:t>
       </w:r>
     </w:p>
     <w:p>
       <w:pPr>
         <w:pStyle w:val="ListParagraph"/>
-        <w:spacing w:after="0" w:line="240" w:lineRule="auto"/>
+        <w:numPr>
+          <w:ilvl w:val="0"/>
+          <w:numId w:val="30"/>
+        </w:numPr>
+        <w:spacing w:after="0" w:line="276" w:lineRule="auto"/>
+        <w:rPr>
+          <w:rFonts w:ascii="Arial Nova" w:hAnsi="Arial Nova"/>
+          <w:sz w:val="18"/>
+          <w:szCs w:val="18"/>
+        </w:rPr>
+      </w:pPr>
+      <w:r>
+        <w:rPr>
+          <w:rFonts w:ascii="Arial Nova" w:hAnsi="Arial Nova"/>
+          <w:sz w:val="18"/>
+          <w:szCs w:val="18"/>
+        </w:rPr>
+        <w:t xml:space="preserve">Panelist at AIAA SciTech 2022 </w:t>
+      </w:r>
+      <w:r>
+        <w:rPr>
+          <w:rFonts w:ascii="Arial Nova" w:hAnsi="Arial Nova"/>
+          <w:sz w:val="18"/>
+          <w:szCs w:val="18"/>
+        </w:rPr>
+        <w:t>discussing</w:t>
+      </w:r>
+      <w:r>
+        <w:rPr>
+          <w:rFonts w:ascii="Arial Nova" w:hAnsi="Arial Nova"/>
+          <w:sz w:val="18"/>
+          <w:szCs w:val="18"/>
+        </w:rPr>
+        <w:t xml:space="preserve"> </w:t>
+      </w:r>
+      <w:r>
+        <w:rPr>
+          <w:rFonts w:ascii="Arial Nova" w:hAnsi="Arial Nova"/>
+          <w:sz w:val="18"/>
+          <w:szCs w:val="18"/>
+        </w:rPr>
+        <w:t xml:space="preserve">student rocketry and the creation of the Academic Rocket </w:t>
+      </w:r>
+      <w:r>
+        <w:rPr>
+          <w:rFonts w:ascii="Arial Nova" w:hAnsi="Arial Nova"/>
+          <w:sz w:val="18"/>
+          <w:szCs w:val="18"/>
+        </w:rPr>
+        <w:t xml:space="preserve">Launch Alliance. </w:t>
+      </w:r>
+    </w:p>
+    <w:p>
+      <w:pPr>
+        <w:pStyle w:val="ListParagraph"/>
+        <w:spacing w:after="0" w:line="276" w:lineRule="auto"/>
         <w:rPr>
           <w:rFonts w:ascii="Arial Nova" w:hAnsi="Arial Nova"/>
           <w:sz w:val="20"/>
@@ -1540,7 +1787,6 @@
             <w:pPr>
               <w:keepNext/>
               <w:keepLines/>
-              <w:spacing w:line="276" w:lineRule="auto"/>
               <w:outlineLvl w:val="1"/>
               <w:rPr>
                 <w:rFonts w:ascii="Arial Nova" w:eastAsiaTheme="majorEastAsia" w:hAnsi="Arial Nova" w:cstheme="minorHAnsi"/>
@@ -1572,7 +1818,6 @@
             <w:pPr>
               <w:keepNext/>
               <w:keepLines/>
-              <w:spacing w:line="276" w:lineRule="auto"/>
               <w:jc w:val="right"/>
               <w:outlineLvl w:val="1"/>
               <w:rPr>
@@ -1708,31 +1953,63 @@
           <w:sz w:val="18"/>
           <w:szCs w:val="18"/>
         </w:rPr>
-        <w:t>ground support equipment electrical box</w:t>
-      </w:r>
-      <w:r>
-        <w:rPr>
-          <w:rFonts w:ascii="Arial Nova" w:hAnsi="Arial Nova"/>
-          <w:sz w:val="18"/>
-          <w:szCs w:val="18"/>
-        </w:rPr>
-        <w:t xml:space="preserve"> between multiple teams</w:t>
-      </w:r>
-      <w:r>
-        <w:rPr>
-          <w:rFonts w:ascii="Arial Nova" w:hAnsi="Arial Nova"/>
-          <w:sz w:val="18"/>
-          <w:szCs w:val="18"/>
-        </w:rPr>
-        <w:t xml:space="preserve"> and optimize</w:t>
-      </w:r>
-      <w:r>
-        <w:rPr>
-          <w:rFonts w:ascii="Arial Nova" w:hAnsi="Arial Nova"/>
-          <w:sz w:val="18"/>
-          <w:szCs w:val="18"/>
-        </w:rPr>
-        <w:t>d</w:t>
+        <w:t>between multiple teams</w:t>
+      </w:r>
+      <w:r>
+        <w:rPr>
+          <w:rFonts w:ascii="Arial Nova" w:hAnsi="Arial Nova"/>
+          <w:sz w:val="18"/>
+          <w:szCs w:val="18"/>
+        </w:rPr>
+        <w:t xml:space="preserve"> </w:t>
+      </w:r>
+      <w:r>
+        <w:rPr>
+          <w:rFonts w:ascii="Arial Nova" w:hAnsi="Arial Nova"/>
+          <w:sz w:val="18"/>
+          <w:szCs w:val="18"/>
+        </w:rPr>
+        <w:t xml:space="preserve">on the </w:t>
+      </w:r>
+      <w:r>
+        <w:rPr>
+          <w:rFonts w:ascii="Arial Nova" w:hAnsi="Arial Nova"/>
+          <w:sz w:val="18"/>
+          <w:szCs w:val="18"/>
+        </w:rPr>
+        <w:t>electrical box</w:t>
+      </w:r>
+      <w:r>
+        <w:rPr>
+          <w:rFonts w:ascii="Arial Nova" w:hAnsi="Arial Nova"/>
+          <w:sz w:val="18"/>
+          <w:szCs w:val="18"/>
+        </w:rPr>
+        <w:t xml:space="preserve"> for our ground support equipment,</w:t>
+      </w:r>
+      <w:r>
+        <w:rPr>
+          <w:rFonts w:ascii="Arial Nova" w:hAnsi="Arial Nova"/>
+          <w:sz w:val="18"/>
+          <w:szCs w:val="18"/>
+        </w:rPr>
+        <w:t xml:space="preserve"> </w:t>
+      </w:r>
+      <w:r>
+        <w:rPr>
+          <w:rFonts w:ascii="Arial Nova" w:hAnsi="Arial Nova"/>
+          <w:sz w:val="18"/>
+          <w:szCs w:val="18"/>
+        </w:rPr>
+        <w:t>optimiz</w:t>
+      </w:r>
+      <w:r>
+        <w:rPr>
+          <w:rFonts w:ascii="Arial Nova" w:hAnsi="Arial Nova"/>
+          <w:sz w:val="18"/>
+          <w:szCs w:val="18"/>
+        </w:rPr>
+        <w:t>ing the</w:t>
       </w:r>
       <w:r>
         <w:rPr>
@@ -1865,7 +2142,25 @@
           <w:sz w:val="18"/>
           <w:szCs w:val="18"/>
         </w:rPr>
-        <w:t>Worked on 3 design reviews</w:t>
+        <w:t xml:space="preserve">Worked on </w:t>
+      </w:r>
+      <w:proofErr w:type="gramStart"/>
+      <w:r>
+        <w:rPr>
+          <w:rFonts w:ascii="Arial Nova" w:hAnsi="Arial Nova"/>
+          <w:sz w:val="18"/>
+          <w:szCs w:val="18"/>
+        </w:rPr>
+        <w:t>3</w:t>
+      </w:r>
+      <w:proofErr w:type="gramEnd"/>
+      <w:r>
+        <w:rPr>
+          <w:rFonts w:ascii="Arial Nova" w:hAnsi="Arial Nova"/>
+          <w:sz w:val="18"/>
+          <w:szCs w:val="18"/>
+        </w:rPr>
+        <w:t xml:space="preserve"> design reviews</w:t>
       </w:r>
       <w:r>
         <w:rPr>
@@ -1902,7 +2197,7 @@
     </w:p>
     <w:p>
       <w:pPr>
-        <w:spacing w:after="0"/>
+        <w:spacing w:after="0" w:line="276" w:lineRule="auto"/>
         <w:rPr>
           <w:rFonts w:ascii="Arial Nova" w:hAnsi="Arial Nova"/>
           <w:sz w:val="16"/>
@@ -2083,7 +2378,7 @@
           <w:ilvl w:val="0"/>
           <w:numId w:val="28"/>
         </w:numPr>
-        <w:spacing w:after="0"/>
+        <w:spacing w:after="0" w:line="276" w:lineRule="auto"/>
         <w:rPr>
           <w:rFonts w:ascii="Arial Nova" w:hAnsi="Arial Nova"/>
           <w:sz w:val="18"/>
@@ -2147,7 +2442,7 @@
           <w:ilvl w:val="0"/>
           <w:numId w:val="28"/>
         </w:numPr>
-        <w:spacing w:after="0"/>
+        <w:spacing w:after="0" w:line="276" w:lineRule="auto"/>
         <w:rPr>
           <w:rFonts w:ascii="Arial Nova" w:hAnsi="Arial Nova"/>
           <w:sz w:val="18"/>
@@ -2189,16 +2484,16 @@
     </w:p>
     <w:p>
       <w:pPr>
-        <w:spacing w:after="0"/>
-        <w:rPr>
-          <w:sz w:val="16"/>
-          <w:szCs w:val="16"/>
+        <w:spacing w:after="0" w:line="276" w:lineRule="auto"/>
+        <w:rPr>
+          <w:sz w:val="20"/>
+          <w:szCs w:val="20"/>
         </w:rPr>
       </w:pPr>
     </w:p>
     <w:p>
       <w:pPr>
-        <w:spacing w:after="0"/>
+        <w:spacing w:after="0" w:line="276" w:lineRule="auto"/>
         <w:rPr>
           <w:rStyle w:val="Heading1Char"/>
           <w:rFonts w:asciiTheme="majorHAnsi" w:hAnsiTheme="majorHAnsi" w:cstheme="majorHAnsi"/>
@@ -2213,7 +2508,7 @@
           <w:sz w:val="24"/>
           <w:szCs w:val="24"/>
         </w:rPr>
-        <w:t>CLASS PROJECTS</w:t>
+        <w:t>PROJECTS</w:t>
       </w:r>
       <w:r>
         <w:rPr>
@@ -2222,7 +2517,7 @@
           <w:sz w:val="24"/>
           <w:szCs w:val="24"/>
         </w:rPr>
-        <w:t>__________________________</w:t>
+        <w:t>_________</w:t>
       </w:r>
       <w:r>
         <w:rPr>
@@ -2231,7 +2526,7 @@
           <w:sz w:val="24"/>
           <w:szCs w:val="24"/>
         </w:rPr>
-        <w:t>______</w:t>
+        <w:t xml:space="preserve"> </w:t>
       </w:r>
       <w:r>
         <w:rPr>
@@ -2240,7 +2535,7 @@
           <w:sz w:val="24"/>
           <w:szCs w:val="24"/>
         </w:rPr>
-        <w:t>_____________</w:t>
+        <w:t>________________</w:t>
       </w:r>
       <w:r>
         <w:rPr>
@@ -2249,7 +2544,7 @@
           <w:sz w:val="24"/>
           <w:szCs w:val="24"/>
         </w:rPr>
-        <w:t>_</w:t>
+        <w:t>______</w:t>
       </w:r>
       <w:r>
         <w:rPr>
@@ -2267,7 +2562,43 @@
           <w:sz w:val="24"/>
           <w:szCs w:val="24"/>
         </w:rPr>
-        <w:t>____</w:t>
+        <w:t>_</w:t>
+      </w:r>
+      <w:r>
+        <w:rPr>
+          <w:rStyle w:val="Heading1Char"/>
+          <w:rFonts w:asciiTheme="majorHAnsi" w:hAnsiTheme="majorHAnsi" w:cstheme="majorHAnsi"/>
+          <w:sz w:val="24"/>
+          <w:szCs w:val="24"/>
+        </w:rPr>
+        <w:t>_____________</w:t>
+      </w:r>
+      <w:r>
+        <w:rPr>
+          <w:rStyle w:val="Heading1Char"/>
+          <w:rFonts w:asciiTheme="majorHAnsi" w:hAnsiTheme="majorHAnsi" w:cstheme="majorHAnsi"/>
+          <w:sz w:val="24"/>
+          <w:szCs w:val="24"/>
+        </w:rPr>
+        <w:t>_</w:t>
+      </w:r>
+      <w:r>
+        <w:rPr>
+          <w:rStyle w:val="Heading1Char"/>
+          <w:rFonts w:asciiTheme="majorHAnsi" w:hAnsiTheme="majorHAnsi" w:cstheme="majorHAnsi"/>
+          <w:sz w:val="24"/>
+          <w:szCs w:val="24"/>
+        </w:rPr>
+        <w:t xml:space="preserve">                 </w:t>
+      </w:r>
+      <w:r>
+        <w:rPr>
+          <w:rStyle w:val="Heading1Char"/>
+          <w:rFonts w:asciiTheme="majorHAnsi" w:hAnsiTheme="majorHAnsi" w:cstheme="majorHAnsi"/>
+          <w:sz w:val="24"/>
+          <w:szCs w:val="24"/>
+        </w:rPr>
+        <w:t>___</w:t>
       </w:r>
       <w:r>
         <w:rPr>
@@ -2286,21 +2617,13 @@
           <w:ilvl w:val="0"/>
           <w:numId w:val="31"/>
         </w:numPr>
-        <w:spacing w:after="0"/>
-        <w:rPr>
-          <w:rFonts w:ascii="Arial Nova" w:hAnsi="Arial Nova"/>
-          <w:sz w:val="18"/>
-          <w:szCs w:val="18"/>
-        </w:rPr>
-      </w:pPr>
-      <w:r>
-        <w:rPr>
-          <w:rFonts w:ascii="Arial Nova" w:hAnsi="Arial Nova"/>
-          <w:sz w:val="18"/>
-          <w:szCs w:val="18"/>
-        </w:rPr>
-        <w:t xml:space="preserve">Drone Simulation: </w:t>
-      </w:r>
+        <w:spacing w:after="0" w:line="276" w:lineRule="auto"/>
+        <w:rPr>
+          <w:rFonts w:ascii="Arial Nova" w:hAnsi="Arial Nova"/>
+          <w:sz w:val="18"/>
+          <w:szCs w:val="18"/>
+        </w:rPr>
+      </w:pPr>
       <w:r>
         <w:rPr>
           <w:rFonts w:ascii="Arial Nova" w:hAnsi="Arial Nova"/>
@@ -2315,31 +2638,57 @@
           <w:sz w:val="18"/>
           <w:szCs w:val="18"/>
         </w:rPr>
-        <w:t xml:space="preserve"> with a team of 4 to </w:t>
-      </w:r>
-      <w:r>
-        <w:rPr>
-          <w:rFonts w:ascii="Arial Nova" w:hAnsi="Arial Nova"/>
-          <w:sz w:val="18"/>
-          <w:szCs w:val="18"/>
-        </w:rPr>
-        <w:t xml:space="preserve">simulate a drone </w:t>
-      </w:r>
-      <w:r>
-        <w:rPr>
-          <w:rFonts w:ascii="Arial Nova" w:hAnsi="Arial Nova"/>
-          <w:sz w:val="18"/>
-          <w:szCs w:val="18"/>
-        </w:rPr>
-        <w:t xml:space="preserve">delivery system in a </w:t>
-      </w:r>
-      <w:r>
-        <w:rPr>
-          <w:rFonts w:ascii="Arial Nova" w:hAnsi="Arial Nova"/>
-          <w:sz w:val="18"/>
-          <w:szCs w:val="18"/>
-        </w:rPr>
-        <w:t>custom simulation environment.</w:t>
+        <w:t xml:space="preserve"> with a team of </w:t>
+      </w:r>
+      <w:proofErr w:type="gramStart"/>
+      <w:r>
+        <w:rPr>
+          <w:rFonts w:ascii="Arial Nova" w:hAnsi="Arial Nova"/>
+          <w:sz w:val="18"/>
+          <w:szCs w:val="18"/>
+        </w:rPr>
+        <w:t>4</w:t>
+      </w:r>
+      <w:proofErr w:type="gramEnd"/>
+      <w:r>
+        <w:rPr>
+          <w:rFonts w:ascii="Arial Nova" w:hAnsi="Arial Nova"/>
+          <w:sz w:val="18"/>
+          <w:szCs w:val="18"/>
+        </w:rPr>
+        <w:t xml:space="preserve"> to </w:t>
+      </w:r>
+      <w:r>
+        <w:rPr>
+          <w:rFonts w:ascii="Arial Nova" w:hAnsi="Arial Nova"/>
+          <w:sz w:val="18"/>
+          <w:szCs w:val="18"/>
+        </w:rPr>
+        <w:t xml:space="preserve">propose a design for and </w:t>
+      </w:r>
+      <w:r>
+        <w:rPr>
+          <w:rFonts w:ascii="Arial Nova" w:hAnsi="Arial Nova"/>
+          <w:sz w:val="18"/>
+          <w:szCs w:val="18"/>
+        </w:rPr>
+        <w:t xml:space="preserve">simulate a drone delivery system for use in a </w:t>
+      </w:r>
+      <w:r>
+        <w:rPr>
+          <w:rFonts w:ascii="Arial Nova" w:hAnsi="Arial Nova"/>
+          <w:sz w:val="18"/>
+          <w:szCs w:val="18"/>
+        </w:rPr>
+        <w:t>large machine shop</w:t>
+      </w:r>
+      <w:r>
+        <w:rPr>
+          <w:rFonts w:ascii="Arial Nova" w:hAnsi="Arial Nova"/>
+          <w:sz w:val="18"/>
+          <w:szCs w:val="18"/>
+        </w:rPr>
+        <w:t>.</w:t>
       </w:r>
     </w:p>
     <w:p>
@@ -2349,7 +2698,7 @@
           <w:ilvl w:val="1"/>
           <w:numId w:val="27"/>
         </w:numPr>
-        <w:spacing w:after="0"/>
+        <w:spacing w:after="0" w:line="276" w:lineRule="auto"/>
         <w:rPr>
           <w:rFonts w:ascii="Arial Nova" w:hAnsi="Arial Nova"/>
           <w:sz w:val="18"/>
@@ -2388,28 +2737,20 @@
           <w:ilvl w:val="0"/>
           <w:numId w:val="27"/>
         </w:numPr>
-        <w:spacing w:after="0"/>
-        <w:rPr>
-          <w:rFonts w:ascii="Arial Nova" w:hAnsi="Arial Nova"/>
-          <w:sz w:val="18"/>
-          <w:szCs w:val="18"/>
-        </w:rPr>
-      </w:pPr>
-      <w:r>
-        <w:rPr>
-          <w:rFonts w:ascii="Arial Nova" w:hAnsi="Arial Nova"/>
-          <w:sz w:val="18"/>
-          <w:szCs w:val="18"/>
-        </w:rPr>
-        <w:t>FED Solver:</w:t>
-      </w:r>
-      <w:r>
-        <w:rPr>
-          <w:rFonts w:ascii="Arial Nova" w:hAnsi="Arial Nova"/>
-          <w:sz w:val="18"/>
-          <w:szCs w:val="18"/>
-        </w:rPr>
-        <w:t xml:space="preserve"> Implemented a Finite Element Difference Solver</w:t>
+        <w:spacing w:after="0" w:line="276" w:lineRule="auto"/>
+        <w:rPr>
+          <w:rFonts w:ascii="Arial Nova" w:hAnsi="Arial Nova"/>
+          <w:sz w:val="18"/>
+          <w:szCs w:val="18"/>
+        </w:rPr>
+      </w:pPr>
+      <w:r>
+        <w:rPr>
+          <w:rFonts w:ascii="Arial Nova" w:hAnsi="Arial Nova"/>
+          <w:sz w:val="18"/>
+          <w:szCs w:val="18"/>
+        </w:rPr>
+        <w:t>Implemented a Finite Element Difference Solver</w:t>
       </w:r>
       <w:r>
         <w:rPr>
@@ -2441,7 +2782,23 @@
           <w:sz w:val="18"/>
           <w:szCs w:val="18"/>
         </w:rPr>
-        <w:t xml:space="preserve">heat flow in a rod using PDEs. </w:t>
+        <w:t>heat flow in a rod using</w:t>
+      </w:r>
+      <w:r>
+        <w:rPr>
+          <w:rFonts w:ascii="Arial Nova" w:hAnsi="Arial Nova"/>
+          <w:sz w:val="18"/>
+          <w:szCs w:val="18"/>
+        </w:rPr>
+        <w:t xml:space="preserve"> partial differential equations</w:t>
+      </w:r>
+      <w:r>
+        <w:rPr>
+          <w:rFonts w:ascii="Arial Nova" w:hAnsi="Arial Nova"/>
+          <w:sz w:val="18"/>
+          <w:szCs w:val="18"/>
+        </w:rPr>
+        <w:t xml:space="preserve">. </w:t>
       </w:r>
     </w:p>
     <w:p>
@@ -2455,16 +2812,8 @@
           <w:tab w:val="left" w:pos="3275"/>
           <w:tab w:val="left" w:pos="7712"/>
         </w:tabs>
-        <w:spacing w:after="0"/>
-      </w:pPr>
-      <w:r>
-        <w:rPr>
-          <w:rFonts w:ascii="Arial Nova" w:hAnsi="Arial Nova"/>
-          <w:sz w:val="18"/>
-          <w:szCs w:val="18"/>
-        </w:rPr>
-        <w:t xml:space="preserve">Neural Network: </w:t>
-      </w:r>
+        <w:spacing w:after="0" w:line="276" w:lineRule="auto"/>
+      </w:pPr>
       <w:r>
         <w:rPr>
           <w:rFonts w:ascii="Arial Nova" w:hAnsi="Arial Nova"/>
@@ -2495,15 +2844,23 @@
           <w:sz w:val="18"/>
           <w:szCs w:val="18"/>
         </w:rPr>
-        <w:t>trained on letters</w:t>
-      </w:r>
-      <w:r>
-        <w:rPr>
-          <w:rFonts w:ascii="Arial Nova" w:hAnsi="Arial Nova"/>
-          <w:sz w:val="18"/>
-          <w:szCs w:val="18"/>
-        </w:rPr>
-        <w:t xml:space="preserve"> in MATLAB</w:t>
+        <w:t xml:space="preserve">trained </w:t>
+      </w:r>
+      <w:r>
+        <w:rPr>
+          <w:rFonts w:ascii="Arial Nova" w:hAnsi="Arial Nova"/>
+          <w:sz w:val="18"/>
+          <w:szCs w:val="18"/>
+        </w:rPr>
+        <w:t>in optical character recognition using</w:t>
+      </w:r>
+      <w:r>
+        <w:rPr>
+          <w:rFonts w:ascii="Arial Nova" w:hAnsi="Arial Nova"/>
+          <w:sz w:val="18"/>
+          <w:szCs w:val="18"/>
+        </w:rPr>
+        <w:t xml:space="preserve"> MATLAB</w:t>
       </w:r>
       <w:r>
         <w:rPr>
@@ -2516,23 +2873,164 @@
     </w:p>
     <w:p>
       <w:pPr>
-        <w:jc w:val="right"/>
-      </w:pPr>
+        <w:pStyle w:val="ListParagraph"/>
+        <w:numPr>
+          <w:ilvl w:val="0"/>
+          <w:numId w:val="27"/>
+        </w:numPr>
+        <w:tabs>
+          <w:tab w:val="left" w:pos="3275"/>
+          <w:tab w:val="left" w:pos="7712"/>
+        </w:tabs>
+        <w:spacing w:after="0" w:line="276" w:lineRule="auto"/>
+      </w:pPr>
+      <w:r>
+        <w:rPr>
+          <w:rFonts w:ascii="Arial Nova" w:hAnsi="Arial Nova"/>
+          <w:sz w:val="18"/>
+          <w:szCs w:val="18"/>
+        </w:rPr>
+        <w:t>Organized</w:t>
+      </w:r>
+      <w:r>
+        <w:rPr>
+          <w:rFonts w:ascii="Arial Nova" w:hAnsi="Arial Nova"/>
+          <w:sz w:val="18"/>
+          <w:szCs w:val="18"/>
+        </w:rPr>
+        <w:t xml:space="preserve"> a</w:t>
+      </w:r>
+      <w:r>
+        <w:rPr>
+          <w:rFonts w:ascii="Arial Nova" w:hAnsi="Arial Nova"/>
+          <w:sz w:val="18"/>
+          <w:szCs w:val="18"/>
+        </w:rPr>
+        <w:t>n</w:t>
+      </w:r>
+      <w:r>
+        <w:rPr>
+          <w:rFonts w:ascii="Arial Nova" w:hAnsi="Arial Nova"/>
+          <w:sz w:val="18"/>
+          <w:szCs w:val="18"/>
+        </w:rPr>
+        <w:t xml:space="preserve"> outreach event to local high schoolers teaching resume writing and </w:t>
+      </w:r>
+      <w:r>
+        <w:rPr>
+          <w:rFonts w:ascii="Arial Nova" w:hAnsi="Arial Nova"/>
+          <w:sz w:val="18"/>
+          <w:szCs w:val="18"/>
+        </w:rPr>
+        <w:t xml:space="preserve">answering questions about STEM in college. </w:t>
+      </w:r>
     </w:p>
-    <w:p/>
-    <w:p/>
     <w:p>
       <w:pPr>
+        <w:pStyle w:val="ListParagraph"/>
+        <w:numPr>
+          <w:ilvl w:val="0"/>
+          <w:numId w:val="27"/>
+        </w:numPr>
+        <w:tabs>
+          <w:tab w:val="left" w:pos="3275"/>
+          <w:tab w:val="left" w:pos="7712"/>
+        </w:tabs>
+        <w:spacing w:after="0" w:line="276" w:lineRule="auto"/>
+        <w:rPr>
+          <w:rFonts w:ascii="Arial Nova" w:hAnsi="Arial Nova"/>
+          <w:sz w:val="18"/>
+          <w:szCs w:val="18"/>
+        </w:rPr>
+      </w:pPr>
+      <w:r>
+        <w:rPr>
+          <w:rFonts w:ascii="Arial Nova" w:hAnsi="Arial Nova"/>
+          <w:sz w:val="18"/>
+          <w:szCs w:val="18"/>
+        </w:rPr>
+        <w:t>Simulated forces</w:t>
+      </w:r>
+      <w:r>
+        <w:rPr>
+          <w:rFonts w:ascii="Arial Nova" w:hAnsi="Arial Nova"/>
+          <w:sz w:val="18"/>
+          <w:szCs w:val="18"/>
+        </w:rPr>
+        <w:t xml:space="preserve"> on a wing spar and box</w:t>
+      </w:r>
+      <w:r>
+        <w:rPr>
+          <w:rFonts w:ascii="Arial Nova" w:hAnsi="Arial Nova"/>
+          <w:sz w:val="18"/>
+          <w:szCs w:val="18"/>
+        </w:rPr>
+        <w:t xml:space="preserve"> in Ansys</w:t>
+      </w:r>
+      <w:r>
+        <w:rPr>
+          <w:rFonts w:ascii="Arial Nova" w:hAnsi="Arial Nova"/>
+          <w:sz w:val="18"/>
+          <w:szCs w:val="18"/>
+        </w:rPr>
+        <w:t xml:space="preserve"> for </w:t>
+      </w:r>
+      <w:proofErr w:type="spellStart"/>
+      <w:r>
+        <w:rPr>
+          <w:rFonts w:ascii="Arial Nova" w:hAnsi="Arial Nova"/>
+          <w:sz w:val="18"/>
+          <w:szCs w:val="18"/>
+        </w:rPr>
+        <w:t>UMich’s</w:t>
+      </w:r>
+      <w:proofErr w:type="spellEnd"/>
+      <w:r>
+        <w:rPr>
+          <w:rFonts w:ascii="Arial Nova" w:hAnsi="Arial Nova"/>
+          <w:sz w:val="18"/>
+          <w:szCs w:val="18"/>
+        </w:rPr>
+        <w:t xml:space="preserve"> AIAA</w:t>
+      </w:r>
+      <w:r>
+        <w:rPr>
+          <w:rFonts w:ascii="Arial Nova" w:hAnsi="Arial Nova"/>
+          <w:sz w:val="18"/>
+          <w:szCs w:val="18"/>
+        </w:rPr>
+        <w:t xml:space="preserve"> </w:t>
+      </w:r>
+      <w:r>
+        <w:rPr>
+          <w:rFonts w:ascii="Arial Nova" w:hAnsi="Arial Nova"/>
+          <w:sz w:val="18"/>
+          <w:szCs w:val="18"/>
+        </w:rPr>
+        <w:t>Aircraft</w:t>
+      </w:r>
+      <w:r>
+        <w:rPr>
+          <w:rFonts w:ascii="Arial Nova" w:hAnsi="Arial Nova"/>
+          <w:sz w:val="18"/>
+          <w:szCs w:val="18"/>
+        </w:rPr>
+        <w:t xml:space="preserve"> Design-Build-Fly team, MACH. </w:t>
+      </w:r>
+    </w:p>
+    <w:p>
+      <w:pPr>
+        <w:spacing w:line="276" w:lineRule="auto"/>
+      </w:pPr>
+    </w:p>
+    <w:p>
+      <w:pPr>
+        <w:spacing w:line="276" w:lineRule="auto"/>
         <w:jc w:val="right"/>
       </w:pPr>
     </w:p>
     <w:sectPr>
-      <w:headerReference w:type="even" r:id="rId11"/>
-      <w:headerReference w:type="default" r:id="rId12"/>
-      <w:footerReference w:type="even" r:id="rId13"/>
-      <w:footerReference w:type="default" r:id="rId14"/>
-      <w:headerReference w:type="first" r:id="rId15"/>
-      <w:footerReference w:type="first" r:id="rId16"/>
+      <w:footerReference w:type="default" r:id="rId11"/>
       <w:type w:val="continuous"/>
       <w:pgSz w:w="12240" w:h="15840"/>
       <w:pgMar w:top="720" w:right="720" w:bottom="720" w:left="720" w:header="720" w:footer="720" w:gutter="0"/>
@@ -2580,16 +3078,6 @@
   <w:p>
     <w:pPr>
       <w:pStyle w:val="Footer"/>
-    </w:pPr>
-  </w:p>
-</w:ftr>
-</file>
-
-<file path=word/footer2.xml><?xml version="1.0" encoding="utf-8"?>
-<w:ftr xmlns:wpc="http://schemas.microsoft.com/office/word/2010/wordprocessingCanvas" xmlns:cx="http://schemas.microsoft.com/office/drawing/2014/chartex" xmlns:cx1="http://schemas.microsoft.com/office/drawing/2015/9/8/chartex" xmlns:cx2="http://schemas.microsoft.com/office/drawing/2015/10/21/chartex" xmlns:cx3="http://schemas.microsoft.com/office/drawing/2016/5/9/chartex" xmlns:cx4="http://schemas.microsoft.com/office/drawing/2016/5/10/chartex" xmlns:cx5="http://schemas.microsoft.com/office/drawing/2016/5/11/chartex" xmlns:cx6="http://schemas.microsoft.com/office/drawing/2016/5/12/chartex" xmlns:cx7="http://schemas.microsoft.com/office/drawing/2016/5/13/chartex" xmlns:cx8="http://schemas.microsoft.com/office/drawing/2016/5/14/chartex" xmlns:mc="http://schemas.openxmlformats.org/markup-compatibility/2006" xmlns:aink="http://schemas.microsoft.com/office/drawing/2016/ink" xmlns:am3d="http://schemas.microsoft.com/office/drawing/2017/model3d" xmlns:o="urn:schemas-microsoft-com:office:office" xmlns:r="http://schemas.openxmlformats.org/officeDocument/2006/relationships" xmlns:m="http://schemas.openxmlformats.org/officeDocument/2006/math" xmlns:v="urn:schemas-microsoft-com:vml" xmlns:wp14="http://schemas.microsoft.com/office/word/2010/wordprocessingDrawing" xmlns:wp="http://schemas.openxmlformats.org/drawingml/2006/wordprocessingDrawing" xmlns:w10="urn:schemas-microsoft-com:office:word" xmlns:w="http://schemas.openxmlformats.org/wordprocessingml/2006/main" xmlns:w14="http://schemas.microsoft.com/office/word/2010/wordml" xmlns:w15="http://schemas.microsoft.com/office/word/2012/wordml" xmlns:w16cex="http://schemas.microsoft.com/office/word/2018/wordml/cex" xmlns:w16cid="http://schemas.microsoft.com/office/word/2016/wordml/cid" xmlns:w16="http://schemas.microsoft.com/office/word/2018/wordml" xmlns:w16sdtdh="http://schemas.microsoft.com/office/word/2020/wordml/sdtdatahash" xmlns:w16se="http://schemas.microsoft.com/office/word/2015/wordml/symex" xmlns:wpg="http://schemas.microsoft.com/office/word/2010/wordprocessingGroup" xmlns:wpi="http://schemas.microsoft.com/office/word/2010/wordprocessingInk" xmlns:wne="http://schemas.microsoft.com/office/word/2006/wordml" xmlns:wps="http://schemas.microsoft.com/office/word/2010/wordprocessingShape" mc:Ignorable="w14 w15 w16se w16cid w16 w16cex w16sdtdh wp14">
-  <w:p>
-    <w:pPr>
-      <w:pStyle w:val="Footer"/>
       <w:jc w:val="center"/>
       <w:rPr>
         <w:rFonts w:asciiTheme="majorHAnsi" w:hAnsiTheme="majorHAnsi"/>
@@ -2613,7 +3101,7 @@
         <w:sz w:val="10"/>
         <w:szCs w:val="10"/>
       </w:rPr>
-      <w:t>Updated: 2021-</w:t>
+      <w:t>Updated: 202</w:t>
     </w:r>
     <w:r>
       <w:rPr>
@@ -2621,50 +3109,8 @@
         <w:sz w:val="10"/>
         <w:szCs w:val="10"/>
       </w:rPr>
-      <w:t>1</w:t>
+      <w:t>2-01-02</w:t>
     </w:r>
-    <w:r>
-      <w:rPr>
-        <w:rFonts w:asciiTheme="majorHAnsi" w:hAnsiTheme="majorHAnsi"/>
-        <w:sz w:val="10"/>
-        <w:szCs w:val="10"/>
-      </w:rPr>
-      <w:t>1</w:t>
-    </w:r>
-    <w:r>
-      <w:rPr>
-        <w:rFonts w:asciiTheme="majorHAnsi" w:hAnsiTheme="majorHAnsi"/>
-        <w:sz w:val="10"/>
-        <w:szCs w:val="10"/>
-      </w:rPr>
-      <w:t>-</w:t>
-    </w:r>
-    <w:r>
-      <w:rPr>
-        <w:rFonts w:asciiTheme="majorHAnsi" w:hAnsiTheme="majorHAnsi"/>
-        <w:sz w:val="10"/>
-        <w:szCs w:val="10"/>
-      </w:rPr>
-      <w:t>03</w:t>
-    </w:r>
-    <w:r>
-      <w:rPr>
-        <w:rFonts w:asciiTheme="majorHAnsi" w:hAnsiTheme="majorHAnsi"/>
-        <w:sz w:val="10"/>
-        <w:szCs w:val="10"/>
-      </w:rPr>
-      <w:t>05</w:t>
-    </w:r>
-  </w:p>
-</w:ftr>
-</file>
-
-<file path=word/footer3.xml><?xml version="1.0" encoding="utf-8"?>
-<w:ftr xmlns:wpc="http://schemas.microsoft.com/office/word/2010/wordprocessingCanvas" xmlns:cx="http://schemas.microsoft.com/office/drawing/2014/chartex" xmlns:cx1="http://schemas.microsoft.com/office/drawing/2015/9/8/chartex" xmlns:cx2="http://schemas.microsoft.com/office/drawing/2015/10/21/chartex" xmlns:cx3="http://schemas.microsoft.com/office/drawing/2016/5/9/chartex" xmlns:cx4="http://schemas.microsoft.com/office/drawing/2016/5/10/chartex" xmlns:cx5="http://schemas.microsoft.com/office/drawing/2016/5/11/chartex" xmlns:cx6="http://schemas.microsoft.com/office/drawing/2016/5/12/chartex" xmlns:cx7="http://schemas.microsoft.com/office/drawing/2016/5/13/chartex" xmlns:cx8="http://schemas.microsoft.com/office/drawing/2016/5/14/chartex" xmlns:mc="http://schemas.openxmlformats.org/markup-compatibility/2006" xmlns:aink="http://schemas.microsoft.com/office/drawing/2016/ink" xmlns:am3d="http://schemas.microsoft.com/office/drawing/2017/model3d" xmlns:o="urn:schemas-microsoft-com:office:office" xmlns:r="http://schemas.openxmlformats.org/officeDocument/2006/relationships" xmlns:m="http://schemas.openxmlformats.org/officeDocument/2006/math" xmlns:v="urn:schemas-microsoft-com:vml" xmlns:wp14="http://schemas.microsoft.com/office/word/2010/wordprocessingDrawing" xmlns:wp="http://schemas.openxmlformats.org/drawingml/2006/wordprocessingDrawing" xmlns:w10="urn:schemas-microsoft-com:office:word" xmlns:w="http://schemas.openxmlformats.org/wordprocessingml/2006/main" xmlns:w14="http://schemas.microsoft.com/office/word/2010/wordml" xmlns:w15="http://schemas.microsoft.com/office/word/2012/wordml" xmlns:w16cex="http://schemas.microsoft.com/office/word/2018/wordml/cex" xmlns:w16cid="http://schemas.microsoft.com/office/word/2016/wordml/cid" xmlns:w16="http://schemas.microsoft.com/office/word/2018/wordml" xmlns:w16sdtdh="http://schemas.microsoft.com/office/word/2020/wordml/sdtdatahash" xmlns:w16se="http://schemas.microsoft.com/office/word/2015/wordml/symex" xmlns:wpg="http://schemas.microsoft.com/office/word/2010/wordprocessingGroup" xmlns:wpi="http://schemas.microsoft.com/office/word/2010/wordprocessingInk" xmlns:wne="http://schemas.microsoft.com/office/word/2006/wordml" xmlns:wps="http://schemas.microsoft.com/office/word/2010/wordprocessingShape" mc:Ignorable="w14 w15 w16se w16cid w16 w16cex w16sdtdh wp14">
-  <w:p>
-    <w:pPr>
-      <w:pStyle w:val="Footer"/>
-    </w:pPr>
   </w:p>
 </w:ftr>
 </file>
@@ -2699,36 +3145,6 @@
     </w:p>
   </w:footnote>
 </w:footnotes>
-</file>
-
-<file path=word/header1.xml><?xml version="1.0" encoding="utf-8"?>
-<w:hdr xmlns:wpc="http://schemas.microsoft.com/office/word/2010/wordprocessingCanvas" xmlns:cx="http://schemas.microsoft.com/office/drawing/2014/chartex" xmlns:cx1="http://schemas.microsoft.com/office/drawing/2015/9/8/chartex" xmlns:cx2="http://schemas.microsoft.com/office/drawing/2015/10/21/chartex" xmlns:cx3="http://schemas.microsoft.com/office/drawing/2016/5/9/chartex" xmlns:cx4="http://schemas.microsoft.com/office/drawing/2016/5/10/chartex" xmlns:cx5="http://schemas.microsoft.com/office/drawing/2016/5/11/chartex" xmlns:cx6="http://schemas.microsoft.com/office/drawing/2016/5/12/chartex" xmlns:cx7="http://schemas.microsoft.com/office/drawing/2016/5/13/chartex" xmlns:cx8="http://schemas.microsoft.com/office/drawing/2016/5/14/chartex" xmlns:mc="http://schemas.openxmlformats.org/markup-compatibility/2006" xmlns:aink="http://schemas.microsoft.com/office/drawing/2016/ink" xmlns:am3d="http://schemas.microsoft.com/office/drawing/2017/model3d" xmlns:o="urn:schemas-microsoft-com:office:office" xmlns:r="http://schemas.openxmlformats.org/officeDocument/2006/relationships" xmlns:m="http://schemas.openxmlformats.org/officeDocument/2006/math" xmlns:v="urn:schemas-microsoft-com:vml" xmlns:wp14="http://schemas.microsoft.com/office/word/2010/wordprocessingDrawing" xmlns:wp="http://schemas.openxmlformats.org/drawingml/2006/wordprocessingDrawing" xmlns:w10="urn:schemas-microsoft-com:office:word" xmlns:w="http://schemas.openxmlformats.org/wordprocessingml/2006/main" xmlns:w14="http://schemas.microsoft.com/office/word/2010/wordml" xmlns:w15="http://schemas.microsoft.com/office/word/2012/wordml" xmlns:w16cex="http://schemas.microsoft.com/office/word/2018/wordml/cex" xmlns:w16cid="http://schemas.microsoft.com/office/word/2016/wordml/cid" xmlns:w16="http://schemas.microsoft.com/office/word/2018/wordml" xmlns:w16sdtdh="http://schemas.microsoft.com/office/word/2020/wordml/sdtdatahash" xmlns:w16se="http://schemas.microsoft.com/office/word/2015/wordml/symex" xmlns:wpg="http://schemas.microsoft.com/office/word/2010/wordprocessingGroup" xmlns:wpi="http://schemas.microsoft.com/office/word/2010/wordprocessingInk" xmlns:wne="http://schemas.microsoft.com/office/word/2006/wordml" xmlns:wps="http://schemas.microsoft.com/office/word/2010/wordprocessingShape" mc:Ignorable="w14 w15 w16se w16cid w16 w16cex w16sdtdh wp14">
-  <w:p>
-    <w:pPr>
-      <w:pStyle w:val="Header"/>
-    </w:pPr>
-  </w:p>
-</w:hdr>
-</file>
-
-<file path=word/header2.xml><?xml version="1.0" encoding="utf-8"?>
-<w:hdr xmlns:wpc="http://schemas.microsoft.com/office/word/2010/wordprocessingCanvas" xmlns:cx="http://schemas.microsoft.com/office/drawing/2014/chartex" xmlns:cx1="http://schemas.microsoft.com/office/drawing/2015/9/8/chartex" xmlns:cx2="http://schemas.microsoft.com/office/drawing/2015/10/21/chartex" xmlns:cx3="http://schemas.microsoft.com/office/drawing/2016/5/9/chartex" xmlns:cx4="http://schemas.microsoft.com/office/drawing/2016/5/10/chartex" xmlns:cx5="http://schemas.microsoft.com/office/drawing/2016/5/11/chartex" xmlns:cx6="http://schemas.microsoft.com/office/drawing/2016/5/12/chartex" xmlns:cx7="http://schemas.microsoft.com/office/drawing/2016/5/13/chartex" xmlns:cx8="http://schemas.microsoft.com/office/drawing/2016/5/14/chartex" xmlns:mc="http://schemas.openxmlformats.org/markup-compatibility/2006" xmlns:aink="http://schemas.microsoft.com/office/drawing/2016/ink" xmlns:am3d="http://schemas.microsoft.com/office/drawing/2017/model3d" xmlns:o="urn:schemas-microsoft-com:office:office" xmlns:r="http://schemas.openxmlformats.org/officeDocument/2006/relationships" xmlns:m="http://schemas.openxmlformats.org/officeDocument/2006/math" xmlns:v="urn:schemas-microsoft-com:vml" xmlns:wp14="http://schemas.microsoft.com/office/word/2010/wordprocessingDrawing" xmlns:wp="http://schemas.openxmlformats.org/drawingml/2006/wordprocessingDrawing" xmlns:w10="urn:schemas-microsoft-com:office:word" xmlns:w="http://schemas.openxmlformats.org/wordprocessingml/2006/main" xmlns:w14="http://schemas.microsoft.com/office/word/2010/wordml" xmlns:w15="http://schemas.microsoft.com/office/word/2012/wordml" xmlns:w16cex="http://schemas.microsoft.com/office/word/2018/wordml/cex" xmlns:w16cid="http://schemas.microsoft.com/office/word/2016/wordml/cid" xmlns:w16="http://schemas.microsoft.com/office/word/2018/wordml" xmlns:w16sdtdh="http://schemas.microsoft.com/office/word/2020/wordml/sdtdatahash" xmlns:w16se="http://schemas.microsoft.com/office/word/2015/wordml/symex" xmlns:wpg="http://schemas.microsoft.com/office/word/2010/wordprocessingGroup" xmlns:wpi="http://schemas.microsoft.com/office/word/2010/wordprocessingInk" xmlns:wne="http://schemas.microsoft.com/office/word/2006/wordml" xmlns:wps="http://schemas.microsoft.com/office/word/2010/wordprocessingShape" mc:Ignorable="w14 w15 w16se w16cid w16 w16cex w16sdtdh wp14">
-  <w:p>
-    <w:pPr>
-      <w:pStyle w:val="Header"/>
-    </w:pPr>
-  </w:p>
-</w:hdr>
-</file>
-
-<file path=word/header3.xml><?xml version="1.0" encoding="utf-8"?>
-<w:hdr xmlns:wpc="http://schemas.microsoft.com/office/word/2010/wordprocessingCanvas" xmlns:cx="http://schemas.microsoft.com/office/drawing/2014/chartex" xmlns:cx1="http://schemas.microsoft.com/office/drawing/2015/9/8/chartex" xmlns:cx2="http://schemas.microsoft.com/office/drawing/2015/10/21/chartex" xmlns:cx3="http://schemas.microsoft.com/office/drawing/2016/5/9/chartex" xmlns:cx4="http://schemas.microsoft.com/office/drawing/2016/5/10/chartex" xmlns:cx5="http://schemas.microsoft.com/office/drawing/2016/5/11/chartex" xmlns:cx6="http://schemas.microsoft.com/office/drawing/2016/5/12/chartex" xmlns:cx7="http://schemas.microsoft.com/office/drawing/2016/5/13/chartex" xmlns:cx8="http://schemas.microsoft.com/office/drawing/2016/5/14/chartex" xmlns:mc="http://schemas.openxmlformats.org/markup-compatibility/2006" xmlns:aink="http://schemas.microsoft.com/office/drawing/2016/ink" xmlns:am3d="http://schemas.microsoft.com/office/drawing/2017/model3d" xmlns:o="urn:schemas-microsoft-com:office:office" xmlns:r="http://schemas.openxmlformats.org/officeDocument/2006/relationships" xmlns:m="http://schemas.openxmlformats.org/officeDocument/2006/math" xmlns:v="urn:schemas-microsoft-com:vml" xmlns:wp14="http://schemas.microsoft.com/office/word/2010/wordprocessingDrawing" xmlns:wp="http://schemas.openxmlformats.org/drawingml/2006/wordprocessingDrawing" xmlns:w10="urn:schemas-microsoft-com:office:word" xmlns:w="http://schemas.openxmlformats.org/wordprocessingml/2006/main" xmlns:w14="http://schemas.microsoft.com/office/word/2010/wordml" xmlns:w15="http://schemas.microsoft.com/office/word/2012/wordml" xmlns:w16cex="http://schemas.microsoft.com/office/word/2018/wordml/cex" xmlns:w16cid="http://schemas.microsoft.com/office/word/2016/wordml/cid" xmlns:w16="http://schemas.microsoft.com/office/word/2018/wordml" xmlns:w16sdtdh="http://schemas.microsoft.com/office/word/2020/wordml/sdtdatahash" xmlns:w16se="http://schemas.microsoft.com/office/word/2015/wordml/symex" xmlns:wpg="http://schemas.microsoft.com/office/word/2010/wordprocessingGroup" xmlns:wpi="http://schemas.microsoft.com/office/word/2010/wordprocessingInk" xmlns:wne="http://schemas.microsoft.com/office/word/2006/wordml" xmlns:wps="http://schemas.microsoft.com/office/word/2010/wordprocessingShape" mc:Ignorable="w14 w15 w16se w16cid w16 w16cex w16sdtdh wp14">
-  <w:p>
-    <w:pPr>
-      <w:pStyle w:val="Header"/>
-    </w:pPr>
-  </w:p>
-</w:hdr>
 </file>
 
 <file path=word/numbering.xml><?xml version="1.0" encoding="utf-8"?>
@@ -5900,8 +6316,8 @@
   <w:abstractNum w:abstractNumId="28" w15:restartNumberingAfterBreak="0">
     <w:nsid w:val="722133CE"/>
     <w:multiLevelType w:val="hybridMultilevel"/>
-    <w:tmpl w:val="2F1A5F4E"/>
-    <w:lvl w:ilvl="0" w:tplc="04090001">
+    <w:tmpl w:val="B6CAFD52"/>
+    <w:lvl w:ilvl="0" w:tplc="F3ACA808">
       <w:start w:val="1"/>
       <w:numFmt w:val="bullet"/>
       <w:lvlText w:val=""/>
@@ -5911,6 +6327,8 @@
       </w:pPr>
       <w:rPr>
         <w:rFonts w:ascii="Symbol" w:hAnsi="Symbol" w:hint="default"/>
+        <w:sz w:val="18"/>
+        <w:szCs w:val="18"/>
       </w:rPr>
     </w:lvl>
     <w:lvl w:ilvl="1" w:tplc="04090003">

</xml_diff>

<commit_message>
Composites vs Space Systems Engineering
</commit_message>
<xml_diff>
--- a/Resume.docx
+++ b/Resume.docx
@@ -13,6 +13,15 @@
           <w:szCs w:val="20"/>
         </w:rPr>
       </w:pPr>
+      <w:r>
+        <w:rPr>
+          <w:rFonts w:ascii="Arial Nova" w:hAnsi="Arial Nova" w:cstheme="minorHAnsi"/>
+          <w:bCs/>
+          <w:sz w:val="32"/>
+          <w:szCs w:val="20"/>
+        </w:rPr>
+        <w:t>`</w:t>
+      </w:r>
       <w:r>
         <w:rPr>
           <w:rFonts w:ascii="Arial Nova" w:hAnsi="Arial Nova" w:cstheme="minorHAnsi"/>
@@ -327,7 +336,7 @@
                 <w:sz w:val="18"/>
                 <w:szCs w:val="18"/>
               </w:rPr>
-              <w:t>Master of</w:t>
+              <w:t>M</w:t>
             </w:r>
             <w:r>
               <w:rPr>
@@ -337,7 +346,7 @@
                 <w:sz w:val="18"/>
                 <w:szCs w:val="18"/>
               </w:rPr>
-              <w:t xml:space="preserve"> Eng. </w:t>
+              <w:t>.</w:t>
             </w:r>
             <w:r>
               <w:rPr>
@@ -347,7 +356,7 @@
                 <w:sz w:val="18"/>
                 <w:szCs w:val="18"/>
               </w:rPr>
-              <w:t xml:space="preserve">Space </w:t>
+              <w:t>S.E</w:t>
             </w:r>
             <w:r>
               <w:rPr>
@@ -357,6 +366,36 @@
                 <w:sz w:val="18"/>
                 <w:szCs w:val="18"/>
               </w:rPr>
+              <w:t xml:space="preserve"> </w:t>
+            </w:r>
+            <w:r>
+              <w:rPr>
+                <w:rFonts w:ascii="Arial Nova" w:hAnsi="Arial Nova" w:cs="Tahoma"/>
+                <w:b/>
+                <w:bCs/>
+                <w:sz w:val="18"/>
+                <w:szCs w:val="18"/>
+              </w:rPr>
+              <w:t>Aerospace</w:t>
+            </w:r>
+            <w:r>
+              <w:rPr>
+                <w:rFonts w:ascii="Arial Nova" w:hAnsi="Arial Nova" w:cs="Tahoma"/>
+                <w:b/>
+                <w:bCs/>
+                <w:sz w:val="18"/>
+                <w:szCs w:val="18"/>
+              </w:rPr>
+              <w:t xml:space="preserve"> </w:t>
+            </w:r>
+            <w:r>
+              <w:rPr>
+                <w:rFonts w:ascii="Arial Nova" w:hAnsi="Arial Nova" w:cs="Tahoma"/>
+                <w:b/>
+                <w:bCs/>
+                <w:sz w:val="18"/>
+                <w:szCs w:val="18"/>
+              </w:rPr>
               <w:t xml:space="preserve">Engineering </w:t>
             </w:r>
             <w:r>
@@ -381,7 +420,7 @@
                 <w:sz w:val="18"/>
                 <w:szCs w:val="18"/>
               </w:rPr>
-              <w:t xml:space="preserve"> (Pending Admission) </w:t>
+              <w:t xml:space="preserve"> </w:t>
             </w:r>
           </w:p>
           <w:p>
@@ -506,13 +545,23 @@
         </w:rPr>
         <w:t xml:space="preserve"> </w:t>
       </w:r>
+      <w:proofErr w:type="spellStart"/>
       <w:r>
         <w:rPr>
           <w:rFonts w:ascii="Arial Nova" w:hAnsi="Arial Nova" w:cs="Tahoma"/>
           <w:sz w:val="18"/>
           <w:szCs w:val="18"/>
         </w:rPr>
-        <w:t>Hypersonics,</w:t>
+        <w:t>Hypersonics</w:t>
+      </w:r>
+      <w:proofErr w:type="spellEnd"/>
+      <w:r>
+        <w:rPr>
+          <w:rFonts w:ascii="Arial Nova" w:hAnsi="Arial Nova" w:cs="Tahoma"/>
+          <w:sz w:val="18"/>
+          <w:szCs w:val="18"/>
+        </w:rPr>
+        <w:t>,</w:t>
       </w:r>
       <w:r>
         <w:rPr>
@@ -1099,15 +1148,7 @@
           <w:sz w:val="18"/>
           <w:szCs w:val="18"/>
         </w:rPr>
-        <w:t>MS</w:t>
-      </w:r>
-      <w:r>
-        <w:rPr>
-          <w:rFonts w:ascii="Arial Nova" w:hAnsi="Arial Nova"/>
-          <w:sz w:val="18"/>
-          <w:szCs w:val="18"/>
-        </w:rPr>
-        <w:t xml:space="preserve"> Office Master Cert</w:t>
+        <w:t>ArcGIS</w:t>
       </w:r>
     </w:p>
     <w:p>
@@ -1314,7 +1355,47 @@
                 <w:sz w:val="18"/>
                 <w:szCs w:val="18"/>
               </w:rPr>
-              <w:t>Aeromechanical Engineering Intern</w:t>
+              <w:t>Composite</w:t>
+            </w:r>
+            <w:r>
+              <w:rPr>
+                <w:rFonts w:ascii="Arial Nova" w:eastAsiaTheme="majorEastAsia" w:hAnsi="Arial Nova" w:cstheme="minorHAnsi"/>
+                <w:i/>
+                <w:iCs/>
+                <w:sz w:val="18"/>
+                <w:szCs w:val="18"/>
+              </w:rPr>
+              <w:t xml:space="preserve"> Materials</w:t>
+            </w:r>
+            <w:r>
+              <w:rPr>
+                <w:rFonts w:ascii="Arial Nova" w:eastAsiaTheme="majorEastAsia" w:hAnsi="Arial Nova" w:cstheme="minorHAnsi"/>
+                <w:i/>
+                <w:iCs/>
+                <w:sz w:val="18"/>
+                <w:szCs w:val="18"/>
+              </w:rPr>
+              <w:t xml:space="preserve"> &amp; Performance</w:t>
+            </w:r>
+            <w:r>
+              <w:rPr>
+                <w:rFonts w:ascii="Arial Nova" w:eastAsiaTheme="majorEastAsia" w:hAnsi="Arial Nova" w:cstheme="minorHAnsi"/>
+                <w:i/>
+                <w:iCs/>
+                <w:sz w:val="18"/>
+                <w:szCs w:val="18"/>
+              </w:rPr>
+              <w:t xml:space="preserve"> Analysis </w:t>
+            </w:r>
+            <w:r>
+              <w:rPr>
+                <w:rFonts w:ascii="Arial Nova" w:eastAsiaTheme="majorEastAsia" w:hAnsi="Arial Nova" w:cstheme="minorHAnsi"/>
+                <w:i/>
+                <w:iCs/>
+                <w:sz w:val="18"/>
+                <w:szCs w:val="18"/>
+              </w:rPr>
+              <w:t>Intern</w:t>
             </w:r>
           </w:p>
         </w:tc>
@@ -1979,6 +2060,162 @@
     </w:p>
     <w:p>
       <w:pPr>
+        <w:pStyle w:val="ListParagraph"/>
+        <w:spacing w:after="0" w:line="276" w:lineRule="auto"/>
+        <w:rPr>
+          <w:rFonts w:ascii="Arial Nova" w:hAnsi="Arial Nova"/>
+          <w:sz w:val="6"/>
+          <w:szCs w:val="6"/>
+        </w:rPr>
+      </w:pPr>
+    </w:p>
+    <w:p>
+      <w:pPr>
+        <w:keepNext/>
+        <w:keepLines/>
+        <w:tabs>
+          <w:tab w:val="left" w:pos="720"/>
+          <w:tab w:val="left" w:pos="1440"/>
+          <w:tab w:val="left" w:pos="2160"/>
+          <w:tab w:val="left" w:pos="2880"/>
+          <w:tab w:val="left" w:pos="3600"/>
+          <w:tab w:val="left" w:pos="4320"/>
+          <w:tab w:val="left" w:pos="5040"/>
+          <w:tab w:val="right" w:pos="10800"/>
+        </w:tabs>
+        <w:spacing w:after="0" w:line="240" w:lineRule="auto"/>
+        <w:outlineLvl w:val="1"/>
+        <w:rPr>
+          <w:rFonts w:ascii="Arial Nova" w:eastAsiaTheme="majorEastAsia" w:hAnsi="Arial Nova" w:cstheme="minorHAnsi"/>
+          <w:b/>
+          <w:bCs/>
+          <w:sz w:val="20"/>
+          <w:szCs w:val="20"/>
+        </w:rPr>
+      </w:pPr>
+      <w:r>
+        <w:rPr>
+          <w:rFonts w:ascii="Arial Nova" w:eastAsiaTheme="majorEastAsia" w:hAnsi="Arial Nova" w:cstheme="minorHAnsi"/>
+          <w:b/>
+          <w:bCs/>
+          <w:sz w:val="20"/>
+          <w:szCs w:val="20"/>
+        </w:rPr>
+        <w:t>Orbital Slot Dynamics for Low-Earth Orbit Constellations</w:t>
+      </w:r>
+      <w:r>
+        <w:rPr>
+          <w:rFonts w:ascii="Arial Nova" w:eastAsiaTheme="majorEastAsia" w:hAnsi="Arial Nova" w:cstheme="minorHAnsi"/>
+          <w:b/>
+          <w:bCs/>
+          <w:sz w:val="20"/>
+          <w:szCs w:val="20"/>
+        </w:rPr>
+        <w:tab/>
+      </w:r>
+      <w:r>
+        <w:rPr>
+          <w:rFonts w:ascii="Arial Nova" w:eastAsiaTheme="majorEastAsia" w:hAnsi="Arial Nova" w:cstheme="minorHAnsi"/>
+          <w:b/>
+          <w:bCs/>
+          <w:sz w:val="18"/>
+          <w:szCs w:val="18"/>
+        </w:rPr>
+        <w:t>Spring 23</w:t>
+      </w:r>
+    </w:p>
+    <w:p>
+      <w:pPr>
+        <w:pStyle w:val="ListParagraph"/>
+        <w:numPr>
+          <w:ilvl w:val="0"/>
+          <w:numId w:val="30"/>
+        </w:numPr>
+        <w:spacing w:after="0" w:line="276" w:lineRule="auto"/>
+        <w:rPr>
+          <w:rFonts w:ascii="Arial Nova" w:hAnsi="Arial Nova"/>
+          <w:sz w:val="16"/>
+          <w:szCs w:val="16"/>
+        </w:rPr>
+      </w:pPr>
+      <w:r>
+        <w:rPr>
+          <w:rFonts w:ascii="Arial Nova" w:hAnsi="Arial Nova"/>
+          <w:sz w:val="16"/>
+          <w:szCs w:val="16"/>
+        </w:rPr>
+        <w:t>Modeled an orbital slot system, representative of a large communications constellation in low earth orbit.</w:t>
+      </w:r>
+    </w:p>
+    <w:p>
+      <w:pPr>
+        <w:pStyle w:val="ListParagraph"/>
+        <w:numPr>
+          <w:ilvl w:val="0"/>
+          <w:numId w:val="30"/>
+        </w:numPr>
+        <w:spacing w:after="0" w:line="276" w:lineRule="auto"/>
+        <w:rPr>
+          <w:rFonts w:ascii="Arial Nova" w:hAnsi="Arial Nova"/>
+          <w:sz w:val="16"/>
+          <w:szCs w:val="16"/>
+        </w:rPr>
+      </w:pPr>
+      <w:r>
+        <w:rPr>
+          <w:rFonts w:ascii="Arial Nova" w:hAnsi="Arial Nova"/>
+          <w:sz w:val="16"/>
+          <w:szCs w:val="16"/>
+        </w:rPr>
+        <w:t xml:space="preserve">Built a high-fidelity propagation model, accounting for satellite path perturbations due to irregularities in Earth’s gravitational field. </w:t>
+      </w:r>
+    </w:p>
+    <w:p>
+      <w:pPr>
+        <w:pStyle w:val="ListParagraph"/>
+        <w:numPr>
+          <w:ilvl w:val="0"/>
+          <w:numId w:val="30"/>
+        </w:numPr>
+        <w:spacing w:after="0" w:line="276" w:lineRule="auto"/>
+        <w:rPr>
+          <w:rFonts w:ascii="Arial Nova" w:hAnsi="Arial Nova"/>
+          <w:sz w:val="16"/>
+          <w:szCs w:val="16"/>
+        </w:rPr>
+      </w:pPr>
+      <w:r>
+        <w:rPr>
+          <w:rFonts w:ascii="Arial Nova" w:hAnsi="Arial Nova"/>
+          <w:sz w:val="16"/>
+          <w:szCs w:val="16"/>
+        </w:rPr>
+        <w:t>Explored the viability of employing a low-fidelity slot model by contrasting different fidelity slots against a high-fidelity satellite propagation.</w:t>
+      </w:r>
+      <w:r>
+        <w:rPr>
+          <w:rFonts w:ascii="Arial Nova" w:eastAsiaTheme="majorEastAsia" w:hAnsi="Arial Nova" w:cstheme="minorHAnsi"/>
+          <w:b/>
+          <w:bCs/>
+          <w:sz w:val="20"/>
+          <w:szCs w:val="20"/>
+        </w:rPr>
+        <w:t xml:space="preserve"> </w:t>
+      </w:r>
+    </w:p>
+    <w:p>
+      <w:pPr>
+        <w:pStyle w:val="ListParagraph"/>
+        <w:spacing w:after="0" w:line="276" w:lineRule="auto"/>
+        <w:rPr>
+          <w:rFonts w:ascii="Arial Nova" w:hAnsi="Arial Nova"/>
+          <w:sz w:val="6"/>
+          <w:szCs w:val="6"/>
+        </w:rPr>
+      </w:pPr>
+    </w:p>
+    <w:p>
+      <w:pPr>
         <w:keepNext/>
         <w:keepLines/>
         <w:spacing w:after="0" w:line="240" w:lineRule="auto"/>
@@ -2110,47 +2347,7 @@
                 <w:sz w:val="18"/>
                 <w:szCs w:val="18"/>
               </w:rPr>
-              <w:t xml:space="preserve"> </w:t>
-            </w:r>
-            <w:r>
-              <w:rPr>
-                <w:rFonts w:ascii="Arial Nova" w:eastAsiaTheme="majorEastAsia" w:hAnsi="Arial Nova" w:cstheme="minorHAnsi"/>
-                <w:b/>
-                <w:bCs/>
-                <w:sz w:val="18"/>
-                <w:szCs w:val="18"/>
-              </w:rPr>
-              <w:t>–</w:t>
-            </w:r>
-            <w:r>
-              <w:rPr>
-                <w:rFonts w:ascii="Arial Nova" w:eastAsiaTheme="majorEastAsia" w:hAnsi="Arial Nova" w:cstheme="minorHAnsi"/>
-                <w:b/>
-                <w:bCs/>
-                <w:sz w:val="18"/>
-                <w:szCs w:val="18"/>
-              </w:rPr>
-              <w:t xml:space="preserve"> </w:t>
-            </w:r>
-            <w:r>
-              <w:rPr>
-                <w:rFonts w:ascii="Arial Nova" w:eastAsiaTheme="majorEastAsia" w:hAnsi="Arial Nova" w:cstheme="minorHAnsi"/>
-                <w:b/>
-                <w:bCs/>
-                <w:sz w:val="18"/>
-                <w:szCs w:val="18"/>
-              </w:rPr>
-              <w:t>Spring</w:t>
-            </w:r>
-            <w:r>
-              <w:rPr>
-                <w:rFonts w:ascii="Arial Nova" w:eastAsiaTheme="majorEastAsia" w:hAnsi="Arial Nova" w:cstheme="minorHAnsi"/>
-                <w:b/>
-                <w:bCs/>
-                <w:sz w:val="18"/>
-                <w:szCs w:val="18"/>
-              </w:rPr>
-              <w:t xml:space="preserve"> 23</w:t>
+              <w:t xml:space="preserve"> – Spring 23</w:t>
             </w:r>
           </w:p>
         </w:tc>
@@ -2176,31 +2373,7 @@
           <w:sz w:val="16"/>
           <w:szCs w:val="16"/>
         </w:rPr>
-        <w:t>Demonst</w:t>
-      </w:r>
-      <w:r>
-        <w:rPr>
-          <w:rFonts w:ascii="Arial Nova" w:hAnsi="Arial Nova"/>
-          <w:sz w:val="16"/>
-          <w:szCs w:val="16"/>
-        </w:rPr>
-        <w:t>rated</w:t>
-      </w:r>
-      <w:r>
-        <w:rPr>
-          <w:rFonts w:ascii="Arial Nova" w:hAnsi="Arial Nova"/>
-          <w:sz w:val="16"/>
-          <w:szCs w:val="16"/>
-        </w:rPr>
-        <w:t xml:space="preserve"> formation flight, stabilization, and </w:t>
-      </w:r>
-      <w:r>
-        <w:rPr>
-          <w:rFonts w:ascii="Arial Nova" w:hAnsi="Arial Nova"/>
-          <w:sz w:val="16"/>
-          <w:szCs w:val="16"/>
-        </w:rPr>
-        <w:t>optical systems using drones for future telescope formation in space.</w:t>
+        <w:t>Demonstrated formation flight, stabilization, and optical systems using drones for future telescope formation in space.</w:t>
       </w:r>
     </w:p>
     <w:p>
@@ -2223,47 +2396,7 @@
           <w:sz w:val="16"/>
           <w:szCs w:val="16"/>
         </w:rPr>
-        <w:t xml:space="preserve">Conducted multiple flight tests and </w:t>
-      </w:r>
-      <w:r>
-        <w:rPr>
-          <w:rFonts w:ascii="Arial Nova" w:hAnsi="Arial Nova"/>
-          <w:sz w:val="16"/>
-          <w:szCs w:val="16"/>
-        </w:rPr>
-        <w:t>analyzed</w:t>
-      </w:r>
-      <w:r>
-        <w:rPr>
-          <w:rFonts w:ascii="Arial Nova" w:hAnsi="Arial Nova"/>
-          <w:sz w:val="16"/>
-          <w:szCs w:val="16"/>
-        </w:rPr>
-        <w:t xml:space="preserve"> </w:t>
-      </w:r>
-      <w:r>
-        <w:rPr>
-          <w:rFonts w:ascii="Arial Nova" w:hAnsi="Arial Nova"/>
-          <w:sz w:val="16"/>
-          <w:szCs w:val="16"/>
-        </w:rPr>
-        <w:t xml:space="preserve">flight </w:t>
-      </w:r>
-      <w:r>
-        <w:rPr>
-          <w:rFonts w:ascii="Arial Nova" w:hAnsi="Arial Nova"/>
-          <w:sz w:val="16"/>
-          <w:szCs w:val="16"/>
-        </w:rPr>
-        <w:t>data</w:t>
-      </w:r>
-      <w:r>
-        <w:rPr>
-          <w:rFonts w:ascii="Arial Nova" w:hAnsi="Arial Nova"/>
-          <w:sz w:val="16"/>
-          <w:szCs w:val="16"/>
-        </w:rPr>
-        <w:t xml:space="preserve"> to determine the stability of drone platforms. </w:t>
+        <w:t xml:space="preserve">Conducted multiple flight tests and analyzed flight data to determine the stability of drone platforms. </w:t>
       </w:r>
     </w:p>
     <w:p>
@@ -2546,6 +2679,7 @@
           <w:ilvl w:val="0"/>
           <w:numId w:val="33"/>
         </w:numPr>
+        <w:spacing w:after="0"/>
         <w:rPr>
           <w:rFonts w:ascii="Arial Nova" w:hAnsi="Arial Nova"/>
           <w:sz w:val="16"/>
@@ -2584,17 +2718,6 @@
         </w:rPr>
         <w:t>.</w:t>
       </w:r>
-    </w:p>
-    <w:p>
-      <w:pPr>
-        <w:pStyle w:val="ListParagraph"/>
-        <w:spacing w:after="0" w:line="276" w:lineRule="auto"/>
-        <w:rPr>
-          <w:rFonts w:ascii="Arial Nova" w:hAnsi="Arial Nova"/>
-          <w:sz w:val="4"/>
-          <w:szCs w:val="4"/>
-        </w:rPr>
-      </w:pPr>
     </w:p>
     <w:tbl>
       <w:tblPr>
@@ -2642,7 +2765,7 @@
                 <w:sz w:val="18"/>
                 <w:szCs w:val="18"/>
               </w:rPr>
-              <w:t>Tank Pressure Control</w:t>
+              <w:t xml:space="preserve">Fin Testing, Project </w:t>
             </w:r>
             <w:r>
               <w:rPr>
@@ -2652,7 +2775,7 @@
                 <w:sz w:val="18"/>
                 <w:szCs w:val="18"/>
               </w:rPr>
-              <w:t xml:space="preserve"> Vibration Testing, Engineer</w:t>
+              <w:t>Manager</w:t>
             </w:r>
           </w:p>
         </w:tc>
@@ -2688,7 +2811,7 @@
                 <w:sz w:val="18"/>
                 <w:szCs w:val="18"/>
               </w:rPr>
-              <w:t>Summer 22</w:t>
+              <w:t>Summer 21</w:t>
             </w:r>
           </w:p>
         </w:tc>
@@ -2701,7 +2824,7 @@
           <w:ilvl w:val="0"/>
           <w:numId w:val="30"/>
         </w:numPr>
-        <w:spacing w:after="0" w:line="276" w:lineRule="auto"/>
+        <w:spacing w:after="0"/>
         <w:rPr>
           <w:rFonts w:ascii="Arial Nova" w:hAnsi="Arial Nova"/>
           <w:sz w:val="16"/>
@@ -2714,18 +2837,246 @@
           <w:sz w:val="16"/>
           <w:szCs w:val="16"/>
         </w:rPr>
-        <w:t>Designed mounting hardware for high pressure systems resulting in a design with a resonant frequency outside of the test range.</w:t>
+        <w:t>Designed a rotating test stand for the fin can allowing for induced roll and fin loading evaluation in a wind tunnel.</w:t>
+      </w:r>
+    </w:p>
+    <w:tbl>
+      <w:tblPr>
+        <w:tblStyle w:val="TableGrid"/>
+        <w:tblW w:w="0" w:type="auto"/>
+        <w:tblCellMar>
+          <w:left w:w="0" w:type="dxa"/>
+          <w:right w:w="0" w:type="dxa"/>
+        </w:tblCellMar>
+        <w:tblLook w:val="04A0" w:firstRow="1" w:lastRow="0" w:firstColumn="1" w:lastColumn="0" w:noHBand="0" w:noVBand="1"/>
+      </w:tblPr>
+      <w:tblGrid>
+        <w:gridCol w:w="5760"/>
+        <w:gridCol w:w="5030"/>
+      </w:tblGrid>
+      <w:tr>
+        <w:tc>
+          <w:tcPr>
+            <w:tcW w:w="5760" w:type="dxa"/>
+            <w:tcBorders>
+              <w:top w:val="nil"/>
+              <w:left w:val="nil"/>
+              <w:bottom w:val="nil"/>
+              <w:right w:val="nil"/>
+            </w:tcBorders>
+          </w:tcPr>
+          <w:p>
+            <w:pPr>
+              <w:keepNext/>
+              <w:keepLines/>
+              <w:outlineLvl w:val="1"/>
+              <w:rPr>
+                <w:rFonts w:ascii="Arial Nova" w:eastAsiaTheme="majorEastAsia" w:hAnsi="Arial Nova" w:cstheme="minorHAnsi"/>
+                <w:i/>
+                <w:iCs/>
+                <w:sz w:val="18"/>
+                <w:szCs w:val="18"/>
+              </w:rPr>
+            </w:pPr>
+            <w:r>
+              <w:rPr>
+                <w:rFonts w:ascii="Arial Nova" w:eastAsiaTheme="majorEastAsia" w:hAnsi="Arial Nova" w:cstheme="minorHAnsi"/>
+                <w:i/>
+                <w:iCs/>
+                <w:sz w:val="18"/>
+                <w:szCs w:val="18"/>
+              </w:rPr>
+              <w:t>Separation Mechanism,</w:t>
+            </w:r>
+            <w:r>
+              <w:rPr>
+                <w:rFonts w:ascii="Arial Nova" w:eastAsiaTheme="majorEastAsia" w:hAnsi="Arial Nova" w:cstheme="minorHAnsi"/>
+                <w:i/>
+                <w:iCs/>
+                <w:sz w:val="18"/>
+                <w:szCs w:val="18"/>
+              </w:rPr>
+              <w:t xml:space="preserve"> </w:t>
+            </w:r>
+            <w:r>
+              <w:rPr>
+                <w:rFonts w:ascii="Arial Nova" w:eastAsiaTheme="majorEastAsia" w:hAnsi="Arial Nova" w:cstheme="minorHAnsi"/>
+                <w:i/>
+                <w:iCs/>
+                <w:sz w:val="18"/>
+                <w:szCs w:val="18"/>
+              </w:rPr>
+              <w:t>Engineer</w:t>
+            </w:r>
+          </w:p>
+        </w:tc>
+        <w:tc>
+          <w:tcPr>
+            <w:tcW w:w="5030" w:type="dxa"/>
+            <w:tcBorders>
+              <w:top w:val="nil"/>
+              <w:left w:val="nil"/>
+              <w:bottom w:val="nil"/>
+              <w:right w:val="nil"/>
+            </w:tcBorders>
+          </w:tcPr>
+          <w:p>
+            <w:pPr>
+              <w:keepNext/>
+              <w:keepLines/>
+              <w:ind w:left="992" w:hanging="90"/>
+              <w:jc w:val="right"/>
+              <w:outlineLvl w:val="1"/>
+              <w:rPr>
+                <w:rFonts w:ascii="Arial Nova" w:eastAsiaTheme="majorEastAsia" w:hAnsi="Arial Nova" w:cstheme="minorHAnsi"/>
+                <w:b/>
+                <w:bCs/>
+                <w:sz w:val="18"/>
+                <w:szCs w:val="18"/>
+              </w:rPr>
+            </w:pPr>
+            <w:r>
+              <w:rPr>
+                <w:rFonts w:ascii="Arial Nova" w:eastAsiaTheme="majorEastAsia" w:hAnsi="Arial Nova" w:cstheme="minorHAnsi"/>
+                <w:b/>
+                <w:bCs/>
+                <w:sz w:val="18"/>
+                <w:szCs w:val="18"/>
+              </w:rPr>
+              <w:t>Fall</w:t>
+            </w:r>
+            <w:r>
+              <w:rPr>
+                <w:rFonts w:ascii="Arial Nova" w:eastAsiaTheme="majorEastAsia" w:hAnsi="Arial Nova" w:cstheme="minorHAnsi"/>
+                <w:b/>
+                <w:bCs/>
+                <w:sz w:val="18"/>
+                <w:szCs w:val="18"/>
+              </w:rPr>
+              <w:t xml:space="preserve"> 2</w:t>
+            </w:r>
+            <w:r>
+              <w:rPr>
+                <w:rFonts w:ascii="Arial Nova" w:eastAsiaTheme="majorEastAsia" w:hAnsi="Arial Nova" w:cstheme="minorHAnsi"/>
+                <w:b/>
+                <w:bCs/>
+                <w:sz w:val="18"/>
+                <w:szCs w:val="18"/>
+              </w:rPr>
+              <w:t>0</w:t>
+            </w:r>
+            <w:r>
+              <w:rPr>
+                <w:rFonts w:ascii="Arial Nova" w:eastAsiaTheme="majorEastAsia" w:hAnsi="Arial Nova" w:cstheme="minorHAnsi"/>
+                <w:b/>
+                <w:bCs/>
+                <w:sz w:val="18"/>
+                <w:szCs w:val="18"/>
+              </w:rPr>
+              <w:t xml:space="preserve"> - </w:t>
+            </w:r>
+            <w:r>
+              <w:rPr>
+                <w:rFonts w:ascii="Arial Nova" w:eastAsiaTheme="majorEastAsia" w:hAnsi="Arial Nova" w:cstheme="minorHAnsi"/>
+                <w:b/>
+                <w:bCs/>
+                <w:sz w:val="18"/>
+                <w:szCs w:val="18"/>
+              </w:rPr>
+              <w:t>Summer 2</w:t>
+            </w:r>
+            <w:r>
+              <w:rPr>
+                <w:rFonts w:ascii="Arial Nova" w:eastAsiaTheme="majorEastAsia" w:hAnsi="Arial Nova" w:cstheme="minorHAnsi"/>
+                <w:b/>
+                <w:bCs/>
+                <w:sz w:val="18"/>
+                <w:szCs w:val="18"/>
+              </w:rPr>
+              <w:t>1</w:t>
+            </w:r>
+          </w:p>
+        </w:tc>
+      </w:tr>
+    </w:tbl>
+    <w:p>
+      <w:pPr>
+        <w:pStyle w:val="ListParagraph"/>
+        <w:numPr>
+          <w:ilvl w:val="0"/>
+          <w:numId w:val="34"/>
+        </w:numPr>
+        <w:rPr>
+          <w:rFonts w:ascii="Arial Nova" w:hAnsi="Arial Nova"/>
+          <w:sz w:val="16"/>
+          <w:szCs w:val="16"/>
+        </w:rPr>
+      </w:pPr>
+      <w:r>
+        <w:rPr>
+          <w:rFonts w:ascii="Arial Nova" w:hAnsi="Arial Nova"/>
+          <w:sz w:val="16"/>
+          <w:szCs w:val="16"/>
+        </w:rPr>
+        <w:t xml:space="preserve">Conducted FEA </w:t>
+      </w:r>
+      <w:r>
+        <w:rPr>
+          <w:rFonts w:ascii="Arial Nova" w:hAnsi="Arial Nova"/>
+          <w:sz w:val="16"/>
+          <w:szCs w:val="16"/>
+        </w:rPr>
+        <w:t xml:space="preserve">and </w:t>
+      </w:r>
+      <w:r>
+        <w:rPr>
+          <w:rFonts w:ascii="Arial Nova" w:hAnsi="Arial Nova"/>
+          <w:sz w:val="16"/>
+          <w:szCs w:val="16"/>
+        </w:rPr>
+        <w:t xml:space="preserve">multiple redesigns to </w:t>
+      </w:r>
+      <w:r>
+        <w:rPr>
+          <w:rFonts w:ascii="Arial Nova" w:hAnsi="Arial Nova"/>
+          <w:sz w:val="16"/>
+          <w:szCs w:val="16"/>
+        </w:rPr>
+        <w:t>ensure</w:t>
+      </w:r>
+      <w:r>
+        <w:rPr>
+          <w:rFonts w:ascii="Arial Nova" w:hAnsi="Arial Nova"/>
+          <w:sz w:val="16"/>
+          <w:szCs w:val="16"/>
+        </w:rPr>
+        <w:t xml:space="preserve"> survival given significant bending moment loads on the nosecone-airframe interface.</w:t>
       </w:r>
     </w:p>
     <w:p>
       <w:pPr>
-        <w:spacing w:after="0" w:line="276" w:lineRule="auto"/>
-        <w:rPr>
-          <w:rFonts w:ascii="Arial Nova" w:hAnsi="Arial Nova"/>
-          <w:sz w:val="4"/>
-          <w:szCs w:val="4"/>
-        </w:rPr>
-      </w:pPr>
+        <w:keepNext/>
+        <w:keepLines/>
+        <w:spacing w:after="0" w:line="240" w:lineRule="auto"/>
+        <w:outlineLvl w:val="1"/>
+        <w:rPr>
+          <w:rFonts w:ascii="Arial Nova" w:eastAsiaTheme="majorEastAsia" w:hAnsi="Arial Nova" w:cstheme="minorHAnsi"/>
+          <w:b/>
+          <w:bCs/>
+          <w:sz w:val="20"/>
+          <w:szCs w:val="20"/>
+        </w:rPr>
+      </w:pPr>
+      <w:r>
+        <w:rPr>
+          <w:rFonts w:ascii="Arial Nova" w:eastAsiaTheme="majorEastAsia" w:hAnsi="Arial Nova" w:cstheme="minorHAnsi"/>
+          <w:b/>
+          <w:bCs/>
+          <w:sz w:val="20"/>
+          <w:szCs w:val="20"/>
+        </w:rPr>
+        <w:t>MACH AIAA Aircraft Design-Build-Fly Team</w:t>
+      </w:r>
     </w:p>
     <w:tbl>
       <w:tblPr>
@@ -2759,8 +3110,8 @@
               <w:outlineLvl w:val="1"/>
               <w:rPr>
                 <w:rFonts w:ascii="Arial Nova" w:eastAsiaTheme="majorEastAsia" w:hAnsi="Arial Nova" w:cstheme="minorHAnsi"/>
-                <w:i/>
-                <w:iCs/>
+                <w:b/>
+                <w:bCs/>
                 <w:sz w:val="18"/>
                 <w:szCs w:val="18"/>
               </w:rPr>
@@ -2773,17 +3124,7 @@
                 <w:sz w:val="18"/>
                 <w:szCs w:val="18"/>
               </w:rPr>
-              <w:t xml:space="preserve">Fin Testing, Project </w:t>
-            </w:r>
-            <w:r>
-              <w:rPr>
-                <w:rFonts w:ascii="Arial Nova" w:eastAsiaTheme="majorEastAsia" w:hAnsi="Arial Nova" w:cstheme="minorHAnsi"/>
-                <w:i/>
-                <w:iCs/>
-                <w:sz w:val="18"/>
-                <w:szCs w:val="18"/>
-              </w:rPr>
-              <w:t>Manager</w:t>
+              <w:t>FEA and Structures Engineer</w:t>
             </w:r>
           </w:p>
         </w:tc>
@@ -2819,7 +3160,17 @@
                 <w:sz w:val="18"/>
                 <w:szCs w:val="18"/>
               </w:rPr>
-              <w:t>Summer 21</w:t>
+              <w:t>Spring</w:t>
+            </w:r>
+            <w:r>
+              <w:rPr>
+                <w:rFonts w:ascii="Arial Nova" w:eastAsiaTheme="majorEastAsia" w:hAnsi="Arial Nova" w:cstheme="minorHAnsi"/>
+                <w:b/>
+                <w:bCs/>
+                <w:sz w:val="18"/>
+                <w:szCs w:val="18"/>
+              </w:rPr>
+              <w:t xml:space="preserve"> 22</w:t>
             </w:r>
           </w:p>
         </w:tc>
@@ -2832,6 +3183,7 @@
           <w:ilvl w:val="0"/>
           <w:numId w:val="30"/>
         </w:numPr>
+        <w:spacing w:after="0" w:line="276" w:lineRule="auto"/>
         <w:rPr>
           <w:rFonts w:ascii="Arial Nova" w:hAnsi="Arial Nova"/>
           <w:sz w:val="16"/>
@@ -2844,7 +3196,7 @@
           <w:sz w:val="16"/>
           <w:szCs w:val="16"/>
         </w:rPr>
-        <w:t>Designed a rotating test stand for the fin can allowing for induced roll and fin loading evaluation in a wind tunnel.</w:t>
+        <w:t>Simulated loads on a wing box and motor mount and proposed a composite design for the motor mount to better survive given loads.</w:t>
       </w:r>
     </w:p>
     <w:p>
@@ -2867,255 +3219,69 @@
           <w:sz w:val="16"/>
           <w:szCs w:val="16"/>
         </w:rPr>
-        <w:t>Collaborated with the fin team and wind tunnel management to determine requirements and timelines for wind tunnel testing.</w:t>
+        <w:t>Designed a one-step removable rear fairing for easy and quick access to the aircraft cargo bay during competition.</w:t>
       </w:r>
     </w:p>
     <w:p>
       <w:pPr>
+        <w:pStyle w:val="ListParagraph"/>
         <w:spacing w:after="0" w:line="276" w:lineRule="auto"/>
         <w:rPr>
           <w:rFonts w:ascii="Arial Nova" w:hAnsi="Arial Nova"/>
-          <w:sz w:val="4"/>
-          <w:szCs w:val="4"/>
-        </w:rPr>
-      </w:pPr>
-    </w:p>
-    <w:tbl>
-      <w:tblPr>
-        <w:tblStyle w:val="TableGrid"/>
-        <w:tblW w:w="0" w:type="auto"/>
-        <w:tblCellMar>
-          <w:left w:w="0" w:type="dxa"/>
-          <w:right w:w="0" w:type="dxa"/>
-        </w:tblCellMar>
-        <w:tblLook w:val="04A0" w:firstRow="1" w:lastRow="0" w:firstColumn="1" w:lastColumn="0" w:noHBand="0" w:noVBand="1"/>
-      </w:tblPr>
-      <w:tblGrid>
-        <w:gridCol w:w="5760"/>
-        <w:gridCol w:w="5030"/>
-      </w:tblGrid>
-      <w:tr>
-        <w:tc>
-          <w:tcPr>
-            <w:tcW w:w="5760" w:type="dxa"/>
-            <w:tcBorders>
-              <w:top w:val="nil"/>
-              <w:left w:val="nil"/>
-              <w:bottom w:val="nil"/>
-              <w:right w:val="nil"/>
-            </w:tcBorders>
-          </w:tcPr>
-          <w:p>
-            <w:pPr>
-              <w:keepNext/>
-              <w:keepLines/>
-              <w:outlineLvl w:val="1"/>
-              <w:rPr>
-                <w:rFonts w:ascii="Arial Nova" w:eastAsiaTheme="majorEastAsia" w:hAnsi="Arial Nova" w:cstheme="minorHAnsi"/>
-                <w:i/>
-                <w:iCs/>
-                <w:sz w:val="18"/>
-                <w:szCs w:val="18"/>
-              </w:rPr>
-            </w:pPr>
-            <w:r>
-              <w:rPr>
-                <w:rFonts w:ascii="Arial Nova" w:eastAsiaTheme="majorEastAsia" w:hAnsi="Arial Nova" w:cstheme="minorHAnsi"/>
-                <w:i/>
-                <w:iCs/>
-                <w:sz w:val="18"/>
-                <w:szCs w:val="18"/>
-              </w:rPr>
-              <w:t>Separation Mechanism,</w:t>
-            </w:r>
-            <w:r>
-              <w:rPr>
-                <w:rFonts w:ascii="Arial Nova" w:eastAsiaTheme="majorEastAsia" w:hAnsi="Arial Nova" w:cstheme="minorHAnsi"/>
-                <w:i/>
-                <w:iCs/>
-                <w:sz w:val="18"/>
-                <w:szCs w:val="18"/>
-              </w:rPr>
-              <w:t xml:space="preserve"> </w:t>
-            </w:r>
-            <w:r>
-              <w:rPr>
-                <w:rFonts w:ascii="Arial Nova" w:eastAsiaTheme="majorEastAsia" w:hAnsi="Arial Nova" w:cstheme="minorHAnsi"/>
-                <w:i/>
-                <w:iCs/>
-                <w:sz w:val="18"/>
-                <w:szCs w:val="18"/>
-              </w:rPr>
-              <w:t>Engineer</w:t>
-            </w:r>
-          </w:p>
-        </w:tc>
-        <w:tc>
-          <w:tcPr>
-            <w:tcW w:w="5030" w:type="dxa"/>
-            <w:tcBorders>
-              <w:top w:val="nil"/>
-              <w:left w:val="nil"/>
-              <w:bottom w:val="nil"/>
-              <w:right w:val="nil"/>
-            </w:tcBorders>
-          </w:tcPr>
-          <w:p>
-            <w:pPr>
-              <w:keepNext/>
-              <w:keepLines/>
-              <w:ind w:left="992" w:hanging="90"/>
-              <w:jc w:val="right"/>
-              <w:outlineLvl w:val="1"/>
-              <w:rPr>
-                <w:rFonts w:ascii="Arial Nova" w:eastAsiaTheme="majorEastAsia" w:hAnsi="Arial Nova" w:cstheme="minorHAnsi"/>
-                <w:b/>
-                <w:bCs/>
-                <w:sz w:val="18"/>
-                <w:szCs w:val="18"/>
-              </w:rPr>
-            </w:pPr>
-            <w:r>
-              <w:rPr>
-                <w:rFonts w:ascii="Arial Nova" w:eastAsiaTheme="majorEastAsia" w:hAnsi="Arial Nova" w:cstheme="minorHAnsi"/>
-                <w:b/>
-                <w:bCs/>
-                <w:sz w:val="18"/>
-                <w:szCs w:val="18"/>
-              </w:rPr>
-              <w:t>Fall</w:t>
-            </w:r>
-            <w:r>
-              <w:rPr>
-                <w:rFonts w:ascii="Arial Nova" w:eastAsiaTheme="majorEastAsia" w:hAnsi="Arial Nova" w:cstheme="minorHAnsi"/>
-                <w:b/>
-                <w:bCs/>
-                <w:sz w:val="18"/>
-                <w:szCs w:val="18"/>
-              </w:rPr>
-              <w:t xml:space="preserve"> 2</w:t>
-            </w:r>
-            <w:r>
-              <w:rPr>
-                <w:rFonts w:ascii="Arial Nova" w:eastAsiaTheme="majorEastAsia" w:hAnsi="Arial Nova" w:cstheme="minorHAnsi"/>
-                <w:b/>
-                <w:bCs/>
-                <w:sz w:val="18"/>
-                <w:szCs w:val="18"/>
-              </w:rPr>
-              <w:t>0</w:t>
-            </w:r>
-            <w:r>
-              <w:rPr>
-                <w:rFonts w:ascii="Arial Nova" w:eastAsiaTheme="majorEastAsia" w:hAnsi="Arial Nova" w:cstheme="minorHAnsi"/>
-                <w:b/>
-                <w:bCs/>
-                <w:sz w:val="18"/>
-                <w:szCs w:val="18"/>
-              </w:rPr>
-              <w:t xml:space="preserve"> - </w:t>
-            </w:r>
-            <w:r>
-              <w:rPr>
-                <w:rFonts w:ascii="Arial Nova" w:eastAsiaTheme="majorEastAsia" w:hAnsi="Arial Nova" w:cstheme="minorHAnsi"/>
-                <w:b/>
-                <w:bCs/>
-                <w:sz w:val="18"/>
-                <w:szCs w:val="18"/>
-              </w:rPr>
-              <w:t>Summer 2</w:t>
-            </w:r>
-            <w:r>
-              <w:rPr>
-                <w:rFonts w:ascii="Arial Nova" w:eastAsiaTheme="majorEastAsia" w:hAnsi="Arial Nova" w:cstheme="minorHAnsi"/>
-                <w:b/>
-                <w:bCs/>
-                <w:sz w:val="18"/>
-                <w:szCs w:val="18"/>
-              </w:rPr>
-              <w:t>1</w:t>
-            </w:r>
-          </w:p>
-        </w:tc>
-      </w:tr>
-    </w:tbl>
-    <w:p>
-      <w:pPr>
-        <w:pStyle w:val="ListParagraph"/>
-        <w:numPr>
-          <w:ilvl w:val="0"/>
-          <w:numId w:val="34"/>
-        </w:numPr>
-        <w:rPr>
-          <w:rFonts w:ascii="Arial Nova" w:hAnsi="Arial Nova"/>
-          <w:sz w:val="16"/>
-          <w:szCs w:val="16"/>
-        </w:rPr>
-      </w:pPr>
-      <w:r>
-        <w:rPr>
-          <w:rFonts w:ascii="Arial Nova" w:hAnsi="Arial Nova"/>
-          <w:sz w:val="16"/>
-          <w:szCs w:val="16"/>
-        </w:rPr>
-        <w:t xml:space="preserve">Conducted FEA </w:t>
-      </w:r>
-      <w:r>
-        <w:rPr>
-          <w:rFonts w:ascii="Arial Nova" w:hAnsi="Arial Nova"/>
-          <w:sz w:val="16"/>
-          <w:szCs w:val="16"/>
-        </w:rPr>
-        <w:t xml:space="preserve">and </w:t>
-      </w:r>
-      <w:r>
-        <w:rPr>
-          <w:rFonts w:ascii="Arial Nova" w:hAnsi="Arial Nova"/>
-          <w:sz w:val="16"/>
-          <w:szCs w:val="16"/>
-        </w:rPr>
-        <w:t xml:space="preserve">multiple redesigns to </w:t>
-      </w:r>
-      <w:r>
-        <w:rPr>
-          <w:rFonts w:ascii="Arial Nova" w:hAnsi="Arial Nova"/>
-          <w:sz w:val="16"/>
-          <w:szCs w:val="16"/>
-        </w:rPr>
-        <w:t>ensure</w:t>
-      </w:r>
-      <w:r>
-        <w:rPr>
-          <w:rFonts w:ascii="Arial Nova" w:hAnsi="Arial Nova"/>
-          <w:sz w:val="16"/>
-          <w:szCs w:val="16"/>
-        </w:rPr>
-        <w:t xml:space="preserve"> survival given significant bending moment loads on the nosecone-airframe interface.</w:t>
-      </w:r>
+          <w:sz w:val="10"/>
+          <w:szCs w:val="10"/>
+        </w:rPr>
+      </w:pPr>
     </w:p>
     <w:p>
       <w:pPr>
-        <w:keepNext/>
-        <w:keepLines/>
-        <w:spacing w:after="0" w:line="240" w:lineRule="auto"/>
-        <w:outlineLvl w:val="1"/>
-        <w:rPr>
-          <w:rFonts w:ascii="Arial Nova" w:eastAsiaTheme="majorEastAsia" w:hAnsi="Arial Nova" w:cstheme="minorHAnsi"/>
-          <w:b/>
-          <w:bCs/>
-          <w:sz w:val="20"/>
-          <w:szCs w:val="20"/>
-        </w:rPr>
-      </w:pPr>
-      <w:r>
-        <w:rPr>
-          <w:rFonts w:ascii="Arial Nova" w:eastAsiaTheme="majorEastAsia" w:hAnsi="Arial Nova" w:cstheme="minorHAnsi"/>
-          <w:b/>
-          <w:bCs/>
-          <w:sz w:val="20"/>
-          <w:szCs w:val="20"/>
-        </w:rPr>
-        <w:t>MACH AIAA Aircraft Design-Build-Fly Team</w:t>
+        <w:pStyle w:val="Heading1"/>
+        <w:spacing w:line="276" w:lineRule="auto"/>
+        <w:rPr>
+          <w:rFonts w:asciiTheme="majorHAnsi" w:hAnsiTheme="majorHAnsi" w:cstheme="majorHAnsi"/>
+          <w:color w:val="auto"/>
+          <w:sz w:val="24"/>
+          <w:szCs w:val="24"/>
+        </w:rPr>
+      </w:pPr>
+      <w:r>
+        <w:rPr>
+          <w:rFonts w:ascii="Arial Nova Light" w:hAnsi="Arial Nova Light"/>
+          <w:color w:val="auto"/>
+          <w:sz w:val="24"/>
+          <w:szCs w:val="24"/>
+        </w:rPr>
+        <w:t>LEADERSHIP</w:t>
+      </w:r>
+      <w:r>
+        <w:rPr>
+          <w:rStyle w:val="Heading1Char"/>
+          <w:rFonts w:asciiTheme="majorHAnsi" w:hAnsiTheme="majorHAnsi" w:cstheme="majorHAnsi"/>
+          <w:color w:val="auto"/>
+          <w:sz w:val="24"/>
+          <w:szCs w:val="24"/>
+        </w:rPr>
+        <w:t>_</w:t>
+      </w:r>
+      <w:r>
+        <w:rPr>
+          <w:rStyle w:val="Heading1Char"/>
+          <w:rFonts w:asciiTheme="majorHAnsi" w:hAnsiTheme="majorHAnsi" w:cstheme="majorHAnsi"/>
+          <w:color w:val="auto"/>
+          <w:sz w:val="24"/>
+          <w:szCs w:val="24"/>
+        </w:rPr>
+        <w:t>_________</w:t>
+      </w:r>
+      <w:r>
+        <w:rPr>
+          <w:rStyle w:val="Heading1Char"/>
+          <w:rFonts w:asciiTheme="majorHAnsi" w:hAnsiTheme="majorHAnsi" w:cstheme="majorHAnsi"/>
+          <w:color w:val="auto"/>
+          <w:sz w:val="24"/>
+          <w:szCs w:val="24"/>
+        </w:rPr>
+        <w:t>____________________________________________________________________</w:t>
       </w:r>
     </w:p>
     <w:tbl>
@@ -3152,212 +3318,6 @@
                 <w:rFonts w:ascii="Arial Nova" w:eastAsiaTheme="majorEastAsia" w:hAnsi="Arial Nova" w:cstheme="minorHAnsi"/>
                 <w:b/>
                 <w:bCs/>
-                <w:sz w:val="18"/>
-                <w:szCs w:val="18"/>
-              </w:rPr>
-            </w:pPr>
-            <w:r>
-              <w:rPr>
-                <w:rFonts w:ascii="Arial Nova" w:eastAsiaTheme="majorEastAsia" w:hAnsi="Arial Nova" w:cstheme="minorHAnsi"/>
-                <w:i/>
-                <w:iCs/>
-                <w:sz w:val="18"/>
-                <w:szCs w:val="18"/>
-              </w:rPr>
-              <w:t>FEA and Structures Engineer</w:t>
-            </w:r>
-          </w:p>
-        </w:tc>
-        <w:tc>
-          <w:tcPr>
-            <w:tcW w:w="5395" w:type="dxa"/>
-            <w:tcBorders>
-              <w:top w:val="nil"/>
-              <w:left w:val="nil"/>
-              <w:bottom w:val="nil"/>
-              <w:right w:val="nil"/>
-            </w:tcBorders>
-          </w:tcPr>
-          <w:p>
-            <w:pPr>
-              <w:keepNext/>
-              <w:keepLines/>
-              <w:jc w:val="right"/>
-              <w:outlineLvl w:val="1"/>
-              <w:rPr>
-                <w:rFonts w:ascii="Arial Nova" w:eastAsiaTheme="majorEastAsia" w:hAnsi="Arial Nova" w:cstheme="minorHAnsi"/>
-                <w:b/>
-                <w:bCs/>
-                <w:sz w:val="18"/>
-                <w:szCs w:val="18"/>
-              </w:rPr>
-            </w:pPr>
-            <w:r>
-              <w:rPr>
-                <w:rFonts w:ascii="Arial Nova" w:eastAsiaTheme="majorEastAsia" w:hAnsi="Arial Nova" w:cstheme="minorHAnsi"/>
-                <w:b/>
-                <w:bCs/>
-                <w:sz w:val="18"/>
-                <w:szCs w:val="18"/>
-              </w:rPr>
-              <w:t>Spring</w:t>
-            </w:r>
-            <w:r>
-              <w:rPr>
-                <w:rFonts w:ascii="Arial Nova" w:eastAsiaTheme="majorEastAsia" w:hAnsi="Arial Nova" w:cstheme="minorHAnsi"/>
-                <w:b/>
-                <w:bCs/>
-                <w:sz w:val="18"/>
-                <w:szCs w:val="18"/>
-              </w:rPr>
-              <w:t xml:space="preserve"> 22</w:t>
-            </w:r>
-          </w:p>
-        </w:tc>
-      </w:tr>
-    </w:tbl>
-    <w:p>
-      <w:pPr>
-        <w:pStyle w:val="ListParagraph"/>
-        <w:numPr>
-          <w:ilvl w:val="0"/>
-          <w:numId w:val="30"/>
-        </w:numPr>
-        <w:spacing w:after="0" w:line="276" w:lineRule="auto"/>
-        <w:rPr>
-          <w:rFonts w:ascii="Arial Nova" w:hAnsi="Arial Nova"/>
-          <w:sz w:val="16"/>
-          <w:szCs w:val="16"/>
-        </w:rPr>
-      </w:pPr>
-      <w:r>
-        <w:rPr>
-          <w:rFonts w:ascii="Arial Nova" w:hAnsi="Arial Nova"/>
-          <w:sz w:val="16"/>
-          <w:szCs w:val="16"/>
-        </w:rPr>
-        <w:t>Simulated loads on a wing box and motor mount and proposed a composite design for the motor mount to better survive given loads.</w:t>
-      </w:r>
-    </w:p>
-    <w:p>
-      <w:pPr>
-        <w:pStyle w:val="ListParagraph"/>
-        <w:numPr>
-          <w:ilvl w:val="0"/>
-          <w:numId w:val="30"/>
-        </w:numPr>
-        <w:spacing w:after="0" w:line="276" w:lineRule="auto"/>
-        <w:rPr>
-          <w:rFonts w:ascii="Arial Nova" w:hAnsi="Arial Nova"/>
-          <w:sz w:val="16"/>
-          <w:szCs w:val="16"/>
-        </w:rPr>
-      </w:pPr>
-      <w:r>
-        <w:rPr>
-          <w:rFonts w:ascii="Arial Nova" w:hAnsi="Arial Nova"/>
-          <w:sz w:val="16"/>
-          <w:szCs w:val="16"/>
-        </w:rPr>
-        <w:t>Designed a one-step removable rear fairing for easy and quick access to the aircraft cargo bay during competition.</w:t>
-      </w:r>
-    </w:p>
-    <w:p>
-      <w:pPr>
-        <w:pStyle w:val="ListParagraph"/>
-        <w:spacing w:after="0" w:line="276" w:lineRule="auto"/>
-        <w:rPr>
-          <w:rFonts w:ascii="Arial Nova" w:hAnsi="Arial Nova"/>
-          <w:sz w:val="10"/>
-          <w:szCs w:val="10"/>
-        </w:rPr>
-      </w:pPr>
-    </w:p>
-    <w:p>
-      <w:pPr>
-        <w:pStyle w:val="Heading1"/>
-        <w:spacing w:line="276" w:lineRule="auto"/>
-        <w:rPr>
-          <w:rFonts w:asciiTheme="majorHAnsi" w:hAnsiTheme="majorHAnsi" w:cstheme="majorHAnsi"/>
-          <w:color w:val="auto"/>
-          <w:sz w:val="24"/>
-          <w:szCs w:val="24"/>
-        </w:rPr>
-      </w:pPr>
-      <w:r>
-        <w:rPr>
-          <w:rFonts w:ascii="Arial Nova Light" w:hAnsi="Arial Nova Light"/>
-          <w:color w:val="auto"/>
-          <w:sz w:val="24"/>
-          <w:szCs w:val="24"/>
-        </w:rPr>
-        <w:t>LEADERSHIP</w:t>
-      </w:r>
-      <w:r>
-        <w:rPr>
-          <w:rStyle w:val="Heading1Char"/>
-          <w:rFonts w:asciiTheme="majorHAnsi" w:hAnsiTheme="majorHAnsi" w:cstheme="majorHAnsi"/>
-          <w:color w:val="auto"/>
-          <w:sz w:val="24"/>
-          <w:szCs w:val="24"/>
-        </w:rPr>
-        <w:t>_</w:t>
-      </w:r>
-      <w:r>
-        <w:rPr>
-          <w:rStyle w:val="Heading1Char"/>
-          <w:rFonts w:asciiTheme="majorHAnsi" w:hAnsiTheme="majorHAnsi" w:cstheme="majorHAnsi"/>
-          <w:color w:val="auto"/>
-          <w:sz w:val="24"/>
-          <w:szCs w:val="24"/>
-        </w:rPr>
-        <w:t>_________</w:t>
-      </w:r>
-      <w:r>
-        <w:rPr>
-          <w:rStyle w:val="Heading1Char"/>
-          <w:rFonts w:asciiTheme="majorHAnsi" w:hAnsiTheme="majorHAnsi" w:cstheme="majorHAnsi"/>
-          <w:color w:val="auto"/>
-          <w:sz w:val="24"/>
-          <w:szCs w:val="24"/>
-        </w:rPr>
-        <w:t>____________________________________________________________________</w:t>
-      </w:r>
-    </w:p>
-    <w:tbl>
-      <w:tblPr>
-        <w:tblStyle w:val="TableGrid"/>
-        <w:tblW w:w="0" w:type="auto"/>
-        <w:tblCellMar>
-          <w:left w:w="0" w:type="dxa"/>
-          <w:right w:w="0" w:type="dxa"/>
-        </w:tblCellMar>
-        <w:tblLook w:val="04A0" w:firstRow="1" w:lastRow="0" w:firstColumn="1" w:lastColumn="0" w:noHBand="0" w:noVBand="1"/>
-      </w:tblPr>
-      <w:tblGrid>
-        <w:gridCol w:w="5395"/>
-        <w:gridCol w:w="5395"/>
-      </w:tblGrid>
-      <w:tr>
-        <w:tc>
-          <w:tcPr>
-            <w:tcW w:w="5395" w:type="dxa"/>
-            <w:tcBorders>
-              <w:top w:val="nil"/>
-              <w:left w:val="nil"/>
-              <w:bottom w:val="nil"/>
-              <w:right w:val="nil"/>
-            </w:tcBorders>
-          </w:tcPr>
-          <w:p>
-            <w:pPr>
-              <w:keepNext/>
-              <w:keepLines/>
-              <w:outlineLvl w:val="1"/>
-              <w:rPr>
-                <w:rFonts w:ascii="Arial Nova" w:eastAsiaTheme="majorEastAsia" w:hAnsi="Arial Nova" w:cstheme="minorHAnsi"/>
-                <w:b/>
-                <w:bCs/>
                 <w:i/>
                 <w:iCs/>
                 <w:sz w:val="18"/>
@@ -3790,7 +3750,7 @@
       <w:footerReference w:type="default" r:id="rId10"/>
       <w:type w:val="continuous"/>
       <w:pgSz w:w="12240" w:h="15840"/>
-      <w:pgMar w:top="360" w:right="720" w:bottom="720" w:left="720" w:header="720" w:footer="720" w:gutter="0"/>
+      <w:pgMar w:top="360" w:right="720" w:bottom="360" w:left="720" w:header="720" w:footer="720" w:gutter="0"/>
       <w:cols w:space="720"/>
       <w:docGrid w:linePitch="360"/>
     </w:sectPr>
@@ -3981,7 +3941,7 @@
         <w:sz w:val="10"/>
         <w:szCs w:val="10"/>
       </w:rPr>
-      <w:t>3</w:t>
+      <w:t>4</w:t>
     </w:r>
     <w:r>
       <w:rPr>
@@ -3997,7 +3957,31 @@
         <w:sz w:val="10"/>
         <w:szCs w:val="10"/>
       </w:rPr>
-      <w:t>11-11</w:t>
+      <w:t>01</w:t>
+    </w:r>
+    <w:r>
+      <w:rPr>
+        <w:rFonts w:asciiTheme="majorHAnsi" w:hAnsiTheme="majorHAnsi"/>
+        <w:sz w:val="10"/>
+        <w:szCs w:val="10"/>
+      </w:rPr>
+      <w:t>-</w:t>
+    </w:r>
+    <w:r>
+      <w:rPr>
+        <w:rFonts w:asciiTheme="majorHAnsi" w:hAnsiTheme="majorHAnsi"/>
+        <w:sz w:val="10"/>
+        <w:szCs w:val="10"/>
+      </w:rPr>
+      <w:t>2</w:t>
+    </w:r>
+    <w:r>
+      <w:rPr>
+        <w:rFonts w:asciiTheme="majorHAnsi" w:hAnsiTheme="majorHAnsi"/>
+        <w:sz w:val="10"/>
+        <w:szCs w:val="10"/>
+      </w:rPr>
+      <w:t>5</w:t>
     </w:r>
   </w:p>
 </w:ftr>

</xml_diff>